<commit_message>
Create advanced model with checks and little validation
</commit_message>
<xml_diff>
--- a/docs/Study_project_2021-2022.docx
+++ b/docs/Study_project_2021-2022.docx
@@ -82,15 +82,7 @@
         <w:t>UI</w:t>
       </w:r>
       <w:r>
-        <w:t xml:space="preserve">: </w:t>
-      </w:r>
-      <w:proofErr w:type="spellStart"/>
-      <w:r>
-        <w:t>Thymeleaf</w:t>
-      </w:r>
-      <w:proofErr w:type="spellEnd"/>
-      <w:r>
-        <w:t xml:space="preserve"> or another UI-technologies</w:t>
+        <w:t>: Thymeleaf or another UI-technologies</w:t>
       </w:r>
     </w:p>
     <w:p>
@@ -1544,7 +1536,13 @@
         <w:jc w:val="both"/>
       </w:pPr>
       <w:r>
-        <w:t>Login [PK]</w:t>
+        <w:t>Employee ID [</w:t>
+      </w:r>
+      <w:r>
+        <w:t xml:space="preserve">PK, </w:t>
+      </w:r>
+      <w:r>
+        <w:t>FK (Employee table)]</w:t>
       </w:r>
     </w:p>
     <w:p>
@@ -1557,20 +1555,26 @@
         <w:jc w:val="both"/>
       </w:pPr>
       <w:r>
+        <w:t>Login [</w:t>
+      </w:r>
+      <w:r>
+        <w:t>U</w:t>
+      </w:r>
+      <w:r>
+        <w:t>]</w:t>
+      </w:r>
+    </w:p>
+    <w:p>
+      <w:pPr>
+        <w:pStyle w:val="a3"/>
+        <w:numPr>
+          <w:ilvl w:val="1"/>
+          <w:numId w:val="15"/>
+        </w:numPr>
+        <w:jc w:val="both"/>
+      </w:pPr>
+      <w:r>
         <w:t>Password</w:t>
-      </w:r>
-    </w:p>
-    <w:p>
-      <w:pPr>
-        <w:pStyle w:val="a3"/>
-        <w:numPr>
-          <w:ilvl w:val="1"/>
-          <w:numId w:val="15"/>
-        </w:numPr>
-        <w:jc w:val="both"/>
-      </w:pPr>
-      <w:r>
-        <w:t>Employee ID [FK (Employee table)]</w:t>
       </w:r>
     </w:p>
     <w:p>
@@ -2069,10 +2073,10 @@
         </w:rPr>
         <w:lastRenderedPageBreak/>
         <w:drawing>
-          <wp:inline distT="0" distB="0" distL="0" distR="0" wp14:anchorId="7DCA143F" wp14:editId="488B8E50">
-            <wp:extent cx="5925820" cy="6412865"/>
-            <wp:effectExtent l="0" t="0" r="0" b="6985"/>
-            <wp:docPr id="2" name="Рисунок 2"/>
+          <wp:inline distT="0" distB="0" distL="0" distR="0" wp14:anchorId="71BC0C70" wp14:editId="3614E68E">
+            <wp:extent cx="5934075" cy="6419850"/>
+            <wp:effectExtent l="0" t="0" r="9525" b="0"/>
+            <wp:docPr id="1" name="Рисунок 1"/>
             <wp:cNvGraphicFramePr>
               <a:graphicFrameLocks xmlns:a="http://schemas.openxmlformats.org/drawingml/2006/main" noChangeAspect="1"/>
             </wp:cNvGraphicFramePr>
@@ -2080,13 +2084,13 @@
               <a:graphicData uri="http://schemas.openxmlformats.org/drawingml/2006/picture">
                 <pic:pic xmlns:pic="http://schemas.openxmlformats.org/drawingml/2006/picture">
                   <pic:nvPicPr>
-                    <pic:cNvPr id="0" name="Picture 2"/>
+                    <pic:cNvPr id="0" name="Picture 1"/>
                     <pic:cNvPicPr>
                       <a:picLocks noChangeAspect="1" noChangeArrowheads="1"/>
                     </pic:cNvPicPr>
                   </pic:nvPicPr>
                   <pic:blipFill>
-                    <a:blip r:embed="rId5">
+                    <a:blip r:embed="rId5" cstate="print">
                       <a:extLst>
                         <a:ext uri="{28A0092B-C50C-407E-A947-70E740481C1C}">
                           <a14:useLocalDpi xmlns:a14="http://schemas.microsoft.com/office/drawing/2010/main" val="0"/>
@@ -2101,7 +2105,7 @@
                   <pic:spPr bwMode="auto">
                     <a:xfrm>
                       <a:off x="0" y="0"/>
-                      <a:ext cx="5925820" cy="6412865"/>
+                      <a:ext cx="5934075" cy="6419850"/>
                     </a:xfrm>
                     <a:prstGeom prst="rect">
                       <a:avLst/>

</xml_diff>

<commit_message>
Add security mechanism (With doc) and start works with frontend part of the project (Add authentication functional and basic home page)
</commit_message>
<xml_diff>
--- a/docs/Study_project_2021-2022.docx
+++ b/docs/Study_project_2021-2022.docx
@@ -82,7 +82,15 @@
         <w:t>UI</w:t>
       </w:r>
       <w:r>
-        <w:t>: Thymeleaf or another UI-technologies</w:t>
+        <w:t xml:space="preserve">: </w:t>
+      </w:r>
+      <w:proofErr w:type="spellStart"/>
+      <w:r>
+        <w:t>Thymeleaf</w:t>
+      </w:r>
+      <w:proofErr w:type="spellEnd"/>
+      <w:r>
+        <w:t xml:space="preserve"> or another UI-technologies</w:t>
       </w:r>
     </w:p>
     <w:p>
@@ -805,40 +813,7 @@
         <w:t>Backend</w:t>
       </w:r>
       <w:r>
-        <w:t xml:space="preserve">: </w:t>
-      </w:r>
-      <w:r>
-        <w:t>PostgreSQL</w:t>
-      </w:r>
-      <w:r>
-        <w:t xml:space="preserve">, </w:t>
-      </w:r>
-      <w:r>
-        <w:t>Liquibase</w:t>
-      </w:r>
-      <w:r>
-        <w:t xml:space="preserve">, </w:t>
-      </w:r>
-      <w:r>
-        <w:t xml:space="preserve">Java </w:t>
-      </w:r>
-      <w:r>
-        <w:t>(</w:t>
-      </w:r>
-      <w:r>
-        <w:t>Spring</w:t>
-      </w:r>
-      <w:r>
-        <w:t xml:space="preserve">, </w:t>
-      </w:r>
-      <w:r>
-        <w:t>Lombok</w:t>
-      </w:r>
-      <w:r>
-        <w:t xml:space="preserve">, </w:t>
-      </w:r>
-      <w:r>
-        <w:t>Swagger</w:t>
+        <w:t>: PostgreSQL, Liquibase, Java (Spring, Lombok, Swagger</w:t>
       </w:r>
       <w:r>
         <w:t>, Junit, Mockito</w:t>
@@ -866,14 +841,13 @@
         <w:t xml:space="preserve">: </w:t>
       </w:r>
       <w:r>
-        <w:t>Angular?</w:t>
-      </w:r>
-    </w:p>
-    <w:p>
-      <w:pPr>
-        <w:jc w:val="both"/>
-        <w:rPr>
-          <w:highlight w:val="darkYellow"/>
+        <w:t>Angular</w:t>
+      </w:r>
+    </w:p>
+    <w:p>
+      <w:pPr>
+        <w:jc w:val="both"/>
+        <w:rPr>
           <w:lang w:val="ru-RU"/>
         </w:rPr>
       </w:pPr>
@@ -1327,10 +1301,7 @@
         <w:jc w:val="both"/>
       </w:pPr>
       <w:r>
-        <w:t>Office</w:t>
-      </w:r>
-      <w:r>
-        <w:t xml:space="preserve"> </w:t>
+        <w:t xml:space="preserve">Office </w:t>
       </w:r>
       <w:r>
         <w:t>ID</w:t>
@@ -1536,13 +1507,7 @@
         <w:jc w:val="both"/>
       </w:pPr>
       <w:r>
-        <w:t>Employee ID [</w:t>
-      </w:r>
-      <w:r>
-        <w:t xml:space="preserve">PK, </w:t>
-      </w:r>
-      <w:r>
-        <w:t>FK (Employee table)]</w:t>
+        <w:t>Employee ID [PK, FK (Employee table)]</w:t>
       </w:r>
     </w:p>
     <w:p>
@@ -1940,16 +1905,10 @@
         <w:jc w:val="both"/>
       </w:pPr>
       <w:r>
-        <w:t>Employee</w:t>
-      </w:r>
-      <w:r>
-        <w:t xml:space="preserve"> </w:t>
-      </w:r>
-      <w:r>
-        <w:t>ID</w:t>
-      </w:r>
-      <w:r>
-        <w:t xml:space="preserve"> </w:t>
+        <w:t xml:space="preserve">Employee </w:t>
+      </w:r>
+      <w:r>
+        <w:t xml:space="preserve">ID </w:t>
       </w:r>
       <w:r>
         <w:t xml:space="preserve">[PK, FK </w:t>
@@ -1977,16 +1936,10 @@
         <w:jc w:val="both"/>
       </w:pPr>
       <w:r>
-        <w:t>Meeting</w:t>
-      </w:r>
-      <w:r>
-        <w:t xml:space="preserve"> </w:t>
-      </w:r>
-      <w:r>
-        <w:t>ID</w:t>
-      </w:r>
-      <w:r>
-        <w:t xml:space="preserve"> </w:t>
+        <w:t xml:space="preserve">Meeting </w:t>
+      </w:r>
+      <w:r>
+        <w:t xml:space="preserve">ID </w:t>
       </w:r>
       <w:r>
         <w:t xml:space="preserve">[PK, FK </w:t>
@@ -2069,7 +2022,6 @@
       <w:r>
         <w:rPr>
           <w:noProof/>
-          <w:highlight w:val="green"/>
         </w:rPr>
         <w:lastRenderedPageBreak/>
         <w:drawing>
@@ -2126,9 +2078,6 @@
       <w:pPr>
         <w:pStyle w:val="a4"/>
         <w:jc w:val="center"/>
-        <w:rPr>
-          <w:highlight w:val="green"/>
-        </w:rPr>
       </w:pPr>
       <w:r>
         <w:t xml:space="preserve">Figure </w:t>
@@ -2153,6 +2102,631 @@
       </w:r>
       <w:r>
         <w:t>. UML diagram for DB</w:t>
+      </w:r>
+    </w:p>
+    <w:p>
+      <w:r>
+        <w:br w:type="page"/>
+      </w:r>
+    </w:p>
+    <w:p>
+      <w:pPr>
+        <w:jc w:val="center"/>
+        <w:rPr>
+          <w:b/>
+          <w:bCs/>
+          <w:sz w:val="44"/>
+          <w:szCs w:val="44"/>
+        </w:rPr>
+      </w:pPr>
+      <w:r>
+        <w:rPr>
+          <w:b/>
+          <w:bCs/>
+          <w:sz w:val="44"/>
+          <w:szCs w:val="44"/>
+        </w:rPr>
+        <w:lastRenderedPageBreak/>
+        <w:t>Se</w:t>
+      </w:r>
+      <w:r>
+        <w:rPr>
+          <w:b/>
+          <w:bCs/>
+          <w:sz w:val="44"/>
+          <w:szCs w:val="44"/>
+        </w:rPr>
+        <w:t>curity</w:t>
+      </w:r>
+    </w:p>
+    <w:p>
+      <w:pPr>
+        <w:jc w:val="both"/>
+        <w:rPr>
+          <w:rStyle w:val="jlqj4b"/>
+        </w:rPr>
+      </w:pPr>
+      <w:r>
+        <w:tab/>
+      </w:r>
+      <w:r>
+        <w:rPr>
+          <w:rStyle w:val="jlqj4b"/>
+          <w:lang w:val="en"/>
+        </w:rPr>
+        <w:t>For security in the application, it is necessary to implement authorization and authentication.</w:t>
+      </w:r>
+      <w:r>
+        <w:rPr>
+          <w:rStyle w:val="jlqj4b"/>
+        </w:rPr>
+        <w:t xml:space="preserve"> </w:t>
+      </w:r>
+      <w:r>
+        <w:rPr>
+          <w:rStyle w:val="jlqj4b"/>
+        </w:rPr>
+        <w:t xml:space="preserve">To achieve </w:t>
+      </w:r>
+      <w:r>
+        <w:rPr>
+          <w:rStyle w:val="jlqj4b"/>
+        </w:rPr>
+        <w:t>this goals</w:t>
+      </w:r>
+      <w:r>
+        <w:rPr>
+          <w:rStyle w:val="jlqj4b"/>
+        </w:rPr>
+        <w:t>, were used Spring Security Framework</w:t>
+      </w:r>
+      <w:r>
+        <w:rPr>
+          <w:rStyle w:val="jlqj4b"/>
+        </w:rPr>
+        <w:t xml:space="preserve"> </w:t>
+      </w:r>
+      <w:r>
+        <w:rPr>
+          <w:rStyle w:val="jlqj4b"/>
+        </w:rPr>
+        <w:t>(</w:t>
+      </w:r>
+      <w:r>
+        <w:rPr>
+          <w:rStyle w:val="jlqj4b"/>
+        </w:rPr>
+        <w:t>I</w:t>
+      </w:r>
+      <w:r>
+        <w:rPr>
+          <w:rStyle w:val="jlqj4b"/>
+          <w:lang w:val="en"/>
+        </w:rPr>
+        <w:t>t gives us the opportunity to implement the necessary</w:t>
+      </w:r>
+      <w:r>
+        <w:rPr>
+          <w:rStyle w:val="jlqj4b"/>
+          <w:lang w:val="en"/>
+        </w:rPr>
+        <w:t xml:space="preserve"> security</w:t>
+      </w:r>
+      <w:r>
+        <w:rPr>
+          <w:rStyle w:val="jlqj4b"/>
+          <w:lang w:val="en"/>
+        </w:rPr>
+        <w:t xml:space="preserve"> mechanisms in the application</w:t>
+      </w:r>
+      <w:r>
+        <w:rPr>
+          <w:rStyle w:val="jlqj4b"/>
+        </w:rPr>
+        <w:t>)</w:t>
+      </w:r>
+      <w:r>
+        <w:rPr>
+          <w:rStyle w:val="jlqj4b"/>
+        </w:rPr>
+        <w:t xml:space="preserve"> and JWT tokens</w:t>
+      </w:r>
+      <w:r>
+        <w:rPr>
+          <w:rStyle w:val="a3"/>
+        </w:rPr>
+        <w:t xml:space="preserve"> </w:t>
+      </w:r>
+      <w:r>
+        <w:rPr>
+          <w:rStyle w:val="jlqj4b"/>
+        </w:rPr>
+        <w:t>(</w:t>
+      </w:r>
+      <w:r>
+        <w:rPr>
+          <w:rStyle w:val="jlqj4b"/>
+        </w:rPr>
+        <w:t>I</w:t>
+      </w:r>
+      <w:r>
+        <w:rPr>
+          <w:rStyle w:val="jlqj4b"/>
+          <w:lang w:val="en"/>
+        </w:rPr>
+        <w:t xml:space="preserve">t gives us the opportunity to uniquely identify users </w:t>
+      </w:r>
+      <w:r>
+        <w:rPr>
+          <w:rStyle w:val="jlqj4b"/>
+        </w:rPr>
+        <w:t>with roles</w:t>
+      </w:r>
+      <w:r>
+        <w:rPr>
+          <w:rStyle w:val="jlqj4b"/>
+        </w:rPr>
+        <w:t>)</w:t>
+      </w:r>
+      <w:r>
+        <w:rPr>
+          <w:rStyle w:val="jlqj4b"/>
+        </w:rPr>
+        <w:t>.</w:t>
+      </w:r>
+    </w:p>
+    <w:p>
+      <w:pPr>
+        <w:jc w:val="both"/>
+        <w:rPr>
+          <w:rStyle w:val="jlqj4b"/>
+          <w:lang w:val="en"/>
+        </w:rPr>
+      </w:pPr>
+      <w:r>
+        <w:rPr>
+          <w:rStyle w:val="jlqj4b"/>
+        </w:rPr>
+        <w:tab/>
+        <w:t xml:space="preserve"> </w:t>
+      </w:r>
+      <w:r>
+        <w:rPr>
+          <w:rStyle w:val="jlqj4b"/>
+          <w:lang w:val="en"/>
+        </w:rPr>
+        <w:t xml:space="preserve">In the application, users are divided into three groups: an admin user, a </w:t>
+      </w:r>
+      <w:r>
+        <w:rPr>
+          <w:rStyle w:val="jlqj4b"/>
+          <w:lang w:val="en"/>
+        </w:rPr>
+        <w:t>regular</w:t>
+      </w:r>
+      <w:r>
+        <w:rPr>
+          <w:rStyle w:val="jlqj4b"/>
+          <w:lang w:val="en"/>
+        </w:rPr>
+        <w:t xml:space="preserve"> user and user before authorization</w:t>
+      </w:r>
+      <w:r>
+        <w:rPr>
+          <w:rStyle w:val="jlqj4b"/>
+          <w:lang w:val="en"/>
+        </w:rPr>
+        <w:t xml:space="preserve">. </w:t>
+      </w:r>
+    </w:p>
+    <w:p>
+      <w:pPr>
+        <w:jc w:val="both"/>
+        <w:rPr>
+          <w:rStyle w:val="jlqj4b"/>
+        </w:rPr>
+      </w:pPr>
+      <w:r>
+        <w:rPr>
+          <w:rStyle w:val="jlqj4b"/>
+        </w:rPr>
+        <w:tab/>
+        <w:t>Granted opportunities:</w:t>
+      </w:r>
+    </w:p>
+    <w:p>
+      <w:pPr>
+        <w:pStyle w:val="a3"/>
+        <w:numPr>
+          <w:ilvl w:val="0"/>
+          <w:numId w:val="22"/>
+        </w:numPr>
+        <w:jc w:val="both"/>
+      </w:pPr>
+      <w:r>
+        <w:t xml:space="preserve">User before authorization: </w:t>
+      </w:r>
+    </w:p>
+    <w:p>
+      <w:pPr>
+        <w:pStyle w:val="a3"/>
+        <w:numPr>
+          <w:ilvl w:val="1"/>
+          <w:numId w:val="22"/>
+        </w:numPr>
+        <w:jc w:val="both"/>
+      </w:pPr>
+      <w:r>
+        <w:t>Login</w:t>
+      </w:r>
+    </w:p>
+    <w:p>
+      <w:pPr>
+        <w:pStyle w:val="a3"/>
+        <w:numPr>
+          <w:ilvl w:val="0"/>
+          <w:numId w:val="22"/>
+        </w:numPr>
+        <w:jc w:val="both"/>
+      </w:pPr>
+      <w:r>
+        <w:t>Regular user:</w:t>
+      </w:r>
+    </w:p>
+    <w:p>
+      <w:pPr>
+        <w:pStyle w:val="a3"/>
+        <w:numPr>
+          <w:ilvl w:val="1"/>
+          <w:numId w:val="22"/>
+        </w:numPr>
+        <w:jc w:val="both"/>
+      </w:pPr>
+      <w:r>
+        <w:t>Creating meetings</w:t>
+      </w:r>
+    </w:p>
+    <w:p>
+      <w:pPr>
+        <w:pStyle w:val="a3"/>
+        <w:numPr>
+          <w:ilvl w:val="1"/>
+          <w:numId w:val="22"/>
+        </w:numPr>
+        <w:jc w:val="both"/>
+      </w:pPr>
+      <w:r>
+        <w:t>Accepting or declining meetings</w:t>
+      </w:r>
+      <w:r>
+        <w:t xml:space="preserve"> </w:t>
+      </w:r>
+      <w:r>
+        <w:t>invites</w:t>
+      </w:r>
+    </w:p>
+    <w:p>
+      <w:pPr>
+        <w:pStyle w:val="a3"/>
+        <w:numPr>
+          <w:ilvl w:val="1"/>
+          <w:numId w:val="22"/>
+        </w:numPr>
+        <w:jc w:val="both"/>
+      </w:pPr>
+      <w:r>
+        <w:t>Change information about yourself</w:t>
+      </w:r>
+    </w:p>
+    <w:p>
+      <w:pPr>
+        <w:pStyle w:val="a3"/>
+        <w:numPr>
+          <w:ilvl w:val="0"/>
+          <w:numId w:val="22"/>
+        </w:numPr>
+        <w:jc w:val="both"/>
+      </w:pPr>
+      <w:r>
+        <w:t>Admin:</w:t>
+      </w:r>
+    </w:p>
+    <w:p>
+      <w:pPr>
+        <w:pStyle w:val="a3"/>
+        <w:numPr>
+          <w:ilvl w:val="1"/>
+          <w:numId w:val="22"/>
+        </w:numPr>
+        <w:jc w:val="both"/>
+      </w:pPr>
+      <w:r>
+        <w:t>Full application functional</w:t>
+      </w:r>
+    </w:p>
+    <w:p>
+      <w:pPr>
+        <w:ind w:firstLine="708"/>
+        <w:jc w:val="both"/>
+        <w:rPr>
+          <w:rStyle w:val="jlqj4b"/>
+        </w:rPr>
+      </w:pPr>
+      <w:r>
+        <w:rPr>
+          <w:rStyle w:val="jlqj4b"/>
+          <w:lang w:val="en"/>
+        </w:rPr>
+        <w:t>Initially, only the admin is present in the system and only he can create</w:t>
+      </w:r>
+      <w:r>
+        <w:rPr>
+          <w:rStyle w:val="jlqj4b"/>
+          <w:lang w:val="en"/>
+        </w:rPr>
+        <w:t xml:space="preserve"> </w:t>
+      </w:r>
+      <w:r>
+        <w:rPr>
+          <w:rStyle w:val="jlqj4b"/>
+          <w:lang w:val="en"/>
+        </w:rPr>
+        <w:t>new users</w:t>
+      </w:r>
+      <w:r>
+        <w:rPr>
+          <w:rStyle w:val="jlqj4b"/>
+        </w:rPr>
+        <w:t xml:space="preserve">. </w:t>
+      </w:r>
+    </w:p>
+    <w:p>
+      <w:pPr>
+        <w:keepNext/>
+        <w:ind w:firstLine="708"/>
+        <w:jc w:val="both"/>
+      </w:pPr>
+      <w:r>
+        <w:t xml:space="preserve">      </w:t>
+      </w:r>
+      <w:r>
+        <w:drawing>
+          <wp:inline distT="0" distB="0" distL="0" distR="0" wp14:anchorId="580360C9" wp14:editId="0D7DF8B5">
+            <wp:extent cx="4628571" cy="3837893"/>
+            <wp:effectExtent l="0" t="0" r="635" b="0"/>
+            <wp:docPr id="2" name="Рисунок 2"/>
+            <wp:cNvGraphicFramePr>
+              <a:graphicFrameLocks xmlns:a="http://schemas.openxmlformats.org/drawingml/2006/main" noChangeAspect="1"/>
+            </wp:cNvGraphicFramePr>
+            <a:graphic xmlns:a="http://schemas.openxmlformats.org/drawingml/2006/main">
+              <a:graphicData uri="http://schemas.openxmlformats.org/drawingml/2006/picture">
+                <pic:pic xmlns:pic="http://schemas.openxmlformats.org/drawingml/2006/picture">
+                  <pic:nvPicPr>
+                    <pic:cNvPr id="1" name=""/>
+                    <pic:cNvPicPr/>
+                  </pic:nvPicPr>
+                  <pic:blipFill>
+                    <a:blip r:embed="rId6"/>
+                    <a:stretch>
+                      <a:fillRect/>
+                    </a:stretch>
+                  </pic:blipFill>
+                  <pic:spPr>
+                    <a:xfrm>
+                      <a:off x="0" y="0"/>
+                      <a:ext cx="4636124" cy="3844156"/>
+                    </a:xfrm>
+                    <a:prstGeom prst="rect">
+                      <a:avLst/>
+                    </a:prstGeom>
+                  </pic:spPr>
+                </pic:pic>
+              </a:graphicData>
+            </a:graphic>
+          </wp:inline>
+        </w:drawing>
+      </w:r>
+    </w:p>
+    <w:p>
+      <w:pPr>
+        <w:pStyle w:val="a4"/>
+        <w:jc w:val="center"/>
+      </w:pPr>
+      <w:r>
+        <w:t xml:space="preserve">Figure </w:t>
+      </w:r>
+      <w:r>
+        <w:fldChar w:fldCharType="begin"/>
+      </w:r>
+      <w:r>
+        <w:instrText xml:space="preserve"> SEQ Figure \* ARABIC </w:instrText>
+      </w:r>
+      <w:r>
+        <w:fldChar w:fldCharType="separate"/>
+      </w:r>
+      <w:r>
+        <w:rPr>
+          <w:noProof/>
+        </w:rPr>
+        <w:t>2</w:t>
+      </w:r>
+      <w:r>
+        <w:fldChar w:fldCharType="end"/>
+      </w:r>
+      <w:r>
+        <w:t>. Security Scheme</w:t>
+      </w:r>
+    </w:p>
+    <w:p>
+      <w:pPr>
+        <w:jc w:val="both"/>
+      </w:pPr>
+      <w:r>
+        <w:lastRenderedPageBreak/>
+        <w:tab/>
+      </w:r>
+      <w:r>
+        <w:rPr>
+          <w:rStyle w:val="jlqj4b"/>
+          <w:lang w:val="en"/>
+        </w:rPr>
+        <w:t>When a user visits a website, he is taken to an authentication page where he must enter his username and password.</w:t>
+      </w:r>
+      <w:r>
+        <w:rPr>
+          <w:rStyle w:val="jlqj4b"/>
+          <w:lang w:val="en"/>
+        </w:rPr>
+        <w:t xml:space="preserve"> </w:t>
+      </w:r>
+      <w:r>
+        <w:rPr>
+          <w:rStyle w:val="jlqj4b"/>
+          <w:lang w:val="en"/>
+        </w:rPr>
+        <w:t xml:space="preserve">Then, a request with his data is sent to the server, and if such a user exists, he receives back a </w:t>
+      </w:r>
+      <w:r>
+        <w:rPr>
+          <w:rStyle w:val="jlqj4b"/>
+        </w:rPr>
+        <w:t>JWT</w:t>
+      </w:r>
+      <w:r>
+        <w:rPr>
+          <w:rStyle w:val="jlqj4b"/>
+        </w:rPr>
+        <w:t xml:space="preserve"> </w:t>
+      </w:r>
+      <w:r>
+        <w:rPr>
+          <w:rStyle w:val="jlqj4b"/>
+          <w:lang w:val="en"/>
+        </w:rPr>
+        <w:t>token from the server and s redirected to the home page, from where he can continue interacting with the application</w:t>
+      </w:r>
+      <w:r>
+        <w:rPr>
+          <w:rStyle w:val="jlqj4b"/>
+          <w:lang w:val="en"/>
+        </w:rPr>
+        <w:t xml:space="preserve">. </w:t>
+      </w:r>
+      <w:r>
+        <w:rPr>
+          <w:rStyle w:val="jlqj4b"/>
+        </w:rPr>
+        <w:t>After</w:t>
+      </w:r>
+      <w:r>
+        <w:rPr>
+          <w:rStyle w:val="jlqj4b"/>
+          <w:lang w:val="en"/>
+        </w:rPr>
+        <w:t xml:space="preserve"> authenticat</w:t>
+      </w:r>
+      <w:r>
+        <w:rPr>
+          <w:rStyle w:val="jlqj4b"/>
+          <w:lang w:val="en"/>
+        </w:rPr>
+        <w:t>ion</w:t>
+      </w:r>
+      <w:r>
+        <w:rPr>
+          <w:rStyle w:val="jlqj4b"/>
+          <w:lang w:val="en"/>
+        </w:rPr>
+        <w:t>, the</w:t>
+      </w:r>
+      <w:r>
+        <w:rPr>
+          <w:rStyle w:val="jlqj4b"/>
+        </w:rPr>
+        <w:t xml:space="preserve"> </w:t>
+      </w:r>
+      <w:r>
+        <w:rPr>
+          <w:rStyle w:val="jlqj4b"/>
+        </w:rPr>
+        <w:t>received</w:t>
+      </w:r>
+      <w:r>
+        <w:rPr>
+          <w:rStyle w:val="jlqj4b"/>
+          <w:lang w:val="en"/>
+        </w:rPr>
+        <w:t xml:space="preserve"> </w:t>
+      </w:r>
+      <w:r>
+        <w:rPr>
+          <w:rStyle w:val="jlqj4b"/>
+          <w:lang w:val="en"/>
+        </w:rPr>
+        <w:t>J</w:t>
+      </w:r>
+      <w:r>
+        <w:rPr>
+          <w:rStyle w:val="jlqj4b"/>
+          <w:lang w:val="en"/>
+        </w:rPr>
+        <w:t>W</w:t>
+      </w:r>
+      <w:r>
+        <w:rPr>
+          <w:rStyle w:val="jlqj4b"/>
+          <w:lang w:val="en"/>
+        </w:rPr>
+        <w:t>T token will be embedded in each subsequent request</w:t>
+      </w:r>
+      <w:r>
+        <w:rPr>
+          <w:rStyle w:val="jlqj4b"/>
+          <w:lang w:val="en"/>
+        </w:rPr>
+        <w:t xml:space="preserve"> from client</w:t>
+      </w:r>
+      <w:r>
+        <w:rPr>
+          <w:rStyle w:val="jlqj4b"/>
+          <w:lang w:val="en"/>
+        </w:rPr>
+        <w:t xml:space="preserve"> to the server to gain access to </w:t>
+      </w:r>
+      <w:r>
+        <w:rPr>
+          <w:rStyle w:val="jlqj4b"/>
+          <w:lang w:val="en"/>
+        </w:rPr>
+        <w:t>another</w:t>
+      </w:r>
+      <w:r>
+        <w:rPr>
+          <w:rStyle w:val="jlqj4b"/>
+          <w:lang w:val="en"/>
+        </w:rPr>
+        <w:t xml:space="preserve"> web application</w:t>
+      </w:r>
+      <w:r>
+        <w:rPr>
+          <w:rStyle w:val="jlqj4b"/>
+          <w:lang w:val="en"/>
+        </w:rPr>
+        <w:t xml:space="preserve"> functionality.</w:t>
+      </w:r>
+      <w:r>
+        <w:rPr>
+          <w:rStyle w:val="jlqj4b"/>
+          <w:lang w:val="en"/>
+        </w:rPr>
+        <w:t xml:space="preserve"> </w:t>
+      </w:r>
+      <w:r>
+        <w:rPr>
+          <w:rStyle w:val="jlqj4b"/>
+          <w:lang w:val="en"/>
+        </w:rPr>
+        <w:t>Each token is valid for one hour, after the expiration of its validity, it is necessary to authentication again.</w:t>
       </w:r>
     </w:p>
     <w:sectPr>
@@ -2367,6 +2941,119 @@
     </w:lvl>
   </w:abstractNum>
   <w:abstractNum w:abstractNumId="2" w15:restartNumberingAfterBreak="0">
+    <w:nsid w:val="0C8925D9"/>
+    <w:multiLevelType w:val="hybridMultilevel"/>
+    <w:tmpl w:val="820691FC"/>
+    <w:lvl w:ilvl="0" w:tplc="04190001">
+      <w:start w:val="1"/>
+      <w:numFmt w:val="bullet"/>
+      <w:lvlText w:val=""/>
+      <w:lvlJc w:val="left"/>
+      <w:pPr>
+        <w:ind w:left="720" w:hanging="360"/>
+      </w:pPr>
+      <w:rPr>
+        <w:rFonts w:ascii="Symbol" w:hAnsi="Symbol" w:hint="default"/>
+      </w:rPr>
+    </w:lvl>
+    <w:lvl w:ilvl="1" w:tplc="04190003" w:tentative="1">
+      <w:start w:val="1"/>
+      <w:numFmt w:val="bullet"/>
+      <w:lvlText w:val="o"/>
+      <w:lvlJc w:val="left"/>
+      <w:pPr>
+        <w:ind w:left="1440" w:hanging="360"/>
+      </w:pPr>
+      <w:rPr>
+        <w:rFonts w:ascii="Courier New" w:hAnsi="Courier New" w:cs="Courier New" w:hint="default"/>
+      </w:rPr>
+    </w:lvl>
+    <w:lvl w:ilvl="2" w:tplc="04190005" w:tentative="1">
+      <w:start w:val="1"/>
+      <w:numFmt w:val="bullet"/>
+      <w:lvlText w:val=""/>
+      <w:lvlJc w:val="left"/>
+      <w:pPr>
+        <w:ind w:left="2160" w:hanging="360"/>
+      </w:pPr>
+      <w:rPr>
+        <w:rFonts w:ascii="Wingdings" w:hAnsi="Wingdings" w:hint="default"/>
+      </w:rPr>
+    </w:lvl>
+    <w:lvl w:ilvl="3" w:tplc="04190001" w:tentative="1">
+      <w:start w:val="1"/>
+      <w:numFmt w:val="bullet"/>
+      <w:lvlText w:val=""/>
+      <w:lvlJc w:val="left"/>
+      <w:pPr>
+        <w:ind w:left="2880" w:hanging="360"/>
+      </w:pPr>
+      <w:rPr>
+        <w:rFonts w:ascii="Symbol" w:hAnsi="Symbol" w:hint="default"/>
+      </w:rPr>
+    </w:lvl>
+    <w:lvl w:ilvl="4" w:tplc="04190003" w:tentative="1">
+      <w:start w:val="1"/>
+      <w:numFmt w:val="bullet"/>
+      <w:lvlText w:val="o"/>
+      <w:lvlJc w:val="left"/>
+      <w:pPr>
+        <w:ind w:left="3600" w:hanging="360"/>
+      </w:pPr>
+      <w:rPr>
+        <w:rFonts w:ascii="Courier New" w:hAnsi="Courier New" w:cs="Courier New" w:hint="default"/>
+      </w:rPr>
+    </w:lvl>
+    <w:lvl w:ilvl="5" w:tplc="04190005" w:tentative="1">
+      <w:start w:val="1"/>
+      <w:numFmt w:val="bullet"/>
+      <w:lvlText w:val=""/>
+      <w:lvlJc w:val="left"/>
+      <w:pPr>
+        <w:ind w:left="4320" w:hanging="360"/>
+      </w:pPr>
+      <w:rPr>
+        <w:rFonts w:ascii="Wingdings" w:hAnsi="Wingdings" w:hint="default"/>
+      </w:rPr>
+    </w:lvl>
+    <w:lvl w:ilvl="6" w:tplc="04190001" w:tentative="1">
+      <w:start w:val="1"/>
+      <w:numFmt w:val="bullet"/>
+      <w:lvlText w:val=""/>
+      <w:lvlJc w:val="left"/>
+      <w:pPr>
+        <w:ind w:left="5040" w:hanging="360"/>
+      </w:pPr>
+      <w:rPr>
+        <w:rFonts w:ascii="Symbol" w:hAnsi="Symbol" w:hint="default"/>
+      </w:rPr>
+    </w:lvl>
+    <w:lvl w:ilvl="7" w:tplc="04190003" w:tentative="1">
+      <w:start w:val="1"/>
+      <w:numFmt w:val="bullet"/>
+      <w:lvlText w:val="o"/>
+      <w:lvlJc w:val="left"/>
+      <w:pPr>
+        <w:ind w:left="5760" w:hanging="360"/>
+      </w:pPr>
+      <w:rPr>
+        <w:rFonts w:ascii="Courier New" w:hAnsi="Courier New" w:cs="Courier New" w:hint="default"/>
+      </w:rPr>
+    </w:lvl>
+    <w:lvl w:ilvl="8" w:tplc="04190005" w:tentative="1">
+      <w:start w:val="1"/>
+      <w:numFmt w:val="bullet"/>
+      <w:lvlText w:val=""/>
+      <w:lvlJc w:val="left"/>
+      <w:pPr>
+        <w:ind w:left="6480" w:hanging="360"/>
+      </w:pPr>
+      <w:rPr>
+        <w:rFonts w:ascii="Wingdings" w:hAnsi="Wingdings" w:hint="default"/>
+      </w:rPr>
+    </w:lvl>
+  </w:abstractNum>
+  <w:abstractNum w:abstractNumId="3" w15:restartNumberingAfterBreak="0">
     <w:nsid w:val="236047CF"/>
     <w:multiLevelType w:val="hybridMultilevel"/>
     <w:tmpl w:val="180A8E80"/>
@@ -2452,7 +3139,7 @@
       </w:pPr>
     </w:lvl>
   </w:abstractNum>
-  <w:abstractNum w:abstractNumId="3" w15:restartNumberingAfterBreak="0">
+  <w:abstractNum w:abstractNumId="4" w15:restartNumberingAfterBreak="0">
     <w:nsid w:val="275E6F85"/>
     <w:multiLevelType w:val="hybridMultilevel"/>
     <w:tmpl w:val="10640B7E"/>
@@ -2565,7 +3252,7 @@
       </w:rPr>
     </w:lvl>
   </w:abstractNum>
-  <w:abstractNum w:abstractNumId="4" w15:restartNumberingAfterBreak="0">
+  <w:abstractNum w:abstractNumId="5" w15:restartNumberingAfterBreak="0">
     <w:nsid w:val="29670641"/>
     <w:multiLevelType w:val="hybridMultilevel"/>
     <w:tmpl w:val="1BF6167A"/>
@@ -2678,7 +3365,7 @@
       </w:rPr>
     </w:lvl>
   </w:abstractNum>
-  <w:abstractNum w:abstractNumId="5" w15:restartNumberingAfterBreak="0">
+  <w:abstractNum w:abstractNumId="6" w15:restartNumberingAfterBreak="0">
     <w:nsid w:val="2B407890"/>
     <w:multiLevelType w:val="hybridMultilevel"/>
     <w:tmpl w:val="D8025002"/>
@@ -2791,7 +3478,7 @@
       </w:rPr>
     </w:lvl>
   </w:abstractNum>
-  <w:abstractNum w:abstractNumId="6" w15:restartNumberingAfterBreak="0">
+  <w:abstractNum w:abstractNumId="7" w15:restartNumberingAfterBreak="0">
     <w:nsid w:val="2C015E1C"/>
     <w:multiLevelType w:val="hybridMultilevel"/>
     <w:tmpl w:val="63ECD46E"/>
@@ -2904,7 +3591,7 @@
       </w:rPr>
     </w:lvl>
   </w:abstractNum>
-  <w:abstractNum w:abstractNumId="7" w15:restartNumberingAfterBreak="0">
+  <w:abstractNum w:abstractNumId="8" w15:restartNumberingAfterBreak="0">
     <w:nsid w:val="306D022E"/>
     <w:multiLevelType w:val="hybridMultilevel"/>
     <w:tmpl w:val="A19A2784"/>
@@ -2990,7 +3677,7 @@
       </w:pPr>
     </w:lvl>
   </w:abstractNum>
-  <w:abstractNum w:abstractNumId="8" w15:restartNumberingAfterBreak="0">
+  <w:abstractNum w:abstractNumId="9" w15:restartNumberingAfterBreak="0">
     <w:nsid w:val="370A4A64"/>
     <w:multiLevelType w:val="hybridMultilevel"/>
     <w:tmpl w:val="310E378C"/>
@@ -3103,7 +3790,7 @@
       </w:rPr>
     </w:lvl>
   </w:abstractNum>
-  <w:abstractNum w:abstractNumId="9" w15:restartNumberingAfterBreak="0">
+  <w:abstractNum w:abstractNumId="10" w15:restartNumberingAfterBreak="0">
     <w:nsid w:val="3A701B37"/>
     <w:multiLevelType w:val="hybridMultilevel"/>
     <w:tmpl w:val="5EDC83D8"/>
@@ -3192,7 +3879,7 @@
       </w:pPr>
     </w:lvl>
   </w:abstractNum>
-  <w:abstractNum w:abstractNumId="10" w15:restartNumberingAfterBreak="0">
+  <w:abstractNum w:abstractNumId="11" w15:restartNumberingAfterBreak="0">
     <w:nsid w:val="45941268"/>
     <w:multiLevelType w:val="hybridMultilevel"/>
     <w:tmpl w:val="8D10457A"/>
@@ -3305,7 +3992,120 @@
       </w:rPr>
     </w:lvl>
   </w:abstractNum>
-  <w:abstractNum w:abstractNumId="11" w15:restartNumberingAfterBreak="0">
+  <w:abstractNum w:abstractNumId="12" w15:restartNumberingAfterBreak="0">
+    <w:nsid w:val="4E957389"/>
+    <w:multiLevelType w:val="hybridMultilevel"/>
+    <w:tmpl w:val="5F14EF30"/>
+    <w:lvl w:ilvl="0" w:tplc="04190001">
+      <w:start w:val="1"/>
+      <w:numFmt w:val="bullet"/>
+      <w:lvlText w:val=""/>
+      <w:lvlJc w:val="left"/>
+      <w:pPr>
+        <w:ind w:left="1434" w:hanging="360"/>
+      </w:pPr>
+      <w:rPr>
+        <w:rFonts w:ascii="Symbol" w:hAnsi="Symbol" w:hint="default"/>
+      </w:rPr>
+    </w:lvl>
+    <w:lvl w:ilvl="1" w:tplc="04190003">
+      <w:start w:val="1"/>
+      <w:numFmt w:val="bullet"/>
+      <w:lvlText w:val="o"/>
+      <w:lvlJc w:val="left"/>
+      <w:pPr>
+        <w:ind w:left="2154" w:hanging="360"/>
+      </w:pPr>
+      <w:rPr>
+        <w:rFonts w:ascii="Courier New" w:hAnsi="Courier New" w:cs="Courier New" w:hint="default"/>
+      </w:rPr>
+    </w:lvl>
+    <w:lvl w:ilvl="2" w:tplc="04190005" w:tentative="1">
+      <w:start w:val="1"/>
+      <w:numFmt w:val="bullet"/>
+      <w:lvlText w:val=""/>
+      <w:lvlJc w:val="left"/>
+      <w:pPr>
+        <w:ind w:left="2874" w:hanging="360"/>
+      </w:pPr>
+      <w:rPr>
+        <w:rFonts w:ascii="Wingdings" w:hAnsi="Wingdings" w:hint="default"/>
+      </w:rPr>
+    </w:lvl>
+    <w:lvl w:ilvl="3" w:tplc="04190001" w:tentative="1">
+      <w:start w:val="1"/>
+      <w:numFmt w:val="bullet"/>
+      <w:lvlText w:val=""/>
+      <w:lvlJc w:val="left"/>
+      <w:pPr>
+        <w:ind w:left="3594" w:hanging="360"/>
+      </w:pPr>
+      <w:rPr>
+        <w:rFonts w:ascii="Symbol" w:hAnsi="Symbol" w:hint="default"/>
+      </w:rPr>
+    </w:lvl>
+    <w:lvl w:ilvl="4" w:tplc="04190003" w:tentative="1">
+      <w:start w:val="1"/>
+      <w:numFmt w:val="bullet"/>
+      <w:lvlText w:val="o"/>
+      <w:lvlJc w:val="left"/>
+      <w:pPr>
+        <w:ind w:left="4314" w:hanging="360"/>
+      </w:pPr>
+      <w:rPr>
+        <w:rFonts w:ascii="Courier New" w:hAnsi="Courier New" w:cs="Courier New" w:hint="default"/>
+      </w:rPr>
+    </w:lvl>
+    <w:lvl w:ilvl="5" w:tplc="04190005" w:tentative="1">
+      <w:start w:val="1"/>
+      <w:numFmt w:val="bullet"/>
+      <w:lvlText w:val=""/>
+      <w:lvlJc w:val="left"/>
+      <w:pPr>
+        <w:ind w:left="5034" w:hanging="360"/>
+      </w:pPr>
+      <w:rPr>
+        <w:rFonts w:ascii="Wingdings" w:hAnsi="Wingdings" w:hint="default"/>
+      </w:rPr>
+    </w:lvl>
+    <w:lvl w:ilvl="6" w:tplc="04190001" w:tentative="1">
+      <w:start w:val="1"/>
+      <w:numFmt w:val="bullet"/>
+      <w:lvlText w:val=""/>
+      <w:lvlJc w:val="left"/>
+      <w:pPr>
+        <w:ind w:left="5754" w:hanging="360"/>
+      </w:pPr>
+      <w:rPr>
+        <w:rFonts w:ascii="Symbol" w:hAnsi="Symbol" w:hint="default"/>
+      </w:rPr>
+    </w:lvl>
+    <w:lvl w:ilvl="7" w:tplc="04190003" w:tentative="1">
+      <w:start w:val="1"/>
+      <w:numFmt w:val="bullet"/>
+      <w:lvlText w:val="o"/>
+      <w:lvlJc w:val="left"/>
+      <w:pPr>
+        <w:ind w:left="6474" w:hanging="360"/>
+      </w:pPr>
+      <w:rPr>
+        <w:rFonts w:ascii="Courier New" w:hAnsi="Courier New" w:cs="Courier New" w:hint="default"/>
+      </w:rPr>
+    </w:lvl>
+    <w:lvl w:ilvl="8" w:tplc="04190005" w:tentative="1">
+      <w:start w:val="1"/>
+      <w:numFmt w:val="bullet"/>
+      <w:lvlText w:val=""/>
+      <w:lvlJc w:val="left"/>
+      <w:pPr>
+        <w:ind w:left="7194" w:hanging="360"/>
+      </w:pPr>
+      <w:rPr>
+        <w:rFonts w:ascii="Wingdings" w:hAnsi="Wingdings" w:hint="default"/>
+      </w:rPr>
+    </w:lvl>
+  </w:abstractNum>
+  <w:abstractNum w:abstractNumId="13" w15:restartNumberingAfterBreak="0">
     <w:nsid w:val="533D0D5C"/>
     <w:multiLevelType w:val="hybridMultilevel"/>
     <w:tmpl w:val="67D4B6E6"/>
@@ -3418,7 +4218,7 @@
       </w:rPr>
     </w:lvl>
   </w:abstractNum>
-  <w:abstractNum w:abstractNumId="12" w15:restartNumberingAfterBreak="0">
+  <w:abstractNum w:abstractNumId="14" w15:restartNumberingAfterBreak="0">
     <w:nsid w:val="54A047A2"/>
     <w:multiLevelType w:val="hybridMultilevel"/>
     <w:tmpl w:val="A1EC6578"/>
@@ -3504,7 +4304,7 @@
       </w:pPr>
     </w:lvl>
   </w:abstractNum>
-  <w:abstractNum w:abstractNumId="13" w15:restartNumberingAfterBreak="0">
+  <w:abstractNum w:abstractNumId="15" w15:restartNumberingAfterBreak="0">
     <w:nsid w:val="54D116A4"/>
     <w:multiLevelType w:val="hybridMultilevel"/>
     <w:tmpl w:val="7694ADC0"/>
@@ -3590,7 +4390,7 @@
       </w:pPr>
     </w:lvl>
   </w:abstractNum>
-  <w:abstractNum w:abstractNumId="14" w15:restartNumberingAfterBreak="0">
+  <w:abstractNum w:abstractNumId="16" w15:restartNumberingAfterBreak="0">
     <w:nsid w:val="616B05D2"/>
     <w:multiLevelType w:val="hybridMultilevel"/>
     <w:tmpl w:val="F036E508"/>
@@ -3703,7 +4503,7 @@
       </w:rPr>
     </w:lvl>
   </w:abstractNum>
-  <w:abstractNum w:abstractNumId="15" w15:restartNumberingAfterBreak="0">
+  <w:abstractNum w:abstractNumId="17" w15:restartNumberingAfterBreak="0">
     <w:nsid w:val="64CC2624"/>
     <w:multiLevelType w:val="hybridMultilevel"/>
     <w:tmpl w:val="D3FE390C"/>
@@ -3816,7 +4616,7 @@
       </w:rPr>
     </w:lvl>
   </w:abstractNum>
-  <w:abstractNum w:abstractNumId="16" w15:restartNumberingAfterBreak="0">
+  <w:abstractNum w:abstractNumId="18" w15:restartNumberingAfterBreak="0">
     <w:nsid w:val="72C4261C"/>
     <w:multiLevelType w:val="hybridMultilevel"/>
     <w:tmpl w:val="92DC6FF6"/>
@@ -3929,7 +4729,7 @@
       </w:rPr>
     </w:lvl>
   </w:abstractNum>
-  <w:abstractNum w:abstractNumId="17" w15:restartNumberingAfterBreak="0">
+  <w:abstractNum w:abstractNumId="19" w15:restartNumberingAfterBreak="0">
     <w:nsid w:val="74AA7C1D"/>
     <w:multiLevelType w:val="hybridMultilevel"/>
     <w:tmpl w:val="6CD0FD5A"/>
@@ -4042,7 +4842,7 @@
       </w:rPr>
     </w:lvl>
   </w:abstractNum>
-  <w:abstractNum w:abstractNumId="18" w15:restartNumberingAfterBreak="0">
+  <w:abstractNum w:abstractNumId="20" w15:restartNumberingAfterBreak="0">
     <w:nsid w:val="781D5038"/>
     <w:multiLevelType w:val="hybridMultilevel"/>
     <w:tmpl w:val="8D9CFC7A"/>
@@ -4131,7 +4931,7 @@
       </w:pPr>
     </w:lvl>
   </w:abstractNum>
-  <w:abstractNum w:abstractNumId="19" w15:restartNumberingAfterBreak="0">
+  <w:abstractNum w:abstractNumId="21" w15:restartNumberingAfterBreak="0">
     <w:nsid w:val="79405FF7"/>
     <w:multiLevelType w:val="hybridMultilevel"/>
     <w:tmpl w:val="AE3A642E"/>
@@ -4218,64 +5018,70 @@
     </w:lvl>
   </w:abstractNum>
   <w:num w:numId="1">
+    <w:abstractNumId w:val="10"/>
+  </w:num>
+  <w:num w:numId="2">
+    <w:abstractNumId w:val="14"/>
+  </w:num>
+  <w:num w:numId="3">
+    <w:abstractNumId w:val="20"/>
+  </w:num>
+  <w:num w:numId="4">
+    <w:abstractNumId w:val="13"/>
+  </w:num>
+  <w:num w:numId="5">
     <w:abstractNumId w:val="9"/>
   </w:num>
-  <w:num w:numId="2">
-    <w:abstractNumId w:val="12"/>
+  <w:num w:numId="6">
+    <w:abstractNumId w:val="5"/>
   </w:num>
-  <w:num w:numId="3">
-    <w:abstractNumId w:val="18"/>
-  </w:num>
-  <w:num w:numId="4">
-    <w:abstractNumId w:val="11"/>
-  </w:num>
-  <w:num w:numId="5">
-    <w:abstractNumId w:val="8"/>
-  </w:num>
-  <w:num w:numId="6">
+  <w:num w:numId="7">
     <w:abstractNumId w:val="4"/>
   </w:num>
-  <w:num w:numId="7">
-    <w:abstractNumId w:val="3"/>
-  </w:num>
   <w:num w:numId="8">
-    <w:abstractNumId w:val="16"/>
+    <w:abstractNumId w:val="18"/>
   </w:num>
   <w:num w:numId="9">
     <w:abstractNumId w:val="1"/>
   </w:num>
   <w:num w:numId="10">
-    <w:abstractNumId w:val="15"/>
+    <w:abstractNumId w:val="17"/>
   </w:num>
   <w:num w:numId="11">
-    <w:abstractNumId w:val="14"/>
+    <w:abstractNumId w:val="16"/>
   </w:num>
   <w:num w:numId="12">
-    <w:abstractNumId w:val="10"/>
+    <w:abstractNumId w:val="11"/>
   </w:num>
   <w:num w:numId="13">
-    <w:abstractNumId w:val="17"/>
+    <w:abstractNumId w:val="19"/>
   </w:num>
   <w:num w:numId="14">
-    <w:abstractNumId w:val="5"/>
+    <w:abstractNumId w:val="6"/>
   </w:num>
   <w:num w:numId="15">
-    <w:abstractNumId w:val="6"/>
+    <w:abstractNumId w:val="7"/>
   </w:num>
   <w:num w:numId="16">
     <w:abstractNumId w:val="0"/>
   </w:num>
   <w:num w:numId="17">
+    <w:abstractNumId w:val="3"/>
+  </w:num>
+  <w:num w:numId="18">
+    <w:abstractNumId w:val="15"/>
+  </w:num>
+  <w:num w:numId="19">
+    <w:abstractNumId w:val="21"/>
+  </w:num>
+  <w:num w:numId="20">
+    <w:abstractNumId w:val="8"/>
+  </w:num>
+  <w:num w:numId="21">
     <w:abstractNumId w:val="2"/>
   </w:num>
-  <w:num w:numId="18">
-    <w:abstractNumId w:val="13"/>
-  </w:num>
-  <w:num w:numId="19">
-    <w:abstractNumId w:val="19"/>
-  </w:num>
-  <w:num w:numId="20">
-    <w:abstractNumId w:val="7"/>
+  <w:num w:numId="22">
+    <w:abstractNumId w:val="12"/>
   </w:num>
 </w:numbering>
 </file>

</xml_diff>

<commit_message>
Final commit: little fixes, cleanup, update docs.
</commit_message>
<xml_diff>
--- a/docs/Study_project_2021-2022.docx
+++ b/docs/Study_project_2021-2022.docx
@@ -12,6 +12,7 @@
           <w:szCs w:val="44"/>
         </w:rPr>
       </w:pPr>
+      <w:proofErr w:type="spellStart"/>
       <w:r>
         <w:rPr>
           <w:b/>
@@ -19,633 +20,257 @@
           <w:sz w:val="44"/>
           <w:szCs w:val="44"/>
         </w:rPr>
-        <w:t>Targets</w:t>
-      </w:r>
-    </w:p>
-    <w:p>
-      <w:pPr>
-        <w:jc w:val="both"/>
-      </w:pPr>
-      <w:r>
-        <w:rPr>
-          <w:u w:val="single"/>
-        </w:rPr>
-        <w:t>Setting targets</w:t>
-      </w:r>
-      <w:r>
-        <w:t>:</w:t>
-      </w:r>
-    </w:p>
-    <w:p>
-      <w:r>
-        <w:tab/>
-      </w:r>
-      <w:r>
-        <w:t xml:space="preserve">Implement an application for scheduling and organization meetings in organization. The organization has offices, </w:t>
-      </w:r>
-      <w:r>
-        <w:t>each office has meeting rooms. Employees can attend meetings in different offices.</w:t>
-      </w:r>
-    </w:p>
-    <w:p>
-      <w:pPr>
-        <w:jc w:val="both"/>
-      </w:pPr>
-    </w:p>
-    <w:p>
-      <w:pPr>
-        <w:jc w:val="both"/>
-        <w:rPr>
-          <w:lang w:val="ru-RU"/>
-        </w:rPr>
-      </w:pPr>
-      <w:r>
-        <w:rPr>
-          <w:u w:val="single"/>
-        </w:rPr>
-        <w:t>Technology-stack</w:t>
-      </w:r>
-      <w:r>
-        <w:t>:</w:t>
-      </w:r>
-    </w:p>
-    <w:p>
-      <w:pPr>
-        <w:pStyle w:val="a3"/>
-        <w:numPr>
-          <w:ilvl w:val="0"/>
-          <w:numId w:val="16"/>
-        </w:numPr>
-        <w:jc w:val="both"/>
-      </w:pPr>
-      <w:r>
-        <w:t>UI</w:t>
-      </w:r>
-      <w:r>
-        <w:t xml:space="preserve">: </w:t>
-      </w:r>
-      <w:proofErr w:type="spellStart"/>
-      <w:r>
-        <w:t>Thymeleaf</w:t>
-      </w:r>
-      <w:proofErr w:type="spellEnd"/>
-      <w:r>
-        <w:t xml:space="preserve"> or another UI-technologies</w:t>
-      </w:r>
-    </w:p>
-    <w:p>
-      <w:pPr>
-        <w:pStyle w:val="a3"/>
-        <w:numPr>
-          <w:ilvl w:val="0"/>
-          <w:numId w:val="16"/>
-        </w:numPr>
-        <w:jc w:val="both"/>
-      </w:pPr>
-      <w:r>
-        <w:t>Java + Spring + additional</w:t>
-      </w:r>
-      <w:r>
-        <w:t xml:space="preserve"> </w:t>
-      </w:r>
-      <w:r>
-        <w:t>libraries (Lombok, Liquibase, Swagger) + Testing (Junit, Mockito).</w:t>
-      </w:r>
-    </w:p>
-    <w:p>
-      <w:pPr>
-        <w:pStyle w:val="a3"/>
-        <w:numPr>
-          <w:ilvl w:val="0"/>
-          <w:numId w:val="16"/>
-        </w:numPr>
-        <w:jc w:val="both"/>
-      </w:pPr>
-      <w:r>
-        <w:t>PostgreSQL; GitHub, Maven.</w:t>
-      </w:r>
-      <w:r>
-        <w:t xml:space="preserve"> </w:t>
-      </w:r>
-    </w:p>
-    <w:p>
-      <w:pPr>
-        <w:jc w:val="both"/>
-      </w:pPr>
-    </w:p>
-    <w:p>
-      <w:pPr>
-        <w:jc w:val="both"/>
-      </w:pPr>
-      <w:r>
-        <w:rPr>
-          <w:u w:val="single"/>
-        </w:rPr>
-        <w:t>System requirements</w:t>
-      </w:r>
-      <w:r>
-        <w:t>:</w:t>
-      </w:r>
-    </w:p>
-    <w:p>
-      <w:pPr>
-        <w:pStyle w:val="a3"/>
-        <w:numPr>
-          <w:ilvl w:val="0"/>
-          <w:numId w:val="19"/>
-        </w:numPr>
-        <w:jc w:val="both"/>
-      </w:pPr>
-      <w:r>
-        <w:t>The application must work and interact according to the rules from the subject area.</w:t>
-      </w:r>
-    </w:p>
-    <w:p>
-      <w:pPr>
-        <w:pStyle w:val="a3"/>
-        <w:numPr>
-          <w:ilvl w:val="0"/>
-          <w:numId w:val="19"/>
-        </w:numPr>
-        <w:jc w:val="both"/>
-      </w:pPr>
-      <w:r>
-        <w:t>Implement a REST application with necessary CRUD requests to interact with DB.</w:t>
-      </w:r>
-    </w:p>
-    <w:p>
-      <w:pPr>
-        <w:pStyle w:val="a3"/>
-        <w:numPr>
-          <w:ilvl w:val="0"/>
-          <w:numId w:val="19"/>
-        </w:numPr>
-        <w:jc w:val="both"/>
-      </w:pPr>
-      <w:r>
-        <w:t>Add authorization/authentication.</w:t>
-      </w:r>
-    </w:p>
-    <w:p>
-      <w:pPr>
-        <w:jc w:val="both"/>
-      </w:pPr>
-      <w:r>
-        <w:rPr>
-          <w:u w:val="single"/>
-        </w:rPr>
-        <w:t>Questions</w:t>
-      </w:r>
-      <w:r>
-        <w:t>:</w:t>
-      </w:r>
-    </w:p>
-    <w:p>
-      <w:pPr>
-        <w:pStyle w:val="a3"/>
-        <w:numPr>
-          <w:ilvl w:val="0"/>
-          <w:numId w:val="20"/>
-        </w:numPr>
-        <w:jc w:val="both"/>
-      </w:pPr>
-      <w:r>
-        <w:t>Determine the restrictions of the subject area (What is acceptable</w:t>
-      </w:r>
-      <w:r>
-        <w:t>?</w:t>
-      </w:r>
-      <w:r>
-        <w:t>)</w:t>
-      </w:r>
-      <w:r>
-        <w:t>.</w:t>
-      </w:r>
-    </w:p>
-    <w:p>
-      <w:pPr>
-        <w:pStyle w:val="a3"/>
-        <w:numPr>
-          <w:ilvl w:val="0"/>
-          <w:numId w:val="20"/>
-        </w:numPr>
-        <w:jc w:val="both"/>
-      </w:pPr>
-      <w:r>
-        <w:t>Create a model of the subject area – determine the entities and their relationship.</w:t>
-      </w:r>
-    </w:p>
-    <w:p>
-      <w:pPr>
-        <w:pStyle w:val="a3"/>
-        <w:numPr>
-          <w:ilvl w:val="0"/>
-          <w:numId w:val="20"/>
-        </w:numPr>
-        <w:jc w:val="both"/>
-      </w:pPr>
-      <w:r>
-        <w:t>Learn technologies-stack and system concepts.</w:t>
-      </w:r>
-      <w:r>
-        <w:br w:type="page"/>
-      </w:r>
-    </w:p>
-    <w:p>
-      <w:pPr>
-        <w:jc w:val="center"/>
+        <w:t>S</w:t>
+      </w:r>
+      <w:r>
         <w:rPr>
           <w:b/>
           <w:bCs/>
           <w:sz w:val="44"/>
           <w:szCs w:val="44"/>
         </w:rPr>
-      </w:pPr>
-      <w:r>
+        <w:t>Targets</w:t>
+      </w:r>
+      <w:proofErr w:type="spellEnd"/>
+    </w:p>
+    <w:p>
+      <w:pPr>
+        <w:jc w:val="both"/>
+      </w:pPr>
+      <w:r>
+        <w:rPr>
+          <w:u w:val="single"/>
+        </w:rPr>
+        <w:t>Setting targets</w:t>
+      </w:r>
+      <w:r>
+        <w:t>:</w:t>
+      </w:r>
+    </w:p>
+    <w:p>
+      <w:r>
+        <w:tab/>
+      </w:r>
+      <w:r>
+        <w:t xml:space="preserve">Implement an application for scheduling and organization meetings in organization. The organization has offices, </w:t>
+      </w:r>
+      <w:r>
+        <w:t>each office has meeting rooms. Employees can attend meetings in different offices.</w:t>
+      </w:r>
+    </w:p>
+    <w:p>
+      <w:pPr>
+        <w:jc w:val="both"/>
+      </w:pPr>
+    </w:p>
+    <w:p>
+      <w:pPr>
+        <w:jc w:val="both"/>
+        <w:rPr>
+          <w:lang w:val="ru-RU"/>
+        </w:rPr>
+      </w:pPr>
+      <w:r>
+        <w:rPr>
+          <w:u w:val="single"/>
+        </w:rPr>
+        <w:t>Technology-stack</w:t>
+      </w:r>
+      <w:r>
+        <w:t>:</w:t>
+      </w:r>
+    </w:p>
+    <w:p>
+      <w:pPr>
+        <w:pStyle w:val="a3"/>
+        <w:numPr>
+          <w:ilvl w:val="0"/>
+          <w:numId w:val="16"/>
+        </w:numPr>
+        <w:jc w:val="both"/>
+      </w:pPr>
+      <w:r>
+        <w:t>UI</w:t>
+      </w:r>
+      <w:r>
+        <w:t xml:space="preserve">: </w:t>
+      </w:r>
+      <w:proofErr w:type="spellStart"/>
+      <w:r>
+        <w:t>Thymeleaf</w:t>
+      </w:r>
+      <w:proofErr w:type="spellEnd"/>
+      <w:r>
+        <w:t xml:space="preserve"> or another UI-technologies</w:t>
+      </w:r>
+    </w:p>
+    <w:p>
+      <w:pPr>
+        <w:pStyle w:val="a3"/>
+        <w:numPr>
+          <w:ilvl w:val="0"/>
+          <w:numId w:val="16"/>
+        </w:numPr>
+        <w:jc w:val="both"/>
+      </w:pPr>
+      <w:r>
+        <w:t>Java + Spring + additional</w:t>
+      </w:r>
+      <w:r>
+        <w:t xml:space="preserve"> </w:t>
+      </w:r>
+      <w:r>
+        <w:t>libraries (Lombok, Liquibase, Swagger) + Testing (Junit, Mockito).</w:t>
+      </w:r>
+    </w:p>
+    <w:p>
+      <w:pPr>
+        <w:pStyle w:val="a3"/>
+        <w:numPr>
+          <w:ilvl w:val="0"/>
+          <w:numId w:val="16"/>
+        </w:numPr>
+        <w:jc w:val="both"/>
+      </w:pPr>
+      <w:r>
+        <w:t>PostgreSQL; GitHub, Maven.</w:t>
+      </w:r>
+      <w:r>
+        <w:t xml:space="preserve"> </w:t>
+      </w:r>
+    </w:p>
+    <w:p>
+      <w:pPr>
+        <w:jc w:val="both"/>
+      </w:pPr>
+    </w:p>
+    <w:p>
+      <w:pPr>
+        <w:jc w:val="both"/>
+      </w:pPr>
+      <w:r>
+        <w:rPr>
+          <w:u w:val="single"/>
+        </w:rPr>
+        <w:t>System requirements</w:t>
+      </w:r>
+      <w:r>
+        <w:t>:</w:t>
+      </w:r>
+    </w:p>
+    <w:p>
+      <w:pPr>
+        <w:pStyle w:val="a3"/>
+        <w:numPr>
+          <w:ilvl w:val="0"/>
+          <w:numId w:val="19"/>
+        </w:numPr>
+        <w:jc w:val="both"/>
+      </w:pPr>
+      <w:r>
+        <w:t>The application must work and interact according to the rules from the subject area.</w:t>
+      </w:r>
+    </w:p>
+    <w:p>
+      <w:pPr>
+        <w:pStyle w:val="a3"/>
+        <w:numPr>
+          <w:ilvl w:val="0"/>
+          <w:numId w:val="19"/>
+        </w:numPr>
+        <w:jc w:val="both"/>
+      </w:pPr>
+      <w:r>
+        <w:t>Implement a REST application with necessary CRUD requests to interact with DB.</w:t>
+      </w:r>
+    </w:p>
+    <w:p>
+      <w:pPr>
+        <w:pStyle w:val="a3"/>
+        <w:numPr>
+          <w:ilvl w:val="0"/>
+          <w:numId w:val="19"/>
+        </w:numPr>
+        <w:jc w:val="both"/>
+      </w:pPr>
+      <w:r>
+        <w:t>Add authorization/authentication.</w:t>
+      </w:r>
+    </w:p>
+    <w:p>
+      <w:pPr>
+        <w:jc w:val="both"/>
+      </w:pPr>
+      <w:r>
+        <w:rPr>
+          <w:u w:val="single"/>
+        </w:rPr>
+        <w:t>Questions</w:t>
+      </w:r>
+      <w:r>
+        <w:t>:</w:t>
+      </w:r>
+    </w:p>
+    <w:p>
+      <w:pPr>
+        <w:pStyle w:val="a3"/>
+        <w:numPr>
+          <w:ilvl w:val="0"/>
+          <w:numId w:val="20"/>
+        </w:numPr>
+        <w:jc w:val="both"/>
+      </w:pPr>
+      <w:r>
+        <w:t>Determine the restrictions of the subject area (What is acceptable</w:t>
+      </w:r>
+      <w:r>
+        <w:t>?</w:t>
+      </w:r>
+      <w:r>
+        <w:t>)</w:t>
+      </w:r>
+      <w:r>
+        <w:t>.</w:t>
+      </w:r>
+    </w:p>
+    <w:p>
+      <w:pPr>
+        <w:pStyle w:val="a3"/>
+        <w:numPr>
+          <w:ilvl w:val="0"/>
+          <w:numId w:val="20"/>
+        </w:numPr>
+        <w:jc w:val="both"/>
+      </w:pPr>
+      <w:r>
+        <w:t>Create a model of the subject area – determine the entities and their relationship.</w:t>
+      </w:r>
+    </w:p>
+    <w:p>
+      <w:pPr>
+        <w:pStyle w:val="a3"/>
+        <w:numPr>
+          <w:ilvl w:val="0"/>
+          <w:numId w:val="20"/>
+        </w:numPr>
+        <w:jc w:val="both"/>
+      </w:pPr>
+      <w:r>
+        <w:t>Learn technologies-stack and system concepts.</w:t>
+      </w:r>
+      <w:r>
+        <w:br w:type="page"/>
+      </w:r>
+    </w:p>
+    <w:p>
+      <w:pPr>
+        <w:jc w:val="center"/>
         <w:rPr>
           <w:b/>
           <w:bCs/>
           <w:sz w:val="44"/>
           <w:szCs w:val="44"/>
         </w:rPr>
-        <w:lastRenderedPageBreak/>
-        <w:t>The Subject Area</w:t>
-      </w:r>
-    </w:p>
-    <w:p>
-      <w:pPr>
-        <w:jc w:val="both"/>
-      </w:pPr>
-      <w:r>
-        <w:t>The subject area is a system with the following entities</w:t>
-      </w:r>
-      <w:r>
-        <w:t>:</w:t>
-      </w:r>
-    </w:p>
-    <w:p>
-      <w:pPr>
-        <w:pStyle w:val="a3"/>
-        <w:numPr>
-          <w:ilvl w:val="0"/>
-          <w:numId w:val="7"/>
-        </w:numPr>
-        <w:jc w:val="both"/>
-        <w:rPr>
-          <w:lang w:val="ru-RU"/>
-        </w:rPr>
-      </w:pPr>
-      <w:r>
-        <w:t>Offices</w:t>
-      </w:r>
-    </w:p>
-    <w:p>
-      <w:pPr>
-        <w:pStyle w:val="a3"/>
-        <w:numPr>
-          <w:ilvl w:val="1"/>
-          <w:numId w:val="7"/>
-        </w:numPr>
-        <w:jc w:val="both"/>
-      </w:pPr>
-      <w:r>
-        <w:t>Address</w:t>
-      </w:r>
-      <w:r>
-        <w:t>;</w:t>
-      </w:r>
-    </w:p>
-    <w:p>
-      <w:pPr>
-        <w:pStyle w:val="a3"/>
-        <w:numPr>
-          <w:ilvl w:val="1"/>
-          <w:numId w:val="7"/>
-        </w:numPr>
-        <w:jc w:val="both"/>
-      </w:pPr>
-      <w:r>
-        <w:t>P</w:t>
-      </w:r>
-      <w:r>
-        <w:t>hone number</w:t>
-      </w:r>
-    </w:p>
-    <w:p>
-      <w:pPr>
-        <w:pStyle w:val="a3"/>
-        <w:numPr>
-          <w:ilvl w:val="1"/>
-          <w:numId w:val="7"/>
-        </w:numPr>
-        <w:jc w:val="both"/>
-      </w:pPr>
-      <w:r>
-        <w:t>I</w:t>
-      </w:r>
-      <w:r>
-        <w:t>nventory in the office</w:t>
-      </w:r>
-      <w:r>
-        <w:t xml:space="preserve"> warehouse</w:t>
-      </w:r>
-    </w:p>
-    <w:p>
-      <w:pPr>
-        <w:pStyle w:val="a3"/>
-        <w:numPr>
-          <w:ilvl w:val="0"/>
-          <w:numId w:val="7"/>
-        </w:numPr>
-        <w:jc w:val="both"/>
-      </w:pPr>
-      <w:r>
-        <w:t>Rooms in offices, where meetings take place</w:t>
-      </w:r>
-    </w:p>
-    <w:p>
-      <w:pPr>
-        <w:pStyle w:val="a3"/>
-        <w:numPr>
-          <w:ilvl w:val="1"/>
-          <w:numId w:val="7"/>
-        </w:numPr>
-        <w:jc w:val="both"/>
-      </w:pPr>
-      <w:r>
-        <w:t>Capacity</w:t>
-      </w:r>
-    </w:p>
-    <w:p>
-      <w:pPr>
-        <w:pStyle w:val="a3"/>
-        <w:numPr>
-          <w:ilvl w:val="1"/>
-          <w:numId w:val="7"/>
-        </w:numPr>
-        <w:jc w:val="both"/>
-      </w:pPr>
-      <w:r>
-        <w:t>O</w:t>
-      </w:r>
-      <w:r>
-        <w:t>ffice, where the room is located</w:t>
-      </w:r>
-    </w:p>
-    <w:p>
-      <w:pPr>
-        <w:pStyle w:val="a3"/>
-        <w:numPr>
-          <w:ilvl w:val="1"/>
-          <w:numId w:val="7"/>
-        </w:numPr>
-        <w:jc w:val="both"/>
-      </w:pPr>
-      <w:r>
-        <w:t>I</w:t>
-      </w:r>
-      <w:r>
-        <w:t xml:space="preserve">nventory </w:t>
-      </w:r>
-    </w:p>
-    <w:p>
-      <w:pPr>
-        <w:pStyle w:val="a3"/>
-        <w:numPr>
-          <w:ilvl w:val="0"/>
-          <w:numId w:val="7"/>
-        </w:numPr>
-        <w:jc w:val="both"/>
-        <w:rPr>
-          <w:lang w:val="ru-RU"/>
-        </w:rPr>
-      </w:pPr>
-      <w:r>
-        <w:t>Employees</w:t>
-      </w:r>
-    </w:p>
-    <w:p>
-      <w:pPr>
-        <w:pStyle w:val="a3"/>
-        <w:numPr>
-          <w:ilvl w:val="1"/>
-          <w:numId w:val="7"/>
-        </w:numPr>
-        <w:jc w:val="both"/>
-      </w:pPr>
-      <w:r>
-        <w:t>Name</w:t>
-      </w:r>
-    </w:p>
-    <w:p>
-      <w:pPr>
-        <w:pStyle w:val="a3"/>
-        <w:numPr>
-          <w:ilvl w:val="1"/>
-          <w:numId w:val="7"/>
-        </w:numPr>
-        <w:jc w:val="both"/>
-      </w:pPr>
-      <w:r>
-        <w:t>P</w:t>
-      </w:r>
-      <w:r>
-        <w:t>osition</w:t>
-      </w:r>
-    </w:p>
-    <w:p>
-      <w:pPr>
-        <w:pStyle w:val="a3"/>
-        <w:numPr>
-          <w:ilvl w:val="1"/>
-          <w:numId w:val="7"/>
-        </w:numPr>
-        <w:jc w:val="both"/>
-      </w:pPr>
-      <w:r>
-        <w:t>A</w:t>
-      </w:r>
-      <w:r>
-        <w:t>pplication account</w:t>
-      </w:r>
-    </w:p>
-    <w:p>
-      <w:pPr>
-        <w:pStyle w:val="a3"/>
-        <w:numPr>
-          <w:ilvl w:val="1"/>
-          <w:numId w:val="7"/>
-        </w:numPr>
-        <w:jc w:val="both"/>
-      </w:pPr>
-      <w:r>
-        <w:t>E</w:t>
-      </w:r>
-      <w:r>
-        <w:t>mail</w:t>
-      </w:r>
-    </w:p>
-    <w:p>
-      <w:pPr>
-        <w:pStyle w:val="a3"/>
-        <w:numPr>
-          <w:ilvl w:val="1"/>
-          <w:numId w:val="7"/>
-        </w:numPr>
-        <w:jc w:val="both"/>
-      </w:pPr>
-      <w:r>
-        <w:t>O</w:t>
-      </w:r>
-      <w:r>
-        <w:t>ffice, where the employee is working</w:t>
-      </w:r>
-    </w:p>
-    <w:p>
-      <w:pPr>
-        <w:pStyle w:val="a3"/>
-        <w:numPr>
-          <w:ilvl w:val="0"/>
-          <w:numId w:val="7"/>
-        </w:numPr>
-        <w:jc w:val="both"/>
-        <w:rPr>
-          <w:lang w:val="ru-RU"/>
-        </w:rPr>
-      </w:pPr>
-      <w:r>
-        <w:t>Meetings</w:t>
-      </w:r>
-    </w:p>
-    <w:p>
-      <w:pPr>
-        <w:pStyle w:val="a3"/>
-        <w:numPr>
-          <w:ilvl w:val="1"/>
-          <w:numId w:val="7"/>
-        </w:numPr>
-        <w:jc w:val="both"/>
-      </w:pPr>
-      <w:r>
-        <w:t>Meeting room in the office</w:t>
-      </w:r>
-    </w:p>
-    <w:p>
-      <w:pPr>
-        <w:pStyle w:val="a3"/>
-        <w:numPr>
-          <w:ilvl w:val="1"/>
-          <w:numId w:val="7"/>
-        </w:numPr>
-        <w:jc w:val="both"/>
-      </w:pPr>
-      <w:r>
-        <w:t>T</w:t>
-      </w:r>
-      <w:r>
-        <w:t>ime</w:t>
-      </w:r>
-    </w:p>
-    <w:p>
-      <w:pPr>
-        <w:pStyle w:val="a3"/>
-        <w:numPr>
-          <w:ilvl w:val="1"/>
-          <w:numId w:val="7"/>
-        </w:numPr>
-        <w:jc w:val="both"/>
-      </w:pPr>
-      <w:r>
-        <w:t>T</w:t>
-      </w:r>
-      <w:r>
-        <w:t xml:space="preserve">heme </w:t>
-      </w:r>
-    </w:p>
-    <w:p>
-      <w:pPr>
-        <w:jc w:val="both"/>
-        <w:rPr>
-          <w:lang w:val="ru-RU"/>
-        </w:rPr>
-      </w:pPr>
-      <w:r>
-        <w:t>Entity features</w:t>
-      </w:r>
-      <w:r>
-        <w:rPr>
-          <w:lang w:val="ru-RU"/>
-        </w:rPr>
-        <w:t>:</w:t>
-      </w:r>
-    </w:p>
-    <w:p>
-      <w:pPr>
-        <w:pStyle w:val="a3"/>
-        <w:numPr>
-          <w:ilvl w:val="0"/>
-          <w:numId w:val="10"/>
-        </w:numPr>
-        <w:jc w:val="both"/>
-      </w:pPr>
-      <w:r>
-        <w:t>Offices can be located in different cities</w:t>
-      </w:r>
-    </w:p>
-    <w:p>
-      <w:pPr>
-        <w:pStyle w:val="a3"/>
-        <w:numPr>
-          <w:ilvl w:val="0"/>
-          <w:numId w:val="10"/>
-        </w:numPr>
-        <w:jc w:val="both"/>
-      </w:pPr>
-      <w:r>
-        <w:t>Employees can have different roles (admin, user)</w:t>
-      </w:r>
-    </w:p>
-    <w:p>
-      <w:pPr>
-        <w:pStyle w:val="a3"/>
-        <w:numPr>
-          <w:ilvl w:val="0"/>
-          <w:numId w:val="10"/>
-        </w:numPr>
-        <w:jc w:val="both"/>
-      </w:pPr>
-      <w:r>
-        <w:t>Meeting rooms can be filled with some inventory items</w:t>
-      </w:r>
-    </w:p>
-    <w:p>
-      <w:pPr>
-        <w:jc w:val="both"/>
-      </w:pPr>
-      <w:r>
-        <w:t xml:space="preserve">Entities restrictions in the section – </w:t>
-      </w:r>
-      <w:r>
-        <w:rPr>
-          <w:u w:val="single"/>
-        </w:rPr>
-        <w:t>Database</w:t>
-      </w:r>
-      <w:r>
-        <w:t>.</w:t>
-      </w:r>
-    </w:p>
-    <w:p>
-      <w:pPr>
-        <w:jc w:val="both"/>
-      </w:pPr>
-      <w:r>
-        <w:br w:type="page"/>
-      </w:r>
-    </w:p>
-    <w:p>
-      <w:pPr>
-        <w:jc w:val="center"/>
       </w:pPr>
       <w:r>
         <w:rPr>
@@ -655,31 +280,351 @@
           <w:szCs w:val="44"/>
         </w:rPr>
         <w:lastRenderedPageBreak/>
-        <w:t>Application</w:t>
-      </w:r>
-    </w:p>
-    <w:p>
-      <w:pPr>
-        <w:jc w:val="both"/>
-      </w:pPr>
-      <w:r>
-        <w:t>Description</w:t>
-      </w:r>
-      <w:r>
-        <w:t xml:space="preserve">: </w:t>
-      </w:r>
-    </w:p>
-    <w:p>
-      <w:pPr>
-        <w:ind w:firstLine="708"/>
-        <w:jc w:val="both"/>
-      </w:pPr>
-      <w:r>
-        <w:rPr>
-          <w:rStyle w:val="jlqj4b"/>
-          <w:lang w:val="en"/>
-        </w:rPr>
-        <w:t>Web application for scheduling and organizing local meetings in offices</w:t>
+        <w:t>The Subject Area</w:t>
+      </w:r>
+    </w:p>
+    <w:p>
+      <w:pPr>
+        <w:jc w:val="both"/>
+      </w:pPr>
+      <w:r>
+        <w:t>The subject area is a system with the following entities</w:t>
+      </w:r>
+      <w:r>
+        <w:t>:</w:t>
+      </w:r>
+    </w:p>
+    <w:p>
+      <w:pPr>
+        <w:pStyle w:val="a3"/>
+        <w:numPr>
+          <w:ilvl w:val="0"/>
+          <w:numId w:val="7"/>
+        </w:numPr>
+        <w:jc w:val="both"/>
+        <w:rPr>
+          <w:lang w:val="ru-RU"/>
+        </w:rPr>
+      </w:pPr>
+      <w:r>
+        <w:t>Offices</w:t>
+      </w:r>
+    </w:p>
+    <w:p>
+      <w:pPr>
+        <w:pStyle w:val="a3"/>
+        <w:numPr>
+          <w:ilvl w:val="1"/>
+          <w:numId w:val="7"/>
+        </w:numPr>
+        <w:jc w:val="both"/>
+      </w:pPr>
+      <w:r>
+        <w:t>Address</w:t>
+      </w:r>
+    </w:p>
+    <w:p>
+      <w:pPr>
+        <w:pStyle w:val="a3"/>
+        <w:numPr>
+          <w:ilvl w:val="1"/>
+          <w:numId w:val="7"/>
+        </w:numPr>
+        <w:jc w:val="both"/>
+      </w:pPr>
+      <w:r>
+        <w:t>P</w:t>
+      </w:r>
+      <w:r>
+        <w:t>hone number</w:t>
+      </w:r>
+    </w:p>
+    <w:p>
+      <w:pPr>
+        <w:pStyle w:val="a3"/>
+        <w:numPr>
+          <w:ilvl w:val="1"/>
+          <w:numId w:val="7"/>
+        </w:numPr>
+        <w:jc w:val="both"/>
+      </w:pPr>
+      <w:r>
+        <w:t>I</w:t>
+      </w:r>
+      <w:r>
+        <w:t>nventory in the office</w:t>
+      </w:r>
+      <w:r>
+        <w:t xml:space="preserve"> warehouse</w:t>
+      </w:r>
+    </w:p>
+    <w:p>
+      <w:pPr>
+        <w:pStyle w:val="a3"/>
+        <w:numPr>
+          <w:ilvl w:val="0"/>
+          <w:numId w:val="7"/>
+        </w:numPr>
+        <w:jc w:val="both"/>
+      </w:pPr>
+      <w:r>
+        <w:t>Rooms in offices, where meetings take place</w:t>
+      </w:r>
+    </w:p>
+    <w:p>
+      <w:pPr>
+        <w:pStyle w:val="a3"/>
+        <w:numPr>
+          <w:ilvl w:val="1"/>
+          <w:numId w:val="7"/>
+        </w:numPr>
+        <w:jc w:val="both"/>
+      </w:pPr>
+      <w:r>
+        <w:t>Capacity</w:t>
+      </w:r>
+    </w:p>
+    <w:p>
+      <w:pPr>
+        <w:pStyle w:val="a3"/>
+        <w:numPr>
+          <w:ilvl w:val="1"/>
+          <w:numId w:val="7"/>
+        </w:numPr>
+        <w:jc w:val="both"/>
+      </w:pPr>
+      <w:r>
+        <w:t>O</w:t>
+      </w:r>
+      <w:r>
+        <w:t>ffice, where the room is located</w:t>
+      </w:r>
+    </w:p>
+    <w:p>
+      <w:pPr>
+        <w:pStyle w:val="a3"/>
+        <w:numPr>
+          <w:ilvl w:val="1"/>
+          <w:numId w:val="7"/>
+        </w:numPr>
+        <w:jc w:val="both"/>
+      </w:pPr>
+      <w:r>
+        <w:t>I</w:t>
+      </w:r>
+      <w:r>
+        <w:t xml:space="preserve">nventory </w:t>
+      </w:r>
+    </w:p>
+    <w:p>
+      <w:pPr>
+        <w:pStyle w:val="a3"/>
+        <w:numPr>
+          <w:ilvl w:val="0"/>
+          <w:numId w:val="7"/>
+        </w:numPr>
+        <w:jc w:val="both"/>
+        <w:rPr>
+          <w:lang w:val="ru-RU"/>
+        </w:rPr>
+      </w:pPr>
+      <w:r>
+        <w:t>Employees</w:t>
+      </w:r>
+    </w:p>
+    <w:p>
+      <w:pPr>
+        <w:pStyle w:val="a3"/>
+        <w:numPr>
+          <w:ilvl w:val="1"/>
+          <w:numId w:val="7"/>
+        </w:numPr>
+        <w:jc w:val="both"/>
+      </w:pPr>
+      <w:r>
+        <w:t>Name</w:t>
+      </w:r>
+    </w:p>
+    <w:p>
+      <w:pPr>
+        <w:pStyle w:val="a3"/>
+        <w:numPr>
+          <w:ilvl w:val="1"/>
+          <w:numId w:val="7"/>
+        </w:numPr>
+        <w:jc w:val="both"/>
+      </w:pPr>
+      <w:r>
+        <w:t>P</w:t>
+      </w:r>
+      <w:r>
+        <w:t>osition</w:t>
+      </w:r>
+    </w:p>
+    <w:p>
+      <w:pPr>
+        <w:pStyle w:val="a3"/>
+        <w:numPr>
+          <w:ilvl w:val="1"/>
+          <w:numId w:val="7"/>
+        </w:numPr>
+        <w:jc w:val="both"/>
+      </w:pPr>
+      <w:r>
+        <w:t>A</w:t>
+      </w:r>
+      <w:r>
+        <w:t>pplication account</w:t>
+      </w:r>
+    </w:p>
+    <w:p>
+      <w:pPr>
+        <w:pStyle w:val="a3"/>
+        <w:numPr>
+          <w:ilvl w:val="1"/>
+          <w:numId w:val="7"/>
+        </w:numPr>
+        <w:jc w:val="both"/>
+      </w:pPr>
+      <w:r>
+        <w:t>E</w:t>
+      </w:r>
+      <w:r>
+        <w:t>mail</w:t>
+      </w:r>
+    </w:p>
+    <w:p>
+      <w:pPr>
+        <w:pStyle w:val="a3"/>
+        <w:numPr>
+          <w:ilvl w:val="1"/>
+          <w:numId w:val="7"/>
+        </w:numPr>
+        <w:jc w:val="both"/>
+      </w:pPr>
+      <w:r>
+        <w:t>O</w:t>
+      </w:r>
+      <w:r>
+        <w:t>ffice, where the employee is working</w:t>
+      </w:r>
+    </w:p>
+    <w:p>
+      <w:pPr>
+        <w:pStyle w:val="a3"/>
+        <w:numPr>
+          <w:ilvl w:val="0"/>
+          <w:numId w:val="7"/>
+        </w:numPr>
+        <w:jc w:val="both"/>
+        <w:rPr>
+          <w:lang w:val="ru-RU"/>
+        </w:rPr>
+      </w:pPr>
+      <w:r>
+        <w:t>Meetings</w:t>
+      </w:r>
+    </w:p>
+    <w:p>
+      <w:pPr>
+        <w:pStyle w:val="a3"/>
+        <w:numPr>
+          <w:ilvl w:val="1"/>
+          <w:numId w:val="7"/>
+        </w:numPr>
+        <w:jc w:val="both"/>
+      </w:pPr>
+      <w:r>
+        <w:t>Meeting room in the office</w:t>
+      </w:r>
+    </w:p>
+    <w:p>
+      <w:pPr>
+        <w:pStyle w:val="a3"/>
+        <w:numPr>
+          <w:ilvl w:val="1"/>
+          <w:numId w:val="7"/>
+        </w:numPr>
+        <w:jc w:val="both"/>
+      </w:pPr>
+      <w:r>
+        <w:t>T</w:t>
+      </w:r>
+      <w:r>
+        <w:t>ime</w:t>
+      </w:r>
+    </w:p>
+    <w:p>
+      <w:pPr>
+        <w:pStyle w:val="a3"/>
+        <w:numPr>
+          <w:ilvl w:val="1"/>
+          <w:numId w:val="7"/>
+        </w:numPr>
+        <w:jc w:val="both"/>
+      </w:pPr>
+      <w:r>
+        <w:t>T</w:t>
+      </w:r>
+      <w:r>
+        <w:t>heme</w:t>
+      </w:r>
+    </w:p>
+    <w:p>
+      <w:pPr>
+        <w:jc w:val="both"/>
+        <w:rPr>
+          <w:lang w:val="ru-RU"/>
+        </w:rPr>
+      </w:pPr>
+      <w:r>
+        <w:t>Entity features</w:t>
+      </w:r>
+      <w:r>
+        <w:rPr>
+          <w:lang w:val="ru-RU"/>
+        </w:rPr>
+        <w:t>:</w:t>
+      </w:r>
+    </w:p>
+    <w:p>
+      <w:pPr>
+        <w:pStyle w:val="a3"/>
+        <w:numPr>
+          <w:ilvl w:val="0"/>
+          <w:numId w:val="10"/>
+        </w:numPr>
+        <w:jc w:val="both"/>
+      </w:pPr>
+      <w:r>
+        <w:t>Employees can have different roles (admin, user)</w:t>
+      </w:r>
+    </w:p>
+    <w:p>
+      <w:pPr>
+        <w:pStyle w:val="a3"/>
+        <w:numPr>
+          <w:ilvl w:val="0"/>
+          <w:numId w:val="10"/>
+        </w:numPr>
+        <w:jc w:val="both"/>
+      </w:pPr>
+      <w:r>
+        <w:t>Meeting rooms can be filled with some inventory items</w:t>
+      </w:r>
+    </w:p>
+    <w:p>
+      <w:pPr>
+        <w:jc w:val="both"/>
+      </w:pPr>
+      <w:r>
+        <w:t xml:space="preserve">Entities restrictions in the section – </w:t>
+      </w:r>
+      <w:r>
+        <w:rPr>
+          <w:u w:val="single"/>
+        </w:rPr>
+        <w:t>Database</w:t>
       </w:r>
       <w:r>
         <w:t>.</w:t>
@@ -687,1337 +632,9 @@
     </w:p>
     <w:p>
       <w:pPr>
-        <w:jc w:val="both"/>
-      </w:pPr>
-      <w:r>
-        <w:tab/>
-      </w:r>
-    </w:p>
-    <w:p>
-      <w:pPr>
-        <w:jc w:val="both"/>
-        <w:rPr>
-          <w:lang w:val="ru-RU"/>
-        </w:rPr>
-      </w:pPr>
-      <w:r>
-        <w:t>User features</w:t>
-      </w:r>
-      <w:r>
-        <w:rPr>
-          <w:lang w:val="ru-RU"/>
-        </w:rPr>
-        <w:t>:</w:t>
-      </w:r>
-    </w:p>
-    <w:p>
-      <w:pPr>
-        <w:pStyle w:val="a3"/>
-        <w:numPr>
-          <w:ilvl w:val="0"/>
-          <w:numId w:val="11"/>
-        </w:numPr>
-        <w:jc w:val="both"/>
-        <w:rPr>
-          <w:lang w:val="ru-RU"/>
-        </w:rPr>
-      </w:pPr>
-      <w:r>
-        <w:t>Convenient user interface</w:t>
-      </w:r>
-    </w:p>
-    <w:p>
-      <w:pPr>
-        <w:pStyle w:val="a3"/>
-        <w:numPr>
-          <w:ilvl w:val="0"/>
-          <w:numId w:val="11"/>
-        </w:numPr>
-        <w:jc w:val="both"/>
-      </w:pPr>
-      <w:r>
-        <w:t>User registration and authorization; employees can request the creation of an account from the admin</w:t>
-      </w:r>
-    </w:p>
-    <w:p>
-      <w:pPr>
-        <w:pStyle w:val="a3"/>
-        <w:numPr>
-          <w:ilvl w:val="0"/>
-          <w:numId w:val="11"/>
-        </w:numPr>
-        <w:jc w:val="both"/>
-      </w:pPr>
-      <w:r>
-        <w:t>Storing users and their meetings information</w:t>
-      </w:r>
-    </w:p>
-    <w:p>
-      <w:pPr>
-        <w:pStyle w:val="a3"/>
-        <w:numPr>
-          <w:ilvl w:val="0"/>
-          <w:numId w:val="11"/>
-        </w:numPr>
-        <w:jc w:val="both"/>
-      </w:pPr>
-      <w:r>
-        <w:t>Scheduling local meetings (Create, edit, cancel)</w:t>
-      </w:r>
-    </w:p>
-    <w:p>
-      <w:pPr>
-        <w:pStyle w:val="a3"/>
-        <w:numPr>
-          <w:ilvl w:val="0"/>
-          <w:numId w:val="11"/>
-        </w:numPr>
-        <w:jc w:val="both"/>
-      </w:pPr>
-      <w:r>
-        <w:t>Sending notifications to users</w:t>
-      </w:r>
-    </w:p>
-    <w:p>
-      <w:pPr>
-        <w:jc w:val="both"/>
-      </w:pPr>
-    </w:p>
-    <w:p>
-      <w:pPr>
-        <w:jc w:val="both"/>
-        <w:rPr>
-          <w:lang w:val="ru-RU"/>
-        </w:rPr>
-      </w:pPr>
-      <w:r>
-        <w:t>Internal structure</w:t>
-      </w:r>
-      <w:r>
-        <w:rPr>
-          <w:lang w:val="ru-RU"/>
-        </w:rPr>
-        <w:t>:</w:t>
-      </w:r>
-    </w:p>
-    <w:p>
-      <w:pPr>
-        <w:pStyle w:val="a3"/>
-        <w:numPr>
-          <w:ilvl w:val="0"/>
-          <w:numId w:val="13"/>
-        </w:numPr>
-        <w:jc w:val="both"/>
-      </w:pPr>
-      <w:r>
-        <w:t>Backend</w:t>
-      </w:r>
-      <w:r>
-        <w:t>: PostgreSQL, Liquibase, Java (Spring, Lombok, Swagger</w:t>
-      </w:r>
-      <w:r>
-        <w:t>, Junit, Mockito</w:t>
-      </w:r>
-      <w:r>
-        <w:t>)</w:t>
-      </w:r>
-    </w:p>
-    <w:p>
-      <w:pPr>
-        <w:pStyle w:val="a3"/>
-        <w:numPr>
-          <w:ilvl w:val="0"/>
-          <w:numId w:val="13"/>
-        </w:numPr>
-        <w:jc w:val="both"/>
-      </w:pPr>
-      <w:r>
-        <w:t>Frontend</w:t>
-      </w:r>
-      <w:r>
-        <w:rPr>
-          <w:lang w:val="ru-RU"/>
-        </w:rPr>
-        <w:t xml:space="preserve">: </w:t>
-      </w:r>
-      <w:r>
-        <w:t>Angular</w:t>
-      </w:r>
-    </w:p>
-    <w:p>
-      <w:pPr>
-        <w:jc w:val="both"/>
-        <w:rPr>
-          <w:lang w:val="ru-RU"/>
-        </w:rPr>
-      </w:pPr>
-      <w:r>
-        <w:tab/>
-      </w:r>
-      <w:bookmarkStart w:id="0" w:name="_Hlk93587159"/>
-    </w:p>
-    <w:bookmarkEnd w:id="0"/>
-    <w:p>
-      <w:pPr>
-        <w:jc w:val="both"/>
-      </w:pPr>
-    </w:p>
-    <w:p>
-      <w:r>
-        <w:br w:type="page"/>
-      </w:r>
-    </w:p>
-    <w:p>
-      <w:pPr>
+        <w:pStyle w:val="a4"/>
+        <w:keepNext/>
         <w:jc w:val="center"/>
-        <w:rPr>
-          <w:b/>
-          <w:bCs/>
-          <w:sz w:val="40"/>
-          <w:szCs w:val="40"/>
-        </w:rPr>
-      </w:pPr>
-      <w:r>
-        <w:rPr>
-          <w:b/>
-          <w:bCs/>
-          <w:sz w:val="44"/>
-          <w:szCs w:val="44"/>
-        </w:rPr>
-        <w:lastRenderedPageBreak/>
-        <w:t>Database</w:t>
-      </w:r>
-    </w:p>
-    <w:p>
-      <w:pPr>
-        <w:jc w:val="both"/>
-      </w:pPr>
-      <w:r>
-        <w:t>PK</w:t>
-      </w:r>
-      <w:r>
-        <w:t xml:space="preserve"> – </w:t>
-      </w:r>
-      <w:r>
-        <w:t>mark for primary key fields in the table. Primary key must be unique.</w:t>
-      </w:r>
-    </w:p>
-    <w:p>
-      <w:pPr>
-        <w:jc w:val="both"/>
-      </w:pPr>
-      <w:r>
-        <w:t>U</w:t>
-      </w:r>
-      <w:r>
-        <w:rPr>
-          <w:i/>
-          <w:iCs/>
-        </w:rPr>
-        <w:t xml:space="preserve"> </w:t>
-      </w:r>
-      <w:r>
-        <w:t xml:space="preserve">– </w:t>
-      </w:r>
-      <w:r>
-        <w:t xml:space="preserve">mark for unique fields in the table (Not primary key). </w:t>
-      </w:r>
-    </w:p>
-    <w:p>
-      <w:pPr>
-        <w:jc w:val="both"/>
-      </w:pPr>
-      <w:r>
-        <w:t>FK</w:t>
-      </w:r>
-      <w:r>
-        <w:t xml:space="preserve"> – </w:t>
-      </w:r>
-      <w:r>
-        <w:t>mark for foreign key fields in the table, main table in brackets.</w:t>
-      </w:r>
-    </w:p>
-    <w:p>
-      <w:pPr>
-        <w:jc w:val="both"/>
-      </w:pPr>
-      <w:r>
-        <w:t xml:space="preserve">Database structure: </w:t>
-      </w:r>
-    </w:p>
-    <w:p>
-      <w:pPr>
-        <w:pStyle w:val="a3"/>
-        <w:numPr>
-          <w:ilvl w:val="0"/>
-          <w:numId w:val="15"/>
-        </w:numPr>
-        <w:jc w:val="both"/>
-        <w:rPr>
-          <w:lang w:val="ru-RU"/>
-        </w:rPr>
-      </w:pPr>
-      <w:r>
-        <w:t>Office table</w:t>
-      </w:r>
-    </w:p>
-    <w:p>
-      <w:pPr>
-        <w:pStyle w:val="a3"/>
-        <w:numPr>
-          <w:ilvl w:val="1"/>
-          <w:numId w:val="15"/>
-        </w:numPr>
-        <w:jc w:val="both"/>
-        <w:rPr>
-          <w:lang w:val="ru-RU"/>
-        </w:rPr>
-      </w:pPr>
-      <w:r>
-        <w:t xml:space="preserve">Office </w:t>
-      </w:r>
-      <w:r>
-        <w:t>ID</w:t>
-      </w:r>
-      <w:r>
-        <w:t xml:space="preserve"> [PK]</w:t>
-      </w:r>
-    </w:p>
-    <w:p>
-      <w:pPr>
-        <w:pStyle w:val="a3"/>
-        <w:numPr>
-          <w:ilvl w:val="1"/>
-          <w:numId w:val="15"/>
-        </w:numPr>
-        <w:jc w:val="both"/>
-        <w:rPr>
-          <w:lang w:val="ru-RU"/>
-        </w:rPr>
-      </w:pPr>
-      <w:r>
-        <w:t>City</w:t>
-      </w:r>
-    </w:p>
-    <w:p>
-      <w:pPr>
-        <w:pStyle w:val="a3"/>
-        <w:numPr>
-          <w:ilvl w:val="1"/>
-          <w:numId w:val="15"/>
-        </w:numPr>
-        <w:jc w:val="both"/>
-        <w:rPr>
-          <w:lang w:val="ru-RU"/>
-        </w:rPr>
-      </w:pPr>
-      <w:r>
-        <w:t>Address</w:t>
-      </w:r>
-    </w:p>
-    <w:p>
-      <w:pPr>
-        <w:pStyle w:val="a3"/>
-        <w:numPr>
-          <w:ilvl w:val="1"/>
-          <w:numId w:val="15"/>
-        </w:numPr>
-        <w:jc w:val="both"/>
-        <w:rPr>
-          <w:lang w:val="ru-RU"/>
-        </w:rPr>
-      </w:pPr>
-      <w:r>
-        <w:t>Phone number</w:t>
-      </w:r>
-    </w:p>
-    <w:p>
-      <w:pPr>
-        <w:pStyle w:val="a3"/>
-        <w:numPr>
-          <w:ilvl w:val="1"/>
-          <w:numId w:val="15"/>
-        </w:numPr>
-        <w:jc w:val="both"/>
-        <w:rPr>
-          <w:lang w:val="ru-RU"/>
-        </w:rPr>
-      </w:pPr>
-      <w:r>
-        <w:t>Open time</w:t>
-      </w:r>
-    </w:p>
-    <w:p>
-      <w:pPr>
-        <w:pStyle w:val="a3"/>
-        <w:numPr>
-          <w:ilvl w:val="1"/>
-          <w:numId w:val="15"/>
-        </w:numPr>
-        <w:jc w:val="both"/>
-        <w:rPr>
-          <w:lang w:val="ru-RU"/>
-        </w:rPr>
-      </w:pPr>
-      <w:r>
-        <w:t>Close time</w:t>
-      </w:r>
-    </w:p>
-    <w:p>
-      <w:pPr>
-        <w:pStyle w:val="a3"/>
-        <w:numPr>
-          <w:ilvl w:val="0"/>
-          <w:numId w:val="15"/>
-        </w:numPr>
-        <w:jc w:val="both"/>
-        <w:rPr>
-          <w:lang w:val="ru-RU"/>
-        </w:rPr>
-      </w:pPr>
-      <w:r>
-        <w:t>Room table</w:t>
-      </w:r>
-    </w:p>
-    <w:p>
-      <w:pPr>
-        <w:pStyle w:val="a3"/>
-        <w:numPr>
-          <w:ilvl w:val="1"/>
-          <w:numId w:val="15"/>
-        </w:numPr>
-        <w:jc w:val="both"/>
-        <w:rPr>
-          <w:lang w:val="ru-RU"/>
-        </w:rPr>
-      </w:pPr>
-      <w:r>
-        <w:t xml:space="preserve">Room </w:t>
-      </w:r>
-      <w:r>
-        <w:t>ID</w:t>
-      </w:r>
-      <w:r>
-        <w:t xml:space="preserve"> [PK]</w:t>
-      </w:r>
-    </w:p>
-    <w:p>
-      <w:pPr>
-        <w:pStyle w:val="a3"/>
-        <w:numPr>
-          <w:ilvl w:val="1"/>
-          <w:numId w:val="15"/>
-        </w:numPr>
-        <w:jc w:val="both"/>
-      </w:pPr>
-      <w:r>
-        <w:t xml:space="preserve">Office </w:t>
-      </w:r>
-      <w:r>
-        <w:t xml:space="preserve">ID </w:t>
-      </w:r>
-      <w:r>
-        <w:t>[FK</w:t>
-      </w:r>
-      <w:r>
-        <w:t xml:space="preserve"> </w:t>
-      </w:r>
-      <w:r>
-        <w:t>(Office table)]</w:t>
-      </w:r>
-    </w:p>
-    <w:p>
-      <w:pPr>
-        <w:pStyle w:val="a3"/>
-        <w:numPr>
-          <w:ilvl w:val="2"/>
-          <w:numId w:val="15"/>
-        </w:numPr>
-        <w:jc w:val="both"/>
-      </w:pPr>
-      <w:r>
-        <w:t>One office can have several meeting rooms</w:t>
-      </w:r>
-    </w:p>
-    <w:p>
-      <w:pPr>
-        <w:pStyle w:val="a3"/>
-        <w:numPr>
-          <w:ilvl w:val="1"/>
-          <w:numId w:val="15"/>
-        </w:numPr>
-        <w:jc w:val="both"/>
-        <w:rPr>
-          <w:lang w:val="ru-RU"/>
-        </w:rPr>
-      </w:pPr>
-      <w:r>
-        <w:t>Capacity</w:t>
-      </w:r>
-    </w:p>
-    <w:p>
-      <w:pPr>
-        <w:pStyle w:val="a3"/>
-        <w:numPr>
-          <w:ilvl w:val="2"/>
-          <w:numId w:val="15"/>
-        </w:numPr>
-        <w:jc w:val="both"/>
-      </w:pPr>
-      <w:r>
-        <w:t xml:space="preserve">Can`t invite more people </w:t>
-      </w:r>
-      <w:r>
-        <w:t>than</w:t>
-      </w:r>
-      <w:r>
-        <w:t xml:space="preserve"> the room can contain</w:t>
-      </w:r>
-    </w:p>
-    <w:p>
-      <w:pPr>
-        <w:pStyle w:val="a3"/>
-        <w:numPr>
-          <w:ilvl w:val="0"/>
-          <w:numId w:val="15"/>
-        </w:numPr>
-        <w:jc w:val="both"/>
-      </w:pPr>
-      <w:r>
-        <w:t>Room inventory table – a table for linking rooms and inventory items</w:t>
-      </w:r>
-    </w:p>
-    <w:p>
-      <w:pPr>
-        <w:pStyle w:val="a3"/>
-        <w:numPr>
-          <w:ilvl w:val="1"/>
-          <w:numId w:val="15"/>
-        </w:numPr>
-        <w:jc w:val="both"/>
-      </w:pPr>
-      <w:r>
-        <w:t xml:space="preserve">Room </w:t>
-      </w:r>
-      <w:r>
-        <w:t>ID</w:t>
-      </w:r>
-      <w:r>
-        <w:t xml:space="preserve"> </w:t>
-      </w:r>
-      <w:r>
-        <w:t>[PK, FK (Room table)]</w:t>
-      </w:r>
-    </w:p>
-    <w:p>
-      <w:pPr>
-        <w:pStyle w:val="a3"/>
-        <w:numPr>
-          <w:ilvl w:val="1"/>
-          <w:numId w:val="15"/>
-        </w:numPr>
-        <w:jc w:val="both"/>
-      </w:pPr>
-      <w:r>
-        <w:t xml:space="preserve">Item </w:t>
-      </w:r>
-      <w:r>
-        <w:t xml:space="preserve">ID </w:t>
-      </w:r>
-      <w:r>
-        <w:t>[PK, FK (Items table)]</w:t>
-      </w:r>
-    </w:p>
-    <w:p>
-      <w:pPr>
-        <w:pStyle w:val="a3"/>
-        <w:numPr>
-          <w:ilvl w:val="1"/>
-          <w:numId w:val="15"/>
-        </w:numPr>
-        <w:jc w:val="both"/>
-      </w:pPr>
-      <w:r>
-        <w:t>Count</w:t>
-      </w:r>
-      <w:r>
-        <w:t xml:space="preserve"> of items in the room</w:t>
-      </w:r>
-    </w:p>
-    <w:p>
-      <w:pPr>
-        <w:pStyle w:val="a3"/>
-        <w:numPr>
-          <w:ilvl w:val="0"/>
-          <w:numId w:val="15"/>
-        </w:numPr>
-        <w:jc w:val="both"/>
-        <w:rPr>
-          <w:lang w:val="ru-RU"/>
-        </w:rPr>
-      </w:pPr>
-      <w:r>
-        <w:t>Inventory items table</w:t>
-      </w:r>
-      <w:r>
-        <w:t xml:space="preserve"> </w:t>
-      </w:r>
-    </w:p>
-    <w:p>
-      <w:pPr>
-        <w:pStyle w:val="a3"/>
-        <w:numPr>
-          <w:ilvl w:val="1"/>
-          <w:numId w:val="15"/>
-        </w:numPr>
-        <w:jc w:val="both"/>
-        <w:rPr>
-          <w:lang w:val="ru-RU"/>
-        </w:rPr>
-      </w:pPr>
-      <w:r>
-        <w:t xml:space="preserve">Item </w:t>
-      </w:r>
-      <w:r>
-        <w:t>ID</w:t>
-      </w:r>
-      <w:r>
-        <w:rPr>
-          <w:lang w:val="ru-RU"/>
-        </w:rPr>
-        <w:t xml:space="preserve"> </w:t>
-      </w:r>
-      <w:r>
-        <w:t>[PK]</w:t>
-      </w:r>
-    </w:p>
-    <w:p>
-      <w:pPr>
-        <w:pStyle w:val="a3"/>
-        <w:numPr>
-          <w:ilvl w:val="1"/>
-          <w:numId w:val="15"/>
-        </w:numPr>
-        <w:jc w:val="both"/>
-      </w:pPr>
-      <w:r>
-        <w:t xml:space="preserve">Office </w:t>
-      </w:r>
-      <w:r>
-        <w:t>ID</w:t>
-      </w:r>
-      <w:r>
-        <w:t xml:space="preserve"> [FK</w:t>
-      </w:r>
-      <w:r>
-        <w:t xml:space="preserve"> (</w:t>
-      </w:r>
-      <w:r>
-        <w:t>Office table</w:t>
-      </w:r>
-      <w:r>
-        <w:t>)]</w:t>
-      </w:r>
-    </w:p>
-    <w:p>
-      <w:pPr>
-        <w:pStyle w:val="a3"/>
-        <w:numPr>
-          <w:ilvl w:val="2"/>
-          <w:numId w:val="15"/>
-        </w:numPr>
-        <w:jc w:val="both"/>
-      </w:pPr>
-      <w:r>
-        <w:t>If need to request items to the room, they must be in stock at the office warehouse</w:t>
-      </w:r>
-    </w:p>
-    <w:p>
-      <w:pPr>
-        <w:pStyle w:val="a3"/>
-        <w:numPr>
-          <w:ilvl w:val="1"/>
-          <w:numId w:val="15"/>
-        </w:numPr>
-        <w:jc w:val="both"/>
-      </w:pPr>
-      <w:r>
-        <w:t>Count</w:t>
-      </w:r>
-      <w:r>
-        <w:t xml:space="preserve"> of items in the office warehouse</w:t>
-      </w:r>
-    </w:p>
-    <w:p>
-      <w:pPr>
-        <w:pStyle w:val="a3"/>
-        <w:numPr>
-          <w:ilvl w:val="2"/>
-          <w:numId w:val="15"/>
-        </w:numPr>
-        <w:jc w:val="both"/>
-      </w:pPr>
-      <w:r>
-        <w:t>Can`t request more items than are in the stock</w:t>
-      </w:r>
-    </w:p>
-    <w:p>
-      <w:pPr>
-        <w:pStyle w:val="a3"/>
-        <w:numPr>
-          <w:ilvl w:val="0"/>
-          <w:numId w:val="15"/>
-        </w:numPr>
-        <w:jc w:val="both"/>
-        <w:rPr>
-          <w:lang w:val="ru-RU"/>
-        </w:rPr>
-      </w:pPr>
-      <w:r>
-        <w:t>Employee table</w:t>
-      </w:r>
-    </w:p>
-    <w:p>
-      <w:pPr>
-        <w:pStyle w:val="a3"/>
-        <w:numPr>
-          <w:ilvl w:val="1"/>
-          <w:numId w:val="15"/>
-        </w:numPr>
-        <w:jc w:val="both"/>
-        <w:rPr>
-          <w:lang w:val="ru-RU"/>
-        </w:rPr>
-      </w:pPr>
-      <w:r>
-        <w:t xml:space="preserve">Employee </w:t>
-      </w:r>
-      <w:r>
-        <w:t>ID</w:t>
-      </w:r>
-      <w:r>
-        <w:t xml:space="preserve"> [PK]</w:t>
-      </w:r>
-    </w:p>
-    <w:p>
-      <w:pPr>
-        <w:pStyle w:val="a3"/>
-        <w:numPr>
-          <w:ilvl w:val="1"/>
-          <w:numId w:val="15"/>
-        </w:numPr>
-        <w:jc w:val="both"/>
-        <w:rPr>
-          <w:lang w:val="ru-RU"/>
-        </w:rPr>
-      </w:pPr>
-      <w:r>
-        <w:t>Name</w:t>
-      </w:r>
-    </w:p>
-    <w:p>
-      <w:pPr>
-        <w:pStyle w:val="a3"/>
-        <w:numPr>
-          <w:ilvl w:val="1"/>
-          <w:numId w:val="15"/>
-        </w:numPr>
-        <w:jc w:val="both"/>
-        <w:rPr>
-          <w:lang w:val="ru-RU"/>
-        </w:rPr>
-      </w:pPr>
-      <w:r>
-        <w:t>Position</w:t>
-      </w:r>
-    </w:p>
-    <w:p>
-      <w:pPr>
-        <w:pStyle w:val="a3"/>
-        <w:numPr>
-          <w:ilvl w:val="1"/>
-          <w:numId w:val="15"/>
-        </w:numPr>
-        <w:jc w:val="both"/>
-        <w:rPr>
-          <w:lang w:val="ru-RU"/>
-        </w:rPr>
-      </w:pPr>
-      <w:r>
-        <w:t>Email</w:t>
-      </w:r>
-      <w:r>
-        <w:t xml:space="preserve"> [U]</w:t>
-      </w:r>
-    </w:p>
-    <w:p>
-      <w:pPr>
-        <w:pStyle w:val="a3"/>
-        <w:numPr>
-          <w:ilvl w:val="1"/>
-          <w:numId w:val="15"/>
-        </w:numPr>
-        <w:jc w:val="both"/>
-      </w:pPr>
-      <w:r>
-        <w:t xml:space="preserve">Office </w:t>
-      </w:r>
-      <w:r>
-        <w:t>ID</w:t>
-      </w:r>
-      <w:r>
-        <w:t xml:space="preserve"> </w:t>
-      </w:r>
-      <w:r>
-        <w:t xml:space="preserve">[FK </w:t>
-      </w:r>
-      <w:r>
-        <w:t>(</w:t>
-      </w:r>
-      <w:r>
-        <w:t>Office table</w:t>
-      </w:r>
-      <w:r>
-        <w:t>)</w:t>
-      </w:r>
-      <w:r>
-        <w:t>]</w:t>
-      </w:r>
-    </w:p>
-    <w:p>
-      <w:pPr>
-        <w:pStyle w:val="a3"/>
-        <w:numPr>
-          <w:ilvl w:val="0"/>
-          <w:numId w:val="15"/>
-        </w:numPr>
-        <w:jc w:val="both"/>
-      </w:pPr>
-      <w:r>
-        <w:t xml:space="preserve">User data table </w:t>
-      </w:r>
-    </w:p>
-    <w:p>
-      <w:pPr>
-        <w:pStyle w:val="a3"/>
-        <w:numPr>
-          <w:ilvl w:val="1"/>
-          <w:numId w:val="15"/>
-        </w:numPr>
-        <w:jc w:val="both"/>
-      </w:pPr>
-      <w:r>
-        <w:t>Employee ID [PK, FK (Employee table)]</w:t>
-      </w:r>
-    </w:p>
-    <w:p>
-      <w:pPr>
-        <w:pStyle w:val="a3"/>
-        <w:numPr>
-          <w:ilvl w:val="1"/>
-          <w:numId w:val="15"/>
-        </w:numPr>
-        <w:jc w:val="both"/>
-      </w:pPr>
-      <w:r>
-        <w:t>Login [</w:t>
-      </w:r>
-      <w:r>
-        <w:t>U</w:t>
-      </w:r>
-      <w:r>
-        <w:t>]</w:t>
-      </w:r>
-    </w:p>
-    <w:p>
-      <w:pPr>
-        <w:pStyle w:val="a3"/>
-        <w:numPr>
-          <w:ilvl w:val="1"/>
-          <w:numId w:val="15"/>
-        </w:numPr>
-        <w:jc w:val="both"/>
-      </w:pPr>
-      <w:r>
-        <w:t>Password</w:t>
-      </w:r>
-    </w:p>
-    <w:p>
-      <w:pPr>
-        <w:pStyle w:val="a3"/>
-        <w:numPr>
-          <w:ilvl w:val="1"/>
-          <w:numId w:val="15"/>
-        </w:numPr>
-        <w:jc w:val="both"/>
-      </w:pPr>
-      <w:r>
-        <w:t xml:space="preserve">User activation </w:t>
-      </w:r>
-    </w:p>
-    <w:p>
-      <w:pPr>
-        <w:pStyle w:val="a3"/>
-        <w:numPr>
-          <w:ilvl w:val="0"/>
-          <w:numId w:val="15"/>
-        </w:numPr>
-        <w:jc w:val="both"/>
-      </w:pPr>
-      <w:r>
-        <w:lastRenderedPageBreak/>
-        <w:t>Employee role table</w:t>
-      </w:r>
-      <w:r>
-        <w:t xml:space="preserve"> </w:t>
-      </w:r>
-      <w:r>
-        <w:t>– a table for linking employees and roles</w:t>
-      </w:r>
-    </w:p>
-    <w:p>
-      <w:pPr>
-        <w:pStyle w:val="a3"/>
-        <w:numPr>
-          <w:ilvl w:val="1"/>
-          <w:numId w:val="15"/>
-        </w:numPr>
-        <w:jc w:val="both"/>
-      </w:pPr>
-      <w:r>
-        <w:t xml:space="preserve">Employee </w:t>
-      </w:r>
-      <w:r>
-        <w:t xml:space="preserve">ID </w:t>
-      </w:r>
-      <w:r>
-        <w:t xml:space="preserve">[PK, FK </w:t>
-      </w:r>
-      <w:r>
-        <w:t>(</w:t>
-      </w:r>
-      <w:r>
-        <w:t>Employee table</w:t>
-      </w:r>
-      <w:r>
-        <w:t>)</w:t>
-      </w:r>
-      <w:r>
-        <w:t>]</w:t>
-      </w:r>
-    </w:p>
-    <w:p>
-      <w:pPr>
-        <w:pStyle w:val="a3"/>
-        <w:numPr>
-          <w:ilvl w:val="1"/>
-          <w:numId w:val="15"/>
-        </w:numPr>
-        <w:jc w:val="both"/>
-      </w:pPr>
-      <w:r>
-        <w:t xml:space="preserve">Role </w:t>
-      </w:r>
-      <w:r>
-        <w:t xml:space="preserve">ID </w:t>
-      </w:r>
-      <w:r>
-        <w:t xml:space="preserve">[PK, FK </w:t>
-      </w:r>
-      <w:r>
-        <w:t>(</w:t>
-      </w:r>
-      <w:r>
-        <w:t>Role table</w:t>
-      </w:r>
-      <w:r>
-        <w:t>)</w:t>
-      </w:r>
-      <w:r>
-        <w:t>]</w:t>
-      </w:r>
-    </w:p>
-    <w:p>
-      <w:pPr>
-        <w:pStyle w:val="a3"/>
-        <w:numPr>
-          <w:ilvl w:val="0"/>
-          <w:numId w:val="15"/>
-        </w:numPr>
-        <w:jc w:val="both"/>
-        <w:rPr>
-          <w:lang w:val="ru-RU"/>
-        </w:rPr>
-      </w:pPr>
-      <w:r>
-        <w:t>Role table</w:t>
-      </w:r>
-    </w:p>
-    <w:p>
-      <w:pPr>
-        <w:pStyle w:val="a3"/>
-        <w:numPr>
-          <w:ilvl w:val="1"/>
-          <w:numId w:val="15"/>
-        </w:numPr>
-        <w:jc w:val="both"/>
-        <w:rPr>
-          <w:lang w:val="ru-RU"/>
-        </w:rPr>
-      </w:pPr>
-      <w:r>
-        <w:t xml:space="preserve">Role </w:t>
-      </w:r>
-      <w:r>
-        <w:t>ID</w:t>
-      </w:r>
-      <w:r>
-        <w:t xml:space="preserve"> [PK]</w:t>
-      </w:r>
-    </w:p>
-    <w:p>
-      <w:pPr>
-        <w:pStyle w:val="a3"/>
-        <w:numPr>
-          <w:ilvl w:val="1"/>
-          <w:numId w:val="15"/>
-        </w:numPr>
-        <w:jc w:val="both"/>
-        <w:rPr>
-          <w:lang w:val="ru-RU"/>
-        </w:rPr>
-      </w:pPr>
-      <w:r>
-        <w:t>Role name</w:t>
-      </w:r>
-    </w:p>
-    <w:p>
-      <w:pPr>
-        <w:pStyle w:val="a3"/>
-        <w:numPr>
-          <w:ilvl w:val="0"/>
-          <w:numId w:val="15"/>
-        </w:numPr>
-        <w:jc w:val="both"/>
-        <w:rPr>
-          <w:lang w:val="ru-RU"/>
-        </w:rPr>
-      </w:pPr>
-      <w:r>
-        <w:t>Meeting table</w:t>
-      </w:r>
-    </w:p>
-    <w:p>
-      <w:pPr>
-        <w:pStyle w:val="a3"/>
-        <w:numPr>
-          <w:ilvl w:val="1"/>
-          <w:numId w:val="15"/>
-        </w:numPr>
-        <w:jc w:val="both"/>
-        <w:rPr>
-          <w:lang w:val="ru-RU"/>
-        </w:rPr>
-      </w:pPr>
-      <w:r>
-        <w:t xml:space="preserve">Meeting </w:t>
-      </w:r>
-      <w:r>
-        <w:t>ID</w:t>
-      </w:r>
-      <w:r>
-        <w:t xml:space="preserve"> [PK]</w:t>
-      </w:r>
-    </w:p>
-    <w:p>
-      <w:pPr>
-        <w:pStyle w:val="a3"/>
-        <w:numPr>
-          <w:ilvl w:val="1"/>
-          <w:numId w:val="15"/>
-        </w:numPr>
-        <w:jc w:val="both"/>
-      </w:pPr>
-      <w:r>
-        <w:t>Meeting name</w:t>
-      </w:r>
-      <w:r>
-        <w:t xml:space="preserve"> (</w:t>
-      </w:r>
-      <w:r>
-        <w:t>To announce meeting main theme</w:t>
-      </w:r>
-      <w:r>
-        <w:t>)</w:t>
-      </w:r>
-    </w:p>
-    <w:p>
-      <w:pPr>
-        <w:pStyle w:val="a3"/>
-        <w:numPr>
-          <w:ilvl w:val="1"/>
-          <w:numId w:val="15"/>
-        </w:numPr>
-        <w:jc w:val="both"/>
-      </w:pPr>
-      <w:r>
-        <w:t xml:space="preserve">Room </w:t>
-      </w:r>
-      <w:r>
-        <w:t>ID</w:t>
-      </w:r>
-      <w:r>
-        <w:t xml:space="preserve"> [FK</w:t>
-      </w:r>
-      <w:r>
-        <w:t xml:space="preserve"> (</w:t>
-      </w:r>
-      <w:r>
-        <w:t>Room table</w:t>
-      </w:r>
-      <w:r>
-        <w:t>)</w:t>
-      </w:r>
-      <w:r>
-        <w:t>]</w:t>
-      </w:r>
-    </w:p>
-    <w:p>
-      <w:pPr>
-        <w:pStyle w:val="a3"/>
-        <w:numPr>
-          <w:ilvl w:val="2"/>
-          <w:numId w:val="15"/>
-        </w:numPr>
-        <w:jc w:val="both"/>
-      </w:pPr>
-      <w:r>
-        <w:t xml:space="preserve">Can`t </w:t>
-      </w:r>
-      <w:r>
-        <w:t>place two and more meetings in one room at the same time</w:t>
-      </w:r>
-    </w:p>
-    <w:p>
-      <w:pPr>
-        <w:pStyle w:val="a3"/>
-        <w:numPr>
-          <w:ilvl w:val="1"/>
-          <w:numId w:val="15"/>
-        </w:numPr>
-        <w:jc w:val="both"/>
-      </w:pPr>
-      <w:r>
-        <w:t xml:space="preserve">Office </w:t>
-      </w:r>
-      <w:r>
-        <w:t>ID</w:t>
-      </w:r>
-      <w:r>
-        <w:t xml:space="preserve"> [FK</w:t>
-      </w:r>
-      <w:r>
-        <w:t xml:space="preserve"> (</w:t>
-      </w:r>
-      <w:r>
-        <w:t>Office table</w:t>
-      </w:r>
-      <w:r>
-        <w:t>)</w:t>
-      </w:r>
-      <w:r>
-        <w:t>]</w:t>
-      </w:r>
-    </w:p>
-    <w:p>
-      <w:pPr>
-        <w:pStyle w:val="a3"/>
-        <w:numPr>
-          <w:ilvl w:val="1"/>
-          <w:numId w:val="15"/>
-        </w:numPr>
-        <w:jc w:val="both"/>
-        <w:rPr>
-          <w:lang w:val="ru-RU"/>
-        </w:rPr>
-      </w:pPr>
-      <w:r>
-        <w:t>Start</w:t>
-      </w:r>
-      <w:r>
-        <w:t xml:space="preserve"> date and</w:t>
-      </w:r>
-      <w:r>
-        <w:t xml:space="preserve"> time</w:t>
-      </w:r>
-    </w:p>
-    <w:p>
-      <w:pPr>
-        <w:pStyle w:val="a3"/>
-        <w:numPr>
-          <w:ilvl w:val="1"/>
-          <w:numId w:val="15"/>
-        </w:numPr>
-        <w:jc w:val="both"/>
-        <w:rPr>
-          <w:lang w:val="ru-RU"/>
-        </w:rPr>
-      </w:pPr>
-      <w:r>
-        <w:t xml:space="preserve">End </w:t>
-      </w:r>
-      <w:r>
-        <w:t xml:space="preserve">date and </w:t>
-      </w:r>
-      <w:r>
-        <w:t>time</w:t>
-      </w:r>
-    </w:p>
-    <w:p>
-      <w:pPr>
-        <w:pStyle w:val="a3"/>
-        <w:numPr>
-          <w:ilvl w:val="0"/>
-          <w:numId w:val="15"/>
-        </w:numPr>
-        <w:jc w:val="both"/>
-      </w:pPr>
-      <w:r>
-        <w:t>Invite table</w:t>
-      </w:r>
-      <w:r>
-        <w:t xml:space="preserve"> (</w:t>
-      </w:r>
-      <w:r>
-        <w:t>Table for linking employees and meetings</w:t>
-      </w:r>
-      <w:r>
-        <w:t>)</w:t>
-      </w:r>
-    </w:p>
-    <w:p>
-      <w:pPr>
-        <w:pStyle w:val="a3"/>
-        <w:numPr>
-          <w:ilvl w:val="1"/>
-          <w:numId w:val="15"/>
-        </w:numPr>
-        <w:jc w:val="both"/>
-      </w:pPr>
-      <w:r>
-        <w:t xml:space="preserve">Employee </w:t>
-      </w:r>
-      <w:r>
-        <w:t xml:space="preserve">ID </w:t>
-      </w:r>
-      <w:r>
-        <w:t xml:space="preserve">[PK, FK </w:t>
-      </w:r>
-      <w:r>
-        <w:t>(</w:t>
-      </w:r>
-      <w:r>
-        <w:t>Employee table</w:t>
-      </w:r>
-      <w:r>
-        <w:t>)</w:t>
-      </w:r>
-      <w:r>
-        <w:t>]</w:t>
-      </w:r>
-    </w:p>
-    <w:p>
-      <w:pPr>
-        <w:pStyle w:val="a3"/>
-        <w:numPr>
-          <w:ilvl w:val="1"/>
-          <w:numId w:val="15"/>
-        </w:numPr>
-        <w:jc w:val="both"/>
-      </w:pPr>
-      <w:r>
-        <w:t xml:space="preserve">Meeting </w:t>
-      </w:r>
-      <w:r>
-        <w:t xml:space="preserve">ID </w:t>
-      </w:r>
-      <w:r>
-        <w:t xml:space="preserve">[PK, FK </w:t>
-      </w:r>
-      <w:r>
-        <w:t>(</w:t>
-      </w:r>
-      <w:r>
-        <w:t>Meeting table</w:t>
-      </w:r>
-      <w:r>
-        <w:t>)</w:t>
-      </w:r>
-      <w:r>
-        <w:t>]</w:t>
-      </w:r>
-    </w:p>
-    <w:p>
-      <w:pPr>
-        <w:pStyle w:val="a3"/>
-        <w:numPr>
-          <w:ilvl w:val="1"/>
-          <w:numId w:val="15"/>
-        </w:numPr>
-        <w:jc w:val="both"/>
-      </w:pPr>
-      <w:r>
-        <w:t xml:space="preserve">Invite accept </w:t>
-      </w:r>
-    </w:p>
-    <w:p>
-      <w:pPr>
-        <w:pStyle w:val="a3"/>
-        <w:numPr>
-          <w:ilvl w:val="2"/>
-          <w:numId w:val="15"/>
-        </w:numPr>
-        <w:jc w:val="both"/>
-      </w:pPr>
-      <w:r>
-        <w:t>Employee can accept invite or refuse</w:t>
-      </w:r>
-    </w:p>
-    <w:p>
-      <w:pPr>
-        <w:pStyle w:val="a3"/>
-        <w:numPr>
-          <w:ilvl w:val="2"/>
-          <w:numId w:val="15"/>
-        </w:numPr>
-        <w:jc w:val="both"/>
-      </w:pPr>
-      <w:r>
-        <w:t>Employee can cancel their current meeting to accept a new one</w:t>
-      </w:r>
-    </w:p>
-    <w:p>
-      <w:pPr>
-        <w:pStyle w:val="a3"/>
-        <w:ind w:left="3216"/>
-        <w:jc w:val="both"/>
-      </w:pPr>
-    </w:p>
-    <w:p>
-      <w:pPr>
-        <w:keepNext/>
-        <w:jc w:val="both"/>
-      </w:pPr>
-    </w:p>
-    <w:p>
-      <w:pPr>
-        <w:pStyle w:val="a4"/>
-        <w:jc w:val="both"/>
-      </w:pPr>
-    </w:p>
-    <w:p>
-      <w:pPr>
-        <w:keepNext/>
       </w:pPr>
       <w:r>
         <w:rPr>
@@ -2025,10 +642,10 @@
         </w:rPr>
         <w:lastRenderedPageBreak/>
         <w:drawing>
-          <wp:inline distT="0" distB="0" distL="0" distR="0" wp14:anchorId="71BC0C70" wp14:editId="3614E68E">
-            <wp:extent cx="5934075" cy="6419850"/>
-            <wp:effectExtent l="0" t="0" r="9525" b="0"/>
-            <wp:docPr id="1" name="Рисунок 1"/>
+          <wp:inline distT="0" distB="0" distL="0" distR="0" wp14:anchorId="7E92EA75" wp14:editId="65398935">
+            <wp:extent cx="4953635" cy="6989445"/>
+            <wp:effectExtent l="0" t="0" r="0" b="1905"/>
+            <wp:docPr id="4" name="Рисунок 4"/>
             <wp:cNvGraphicFramePr>
               <a:graphicFrameLocks xmlns:a="http://schemas.openxmlformats.org/drawingml/2006/main" noChangeAspect="1"/>
             </wp:cNvGraphicFramePr>
@@ -2036,13 +653,13 @@
               <a:graphicData uri="http://schemas.openxmlformats.org/drawingml/2006/picture">
                 <pic:pic xmlns:pic="http://schemas.openxmlformats.org/drawingml/2006/picture">
                   <pic:nvPicPr>
-                    <pic:cNvPr id="0" name="Picture 1"/>
+                    <pic:cNvPr id="0" name="Picture 2"/>
                     <pic:cNvPicPr>
                       <a:picLocks noChangeAspect="1" noChangeArrowheads="1"/>
                     </pic:cNvPicPr>
                   </pic:nvPicPr>
                   <pic:blipFill>
-                    <a:blip r:embed="rId5" cstate="print">
+                    <a:blip r:embed="rId5">
                       <a:extLst>
                         <a:ext uri="{28A0092B-C50C-407E-A947-70E740481C1C}">
                           <a14:useLocalDpi xmlns:a14="http://schemas.microsoft.com/office/drawing/2010/main" val="0"/>
@@ -2057,7 +674,7 @@
                   <pic:spPr bwMode="auto">
                     <a:xfrm>
                       <a:off x="0" y="0"/>
-                      <a:ext cx="5934075" cy="6419850"/>
+                      <a:ext cx="4953635" cy="6989445"/>
                     </a:xfrm>
                     <a:prstGeom prst="rect">
                       <a:avLst/>
@@ -2095,16 +712,24 @@
         <w:rPr>
           <w:noProof/>
         </w:rPr>
-        <w:t>1</w:t>
+        <w:t>2</w:t>
       </w:r>
       <w:r>
         <w:fldChar w:fldCharType="end"/>
       </w:r>
       <w:r>
-        <w:t>. UML diagram for DB</w:t>
-      </w:r>
-    </w:p>
-    <w:p>
+        <w:t>. UML for main model classes</w:t>
+      </w:r>
+    </w:p>
+    <w:p>
+      <w:pPr>
+        <w:jc w:val="both"/>
+      </w:pPr>
+    </w:p>
+    <w:p>
+      <w:pPr>
+        <w:jc w:val="both"/>
+      </w:pPr>
       <w:r>
         <w:br w:type="page"/>
       </w:r>
@@ -2112,12 +737,250 @@
     <w:p>
       <w:pPr>
         <w:jc w:val="center"/>
+      </w:pPr>
+      <w:r>
         <w:rPr>
           <w:b/>
           <w:bCs/>
           <w:sz w:val="44"/>
           <w:szCs w:val="44"/>
         </w:rPr>
+        <w:lastRenderedPageBreak/>
+        <w:t>Application</w:t>
+      </w:r>
+    </w:p>
+    <w:p>
+      <w:pPr>
+        <w:jc w:val="both"/>
+      </w:pPr>
+      <w:r>
+        <w:t>Description</w:t>
+      </w:r>
+      <w:r>
+        <w:t xml:space="preserve">: </w:t>
+      </w:r>
+    </w:p>
+    <w:p>
+      <w:pPr>
+        <w:ind w:firstLine="708"/>
+        <w:jc w:val="both"/>
+      </w:pPr>
+      <w:r>
+        <w:rPr>
+          <w:rStyle w:val="jlqj4b"/>
+          <w:lang w:val="en"/>
+        </w:rPr>
+        <w:t>Web application for scheduling and organizing local meetings in offices</w:t>
+      </w:r>
+      <w:r>
+        <w:t>.</w:t>
+      </w:r>
+    </w:p>
+    <w:p>
+      <w:pPr>
+        <w:jc w:val="both"/>
+      </w:pPr>
+      <w:r>
+        <w:tab/>
+      </w:r>
+    </w:p>
+    <w:p>
+      <w:pPr>
+        <w:jc w:val="both"/>
+        <w:rPr>
+          <w:lang w:val="ru-RU"/>
+        </w:rPr>
+      </w:pPr>
+      <w:r>
+        <w:t>User features</w:t>
+      </w:r>
+      <w:r>
+        <w:rPr>
+          <w:lang w:val="ru-RU"/>
+        </w:rPr>
+        <w:t>:</w:t>
+      </w:r>
+    </w:p>
+    <w:p>
+      <w:pPr>
+        <w:pStyle w:val="a3"/>
+        <w:numPr>
+          <w:ilvl w:val="0"/>
+          <w:numId w:val="11"/>
+        </w:numPr>
+        <w:jc w:val="both"/>
+        <w:rPr>
+          <w:lang w:val="ru-RU"/>
+        </w:rPr>
+      </w:pPr>
+      <w:r>
+        <w:t>Convenient user interface</w:t>
+      </w:r>
+    </w:p>
+    <w:p>
+      <w:pPr>
+        <w:pStyle w:val="a3"/>
+        <w:numPr>
+          <w:ilvl w:val="0"/>
+          <w:numId w:val="11"/>
+        </w:numPr>
+        <w:jc w:val="both"/>
+      </w:pPr>
+      <w:r>
+        <w:t>User registration and authorization; employees can request the creation of an account from the admin</w:t>
+      </w:r>
+    </w:p>
+    <w:p>
+      <w:pPr>
+        <w:pStyle w:val="a3"/>
+        <w:numPr>
+          <w:ilvl w:val="0"/>
+          <w:numId w:val="11"/>
+        </w:numPr>
+        <w:jc w:val="both"/>
+      </w:pPr>
+      <w:r>
+        <w:t>Storing users and their meetings information</w:t>
+      </w:r>
+    </w:p>
+    <w:p>
+      <w:pPr>
+        <w:pStyle w:val="a3"/>
+        <w:numPr>
+          <w:ilvl w:val="0"/>
+          <w:numId w:val="11"/>
+        </w:numPr>
+        <w:jc w:val="both"/>
+      </w:pPr>
+      <w:r>
+        <w:t>Scheduling local meetings (Create, edit, cancel)</w:t>
+      </w:r>
+    </w:p>
+    <w:p>
+      <w:pPr>
+        <w:pStyle w:val="a3"/>
+        <w:numPr>
+          <w:ilvl w:val="0"/>
+          <w:numId w:val="11"/>
+        </w:numPr>
+        <w:jc w:val="both"/>
+      </w:pPr>
+      <w:r>
+        <w:t>Sending notifications to users</w:t>
+      </w:r>
+    </w:p>
+    <w:p>
+      <w:pPr>
+        <w:jc w:val="both"/>
+      </w:pPr>
+    </w:p>
+    <w:p>
+      <w:pPr>
+        <w:jc w:val="both"/>
+        <w:rPr>
+          <w:lang w:val="ru-RU"/>
+        </w:rPr>
+      </w:pPr>
+      <w:r>
+        <w:t>Internal structure</w:t>
+      </w:r>
+      <w:r>
+        <w:rPr>
+          <w:lang w:val="ru-RU"/>
+        </w:rPr>
+        <w:t>:</w:t>
+      </w:r>
+    </w:p>
+    <w:p>
+      <w:pPr>
+        <w:pStyle w:val="a3"/>
+        <w:numPr>
+          <w:ilvl w:val="0"/>
+          <w:numId w:val="13"/>
+        </w:numPr>
+        <w:jc w:val="both"/>
+      </w:pPr>
+      <w:r>
+        <w:t>Backend</w:t>
+      </w:r>
+      <w:r>
+        <w:t>: PostgreSQL, Liquibase, Java (Spring, Lombok, Swagger</w:t>
+      </w:r>
+      <w:r>
+        <w:t xml:space="preserve">, </w:t>
+      </w:r>
+      <w:proofErr w:type="spellStart"/>
+      <w:r>
+        <w:t>Junit</w:t>
+      </w:r>
+      <w:r>
+        <w:t>&amp;</w:t>
+      </w:r>
+      <w:r>
+        <w:t>Mockito</w:t>
+      </w:r>
+      <w:proofErr w:type="spellEnd"/>
+      <w:r>
+        <w:t>)</w:t>
+      </w:r>
+    </w:p>
+    <w:p>
+      <w:pPr>
+        <w:pStyle w:val="a3"/>
+        <w:numPr>
+          <w:ilvl w:val="0"/>
+          <w:numId w:val="13"/>
+        </w:numPr>
+        <w:jc w:val="both"/>
+      </w:pPr>
+      <w:r>
+        <w:t>Frontend</w:t>
+      </w:r>
+      <w:r>
+        <w:rPr>
+          <w:lang w:val="ru-RU"/>
+        </w:rPr>
+        <w:t xml:space="preserve">: </w:t>
+      </w:r>
+      <w:r>
+        <w:t>Angular</w:t>
+      </w:r>
+      <w:r>
+        <w:t>, Bootstrap</w:t>
+      </w:r>
+    </w:p>
+    <w:p>
+      <w:pPr>
+        <w:jc w:val="both"/>
+        <w:rPr>
+          <w:lang w:val="ru-RU"/>
+        </w:rPr>
+      </w:pPr>
+      <w:r>
+        <w:tab/>
+      </w:r>
+      <w:bookmarkStart w:id="0" w:name="_Hlk93587159"/>
+    </w:p>
+    <w:bookmarkEnd w:id="0"/>
+    <w:p>
+      <w:pPr>
+        <w:jc w:val="both"/>
+      </w:pPr>
+    </w:p>
+    <w:p>
+      <w:r>
+        <w:br w:type="page"/>
+      </w:r>
+    </w:p>
+    <w:p>
+      <w:pPr>
+        <w:jc w:val="center"/>
+        <w:rPr>
+          <w:b/>
+          <w:bCs/>
+          <w:sz w:val="40"/>
+          <w:szCs w:val="40"/>
+        </w:rPr>
       </w:pPr>
       <w:r>
         <w:rPr>
@@ -2127,15 +990,1307 @@
           <w:szCs w:val="44"/>
         </w:rPr>
         <w:lastRenderedPageBreak/>
-        <w:t>Se</w:t>
-      </w:r>
-      <w:r>
+        <w:t>Database</w:t>
+      </w:r>
+    </w:p>
+    <w:p>
+      <w:pPr>
+        <w:jc w:val="both"/>
+      </w:pPr>
+      <w:r>
+        <w:t>PK</w:t>
+      </w:r>
+      <w:r>
+        <w:t xml:space="preserve"> – </w:t>
+      </w:r>
+      <w:r>
+        <w:t>mark for primary key fields in the table. Primary key must be unique.</w:t>
+      </w:r>
+    </w:p>
+    <w:p>
+      <w:pPr>
+        <w:jc w:val="both"/>
+      </w:pPr>
+      <w:r>
+        <w:t>U</w:t>
+      </w:r>
+      <w:r>
+        <w:rPr>
+          <w:i/>
+          <w:iCs/>
+        </w:rPr>
+        <w:t xml:space="preserve"> </w:t>
+      </w:r>
+      <w:r>
+        <w:t xml:space="preserve">– </w:t>
+      </w:r>
+      <w:r>
+        <w:t xml:space="preserve">mark for unique fields in the table (Not primary key). </w:t>
+      </w:r>
+    </w:p>
+    <w:p>
+      <w:pPr>
+        <w:jc w:val="both"/>
+      </w:pPr>
+      <w:r>
+        <w:t>FK</w:t>
+      </w:r>
+      <w:r>
+        <w:t xml:space="preserve"> – </w:t>
+      </w:r>
+      <w:r>
+        <w:t>mark for foreign key fields in the table, main table in brackets.</w:t>
+      </w:r>
+    </w:p>
+    <w:p>
+      <w:pPr>
+        <w:jc w:val="both"/>
+      </w:pPr>
+      <w:r>
+        <w:t xml:space="preserve">Database structure: </w:t>
+      </w:r>
+    </w:p>
+    <w:p>
+      <w:pPr>
+        <w:pStyle w:val="a3"/>
+        <w:numPr>
+          <w:ilvl w:val="0"/>
+          <w:numId w:val="15"/>
+        </w:numPr>
+        <w:jc w:val="both"/>
+        <w:rPr>
+          <w:lang w:val="ru-RU"/>
+        </w:rPr>
+      </w:pPr>
+      <w:r>
+        <w:t>Office table</w:t>
+      </w:r>
+    </w:p>
+    <w:p>
+      <w:pPr>
+        <w:pStyle w:val="a3"/>
+        <w:numPr>
+          <w:ilvl w:val="1"/>
+          <w:numId w:val="15"/>
+        </w:numPr>
+        <w:jc w:val="both"/>
+        <w:rPr>
+          <w:lang w:val="ru-RU"/>
+        </w:rPr>
+      </w:pPr>
+      <w:r>
+        <w:t xml:space="preserve">Office </w:t>
+      </w:r>
+      <w:r>
+        <w:t>ID</w:t>
+      </w:r>
+      <w:r>
+        <w:t xml:space="preserve"> [PK]</w:t>
+      </w:r>
+    </w:p>
+    <w:p>
+      <w:pPr>
+        <w:pStyle w:val="a3"/>
+        <w:numPr>
+          <w:ilvl w:val="1"/>
+          <w:numId w:val="15"/>
+        </w:numPr>
+        <w:jc w:val="both"/>
+        <w:rPr>
+          <w:lang w:val="ru-RU"/>
+        </w:rPr>
+      </w:pPr>
+      <w:r>
+        <w:t>City</w:t>
+      </w:r>
+    </w:p>
+    <w:p>
+      <w:pPr>
+        <w:pStyle w:val="a3"/>
+        <w:numPr>
+          <w:ilvl w:val="1"/>
+          <w:numId w:val="15"/>
+        </w:numPr>
+        <w:jc w:val="both"/>
+        <w:rPr>
+          <w:lang w:val="ru-RU"/>
+        </w:rPr>
+      </w:pPr>
+      <w:r>
+        <w:t>Address</w:t>
+      </w:r>
+    </w:p>
+    <w:p>
+      <w:pPr>
+        <w:pStyle w:val="a3"/>
+        <w:numPr>
+          <w:ilvl w:val="1"/>
+          <w:numId w:val="15"/>
+        </w:numPr>
+        <w:jc w:val="both"/>
+        <w:rPr>
+          <w:lang w:val="ru-RU"/>
+        </w:rPr>
+      </w:pPr>
+      <w:r>
+        <w:t>Phone number</w:t>
+      </w:r>
+    </w:p>
+    <w:p>
+      <w:pPr>
+        <w:pStyle w:val="a3"/>
+        <w:numPr>
+          <w:ilvl w:val="1"/>
+          <w:numId w:val="15"/>
+        </w:numPr>
+        <w:jc w:val="both"/>
+        <w:rPr>
+          <w:lang w:val="ru-RU"/>
+        </w:rPr>
+      </w:pPr>
+      <w:r>
+        <w:t>Open time</w:t>
+      </w:r>
+    </w:p>
+    <w:p>
+      <w:pPr>
+        <w:pStyle w:val="a3"/>
+        <w:numPr>
+          <w:ilvl w:val="1"/>
+          <w:numId w:val="15"/>
+        </w:numPr>
+        <w:jc w:val="both"/>
+        <w:rPr>
+          <w:lang w:val="ru-RU"/>
+        </w:rPr>
+      </w:pPr>
+      <w:r>
+        <w:t>Close time</w:t>
+      </w:r>
+    </w:p>
+    <w:p>
+      <w:pPr>
+        <w:pStyle w:val="a3"/>
+        <w:numPr>
+          <w:ilvl w:val="0"/>
+          <w:numId w:val="15"/>
+        </w:numPr>
+        <w:jc w:val="both"/>
+        <w:rPr>
+          <w:lang w:val="ru-RU"/>
+        </w:rPr>
+      </w:pPr>
+      <w:r>
+        <w:t>Room table</w:t>
+      </w:r>
+    </w:p>
+    <w:p>
+      <w:pPr>
+        <w:pStyle w:val="a3"/>
+        <w:numPr>
+          <w:ilvl w:val="1"/>
+          <w:numId w:val="15"/>
+        </w:numPr>
+        <w:jc w:val="both"/>
+        <w:rPr>
+          <w:lang w:val="ru-RU"/>
+        </w:rPr>
+      </w:pPr>
+      <w:r>
+        <w:t xml:space="preserve">Room </w:t>
+      </w:r>
+      <w:r>
+        <w:t>ID</w:t>
+      </w:r>
+      <w:r>
+        <w:t xml:space="preserve"> [PK]</w:t>
+      </w:r>
+    </w:p>
+    <w:p>
+      <w:pPr>
+        <w:pStyle w:val="a3"/>
+        <w:numPr>
+          <w:ilvl w:val="1"/>
+          <w:numId w:val="15"/>
+        </w:numPr>
+        <w:jc w:val="both"/>
+      </w:pPr>
+      <w:r>
+        <w:t xml:space="preserve">Office </w:t>
+      </w:r>
+      <w:r>
+        <w:t xml:space="preserve">ID </w:t>
+      </w:r>
+      <w:r>
+        <w:t>[FK</w:t>
+      </w:r>
+      <w:r>
+        <w:t xml:space="preserve"> </w:t>
+      </w:r>
+      <w:r>
+        <w:t>(Office table)]</w:t>
+      </w:r>
+    </w:p>
+    <w:p>
+      <w:pPr>
+        <w:pStyle w:val="a3"/>
+        <w:numPr>
+          <w:ilvl w:val="2"/>
+          <w:numId w:val="15"/>
+        </w:numPr>
+        <w:jc w:val="both"/>
+      </w:pPr>
+      <w:r>
+        <w:t>One office can have several meeting rooms</w:t>
+      </w:r>
+    </w:p>
+    <w:p>
+      <w:pPr>
+        <w:pStyle w:val="a3"/>
+        <w:numPr>
+          <w:ilvl w:val="1"/>
+          <w:numId w:val="15"/>
+        </w:numPr>
+        <w:jc w:val="both"/>
+        <w:rPr>
+          <w:lang w:val="ru-RU"/>
+        </w:rPr>
+      </w:pPr>
+      <w:r>
+        <w:t>Capacity</w:t>
+      </w:r>
+    </w:p>
+    <w:p>
+      <w:pPr>
+        <w:pStyle w:val="a3"/>
+        <w:numPr>
+          <w:ilvl w:val="2"/>
+          <w:numId w:val="15"/>
+        </w:numPr>
+        <w:jc w:val="both"/>
+      </w:pPr>
+      <w:r>
+        <w:t xml:space="preserve">Can`t invite more people </w:t>
+      </w:r>
+      <w:r>
+        <w:t>than</w:t>
+      </w:r>
+      <w:r>
+        <w:t xml:space="preserve"> the room can contain</w:t>
+      </w:r>
+    </w:p>
+    <w:p>
+      <w:pPr>
+        <w:pStyle w:val="a3"/>
+        <w:numPr>
+          <w:ilvl w:val="1"/>
+          <w:numId w:val="15"/>
+        </w:numPr>
+        <w:jc w:val="both"/>
+      </w:pPr>
+      <w:r>
+        <w:t>Cabinet number</w:t>
+      </w:r>
+    </w:p>
+    <w:p>
+      <w:pPr>
+        <w:pStyle w:val="a3"/>
+        <w:numPr>
+          <w:ilvl w:val="0"/>
+          <w:numId w:val="15"/>
+        </w:numPr>
+        <w:jc w:val="both"/>
+      </w:pPr>
+      <w:r>
+        <w:t>Room inventory table – a table for linking rooms and inventory items</w:t>
+      </w:r>
+    </w:p>
+    <w:p>
+      <w:pPr>
+        <w:pStyle w:val="a3"/>
+        <w:numPr>
+          <w:ilvl w:val="1"/>
+          <w:numId w:val="15"/>
+        </w:numPr>
+        <w:jc w:val="both"/>
+      </w:pPr>
+      <w:r>
+        <w:t xml:space="preserve">Room </w:t>
+      </w:r>
+      <w:r>
+        <w:t>ID</w:t>
+      </w:r>
+      <w:r>
+        <w:t xml:space="preserve"> </w:t>
+      </w:r>
+      <w:r>
+        <w:t>[PK, FK (Room table)]</w:t>
+      </w:r>
+    </w:p>
+    <w:p>
+      <w:pPr>
+        <w:pStyle w:val="a3"/>
+        <w:numPr>
+          <w:ilvl w:val="1"/>
+          <w:numId w:val="15"/>
+        </w:numPr>
+        <w:jc w:val="both"/>
+      </w:pPr>
+      <w:r>
+        <w:t xml:space="preserve">Item </w:t>
+      </w:r>
+      <w:r>
+        <w:t xml:space="preserve">ID </w:t>
+      </w:r>
+      <w:r>
+        <w:t>[PK, FK (Items table)]</w:t>
+      </w:r>
+    </w:p>
+    <w:p>
+      <w:pPr>
+        <w:pStyle w:val="a3"/>
+        <w:numPr>
+          <w:ilvl w:val="1"/>
+          <w:numId w:val="15"/>
+        </w:numPr>
+        <w:jc w:val="both"/>
+      </w:pPr>
+      <w:r>
+        <w:t>Count</w:t>
+      </w:r>
+      <w:r>
+        <w:t xml:space="preserve"> of items in the room</w:t>
+      </w:r>
+    </w:p>
+    <w:p>
+      <w:pPr>
+        <w:pStyle w:val="a3"/>
+        <w:numPr>
+          <w:ilvl w:val="0"/>
+          <w:numId w:val="15"/>
+        </w:numPr>
+        <w:jc w:val="both"/>
+        <w:rPr>
+          <w:lang w:val="ru-RU"/>
+        </w:rPr>
+      </w:pPr>
+      <w:r>
+        <w:t>Inventory items table</w:t>
+      </w:r>
+      <w:r>
+        <w:t xml:space="preserve"> </w:t>
+      </w:r>
+    </w:p>
+    <w:p>
+      <w:pPr>
+        <w:pStyle w:val="a3"/>
+        <w:numPr>
+          <w:ilvl w:val="1"/>
+          <w:numId w:val="15"/>
+        </w:numPr>
+        <w:jc w:val="both"/>
+        <w:rPr>
+          <w:lang w:val="ru-RU"/>
+        </w:rPr>
+      </w:pPr>
+      <w:r>
+        <w:t xml:space="preserve">Item </w:t>
+      </w:r>
+      <w:r>
+        <w:t>ID</w:t>
+      </w:r>
+      <w:r>
+        <w:rPr>
+          <w:lang w:val="ru-RU"/>
+        </w:rPr>
+        <w:t xml:space="preserve"> </w:t>
+      </w:r>
+      <w:r>
+        <w:t>[PK]</w:t>
+      </w:r>
+    </w:p>
+    <w:p>
+      <w:pPr>
+        <w:pStyle w:val="a3"/>
+        <w:numPr>
+          <w:ilvl w:val="1"/>
+          <w:numId w:val="15"/>
+        </w:numPr>
+        <w:jc w:val="both"/>
+        <w:rPr>
+          <w:lang w:val="ru-RU"/>
+        </w:rPr>
+      </w:pPr>
+      <w:r>
+        <w:t>Item name</w:t>
+      </w:r>
+    </w:p>
+    <w:p>
+      <w:pPr>
+        <w:pStyle w:val="a3"/>
+        <w:numPr>
+          <w:ilvl w:val="1"/>
+          <w:numId w:val="15"/>
+        </w:numPr>
+        <w:jc w:val="both"/>
+      </w:pPr>
+      <w:r>
+        <w:t xml:space="preserve">Office </w:t>
+      </w:r>
+      <w:r>
+        <w:t>ID</w:t>
+      </w:r>
+      <w:r>
+        <w:t xml:space="preserve"> [FK</w:t>
+      </w:r>
+      <w:r>
+        <w:t xml:space="preserve"> (</w:t>
+      </w:r>
+      <w:r>
+        <w:t>Office table</w:t>
+      </w:r>
+      <w:r>
+        <w:t>)]</w:t>
+      </w:r>
+    </w:p>
+    <w:p>
+      <w:pPr>
+        <w:pStyle w:val="a3"/>
+        <w:numPr>
+          <w:ilvl w:val="2"/>
+          <w:numId w:val="15"/>
+        </w:numPr>
+        <w:jc w:val="both"/>
+      </w:pPr>
+      <w:r>
+        <w:t>If need to request items to the room, they must be in stock at the office warehouse</w:t>
+      </w:r>
+    </w:p>
+    <w:p>
+      <w:pPr>
+        <w:pStyle w:val="a3"/>
+        <w:numPr>
+          <w:ilvl w:val="1"/>
+          <w:numId w:val="15"/>
+        </w:numPr>
+        <w:jc w:val="both"/>
+      </w:pPr>
+      <w:r>
+        <w:t>Count</w:t>
+      </w:r>
+      <w:r>
+        <w:t xml:space="preserve"> of items in the office warehouse</w:t>
+      </w:r>
+    </w:p>
+    <w:p>
+      <w:pPr>
+        <w:pStyle w:val="a3"/>
+        <w:numPr>
+          <w:ilvl w:val="2"/>
+          <w:numId w:val="15"/>
+        </w:numPr>
+        <w:jc w:val="both"/>
+      </w:pPr>
+      <w:r>
+        <w:t>Can`t request more items than are in the stock</w:t>
+      </w:r>
+    </w:p>
+    <w:p>
+      <w:pPr>
+        <w:pStyle w:val="a3"/>
+        <w:numPr>
+          <w:ilvl w:val="0"/>
+          <w:numId w:val="15"/>
+        </w:numPr>
+        <w:jc w:val="both"/>
+        <w:rPr>
+          <w:lang w:val="ru-RU"/>
+        </w:rPr>
+      </w:pPr>
+      <w:r>
+        <w:t>Employee table</w:t>
+      </w:r>
+    </w:p>
+    <w:p>
+      <w:pPr>
+        <w:pStyle w:val="a3"/>
+        <w:numPr>
+          <w:ilvl w:val="1"/>
+          <w:numId w:val="15"/>
+        </w:numPr>
+        <w:jc w:val="both"/>
+        <w:rPr>
+          <w:lang w:val="ru-RU"/>
+        </w:rPr>
+      </w:pPr>
+      <w:r>
+        <w:t xml:space="preserve">Employee </w:t>
+      </w:r>
+      <w:r>
+        <w:t>ID</w:t>
+      </w:r>
+      <w:r>
+        <w:t xml:space="preserve"> [PK]</w:t>
+      </w:r>
+    </w:p>
+    <w:p>
+      <w:pPr>
+        <w:pStyle w:val="a3"/>
+        <w:numPr>
+          <w:ilvl w:val="1"/>
+          <w:numId w:val="15"/>
+        </w:numPr>
+        <w:jc w:val="both"/>
+        <w:rPr>
+          <w:lang w:val="ru-RU"/>
+        </w:rPr>
+      </w:pPr>
+      <w:r>
+        <w:t>Name</w:t>
+      </w:r>
+    </w:p>
+    <w:p>
+      <w:pPr>
+        <w:pStyle w:val="a3"/>
+        <w:numPr>
+          <w:ilvl w:val="1"/>
+          <w:numId w:val="15"/>
+        </w:numPr>
+        <w:jc w:val="both"/>
+        <w:rPr>
+          <w:lang w:val="ru-RU"/>
+        </w:rPr>
+      </w:pPr>
+      <w:r>
+        <w:t>Position</w:t>
+      </w:r>
+    </w:p>
+    <w:p>
+      <w:pPr>
+        <w:pStyle w:val="a3"/>
+        <w:numPr>
+          <w:ilvl w:val="1"/>
+          <w:numId w:val="15"/>
+        </w:numPr>
+        <w:jc w:val="both"/>
+        <w:rPr>
+          <w:lang w:val="ru-RU"/>
+        </w:rPr>
+      </w:pPr>
+      <w:r>
+        <w:t>Email</w:t>
+      </w:r>
+      <w:r>
+        <w:t xml:space="preserve"> [U]</w:t>
+      </w:r>
+    </w:p>
+    <w:p>
+      <w:pPr>
+        <w:pStyle w:val="a3"/>
+        <w:numPr>
+          <w:ilvl w:val="1"/>
+          <w:numId w:val="15"/>
+        </w:numPr>
+        <w:jc w:val="both"/>
+      </w:pPr>
+      <w:r>
+        <w:t xml:space="preserve">Office </w:t>
+      </w:r>
+      <w:r>
+        <w:t>ID</w:t>
+      </w:r>
+      <w:r>
+        <w:t xml:space="preserve"> </w:t>
+      </w:r>
+      <w:r>
+        <w:t xml:space="preserve">[FK </w:t>
+      </w:r>
+      <w:r>
+        <w:t>(</w:t>
+      </w:r>
+      <w:r>
+        <w:t>Office table</w:t>
+      </w:r>
+      <w:r>
+        <w:t>)</w:t>
+      </w:r>
+      <w:r>
+        <w:t>]</w:t>
+      </w:r>
+    </w:p>
+    <w:p>
+      <w:pPr>
+        <w:pStyle w:val="a3"/>
+        <w:numPr>
+          <w:ilvl w:val="0"/>
+          <w:numId w:val="15"/>
+        </w:numPr>
+        <w:jc w:val="both"/>
+      </w:pPr>
+      <w:r>
+        <w:t xml:space="preserve">User data table </w:t>
+      </w:r>
+    </w:p>
+    <w:p>
+      <w:pPr>
+        <w:pStyle w:val="a3"/>
+        <w:numPr>
+          <w:ilvl w:val="1"/>
+          <w:numId w:val="15"/>
+        </w:numPr>
+        <w:jc w:val="both"/>
+      </w:pPr>
+      <w:r>
+        <w:t>Employee ID [PK, FK (Employee table)]</w:t>
+      </w:r>
+    </w:p>
+    <w:p>
+      <w:pPr>
+        <w:pStyle w:val="a3"/>
+        <w:numPr>
+          <w:ilvl w:val="1"/>
+          <w:numId w:val="15"/>
+        </w:numPr>
+        <w:jc w:val="both"/>
+      </w:pPr>
+      <w:r>
+        <w:t>Login [</w:t>
+      </w:r>
+      <w:r>
+        <w:t>U</w:t>
+      </w:r>
+      <w:r>
+        <w:t>]</w:t>
+      </w:r>
+    </w:p>
+    <w:p>
+      <w:pPr>
+        <w:pStyle w:val="a3"/>
+        <w:numPr>
+          <w:ilvl w:val="1"/>
+          <w:numId w:val="15"/>
+        </w:numPr>
+        <w:jc w:val="both"/>
+      </w:pPr>
+      <w:r>
+        <w:lastRenderedPageBreak/>
+        <w:t>Password</w:t>
+      </w:r>
+    </w:p>
+    <w:p>
+      <w:pPr>
+        <w:pStyle w:val="a3"/>
+        <w:numPr>
+          <w:ilvl w:val="1"/>
+          <w:numId w:val="15"/>
+        </w:numPr>
+        <w:jc w:val="both"/>
+      </w:pPr>
+      <w:r>
+        <w:t xml:space="preserve">User activation </w:t>
+      </w:r>
+    </w:p>
+    <w:p>
+      <w:pPr>
+        <w:pStyle w:val="a3"/>
+        <w:numPr>
+          <w:ilvl w:val="0"/>
+          <w:numId w:val="15"/>
+        </w:numPr>
+        <w:jc w:val="both"/>
+      </w:pPr>
+      <w:r>
+        <w:t>User</w:t>
+      </w:r>
+      <w:r>
+        <w:t xml:space="preserve"> role table</w:t>
+      </w:r>
+      <w:r>
+        <w:t xml:space="preserve"> </w:t>
+      </w:r>
+      <w:r>
+        <w:t xml:space="preserve">– a table for linking </w:t>
+      </w:r>
+      <w:r>
+        <w:t>users</w:t>
+      </w:r>
+      <w:r>
+        <w:t xml:space="preserve"> and roles</w:t>
+      </w:r>
+    </w:p>
+    <w:p>
+      <w:pPr>
+        <w:pStyle w:val="a3"/>
+        <w:numPr>
+          <w:ilvl w:val="1"/>
+          <w:numId w:val="15"/>
+        </w:numPr>
+        <w:jc w:val="both"/>
+      </w:pPr>
+      <w:r>
+        <w:t xml:space="preserve">Employee </w:t>
+      </w:r>
+      <w:r>
+        <w:t xml:space="preserve">ID </w:t>
+      </w:r>
+      <w:r>
+        <w:t xml:space="preserve">[PK, FK </w:t>
+      </w:r>
+      <w:r>
+        <w:t>(</w:t>
+      </w:r>
+      <w:r>
+        <w:t>User data table</w:t>
+      </w:r>
+      <w:r>
+        <w:t>)</w:t>
+      </w:r>
+      <w:r>
+        <w:t>]</w:t>
+      </w:r>
+    </w:p>
+    <w:p>
+      <w:pPr>
+        <w:pStyle w:val="a3"/>
+        <w:numPr>
+          <w:ilvl w:val="1"/>
+          <w:numId w:val="15"/>
+        </w:numPr>
+        <w:jc w:val="both"/>
+      </w:pPr>
+      <w:r>
+        <w:t xml:space="preserve">Role </w:t>
+      </w:r>
+      <w:r>
+        <w:t xml:space="preserve">ID </w:t>
+      </w:r>
+      <w:r>
+        <w:t xml:space="preserve">[PK, FK </w:t>
+      </w:r>
+      <w:r>
+        <w:t>(</w:t>
+      </w:r>
+      <w:r>
+        <w:t>Role table</w:t>
+      </w:r>
+      <w:r>
+        <w:t>)</w:t>
+      </w:r>
+      <w:r>
+        <w:t>]</w:t>
+      </w:r>
+    </w:p>
+    <w:p>
+      <w:pPr>
+        <w:pStyle w:val="a3"/>
+        <w:numPr>
+          <w:ilvl w:val="0"/>
+          <w:numId w:val="15"/>
+        </w:numPr>
+        <w:jc w:val="both"/>
+        <w:rPr>
+          <w:lang w:val="ru-RU"/>
+        </w:rPr>
+      </w:pPr>
+      <w:r>
+        <w:t>Role table</w:t>
+      </w:r>
+    </w:p>
+    <w:p>
+      <w:pPr>
+        <w:pStyle w:val="a3"/>
+        <w:numPr>
+          <w:ilvl w:val="1"/>
+          <w:numId w:val="15"/>
+        </w:numPr>
+        <w:jc w:val="both"/>
+        <w:rPr>
+          <w:lang w:val="ru-RU"/>
+        </w:rPr>
+      </w:pPr>
+      <w:r>
+        <w:t xml:space="preserve">Role </w:t>
+      </w:r>
+      <w:r>
+        <w:t>ID</w:t>
+      </w:r>
+      <w:r>
+        <w:t xml:space="preserve"> [PK]</w:t>
+      </w:r>
+    </w:p>
+    <w:p>
+      <w:pPr>
+        <w:pStyle w:val="a3"/>
+        <w:numPr>
+          <w:ilvl w:val="1"/>
+          <w:numId w:val="15"/>
+        </w:numPr>
+        <w:jc w:val="both"/>
+        <w:rPr>
+          <w:lang w:val="ru-RU"/>
+        </w:rPr>
+      </w:pPr>
+      <w:r>
+        <w:t>Role name</w:t>
+      </w:r>
+    </w:p>
+    <w:p>
+      <w:pPr>
+        <w:pStyle w:val="a3"/>
+        <w:numPr>
+          <w:ilvl w:val="0"/>
+          <w:numId w:val="15"/>
+        </w:numPr>
+        <w:jc w:val="both"/>
+        <w:rPr>
+          <w:lang w:val="ru-RU"/>
+        </w:rPr>
+      </w:pPr>
+      <w:r>
+        <w:t>Meeting table</w:t>
+      </w:r>
+    </w:p>
+    <w:p>
+      <w:pPr>
+        <w:pStyle w:val="a3"/>
+        <w:numPr>
+          <w:ilvl w:val="1"/>
+          <w:numId w:val="15"/>
+        </w:numPr>
+        <w:jc w:val="both"/>
+        <w:rPr>
+          <w:lang w:val="ru-RU"/>
+        </w:rPr>
+      </w:pPr>
+      <w:r>
+        <w:t xml:space="preserve">Meeting </w:t>
+      </w:r>
+      <w:r>
+        <w:t>ID</w:t>
+      </w:r>
+      <w:r>
+        <w:t xml:space="preserve"> [PK]</w:t>
+      </w:r>
+    </w:p>
+    <w:p>
+      <w:pPr>
+        <w:pStyle w:val="a3"/>
+        <w:numPr>
+          <w:ilvl w:val="1"/>
+          <w:numId w:val="15"/>
+        </w:numPr>
+        <w:jc w:val="both"/>
+      </w:pPr>
+      <w:r>
+        <w:t>Meeting name</w:t>
+      </w:r>
+      <w:r>
+        <w:t xml:space="preserve"> (</w:t>
+      </w:r>
+      <w:r>
+        <w:t>To announce meeting main theme</w:t>
+      </w:r>
+      <w:r>
+        <w:t>)</w:t>
+      </w:r>
+    </w:p>
+    <w:p>
+      <w:pPr>
+        <w:pStyle w:val="a3"/>
+        <w:numPr>
+          <w:ilvl w:val="1"/>
+          <w:numId w:val="15"/>
+        </w:numPr>
+        <w:jc w:val="both"/>
+      </w:pPr>
+      <w:r>
+        <w:t xml:space="preserve">Room </w:t>
+      </w:r>
+      <w:r>
+        <w:t>ID</w:t>
+      </w:r>
+      <w:r>
+        <w:t xml:space="preserve"> [FK</w:t>
+      </w:r>
+      <w:r>
+        <w:t xml:space="preserve"> (</w:t>
+      </w:r>
+      <w:r>
+        <w:t>Room table</w:t>
+      </w:r>
+      <w:r>
+        <w:t>)</w:t>
+      </w:r>
+      <w:r>
+        <w:t>]</w:t>
+      </w:r>
+    </w:p>
+    <w:p>
+      <w:pPr>
+        <w:pStyle w:val="a3"/>
+        <w:numPr>
+          <w:ilvl w:val="2"/>
+          <w:numId w:val="15"/>
+        </w:numPr>
+        <w:jc w:val="both"/>
+      </w:pPr>
+      <w:r>
+        <w:t xml:space="preserve">Can`t </w:t>
+      </w:r>
+      <w:r>
+        <w:t>place two and more meetings in one room at the same time</w:t>
+      </w:r>
+    </w:p>
+    <w:p>
+      <w:pPr>
+        <w:pStyle w:val="a3"/>
+        <w:numPr>
+          <w:ilvl w:val="1"/>
+          <w:numId w:val="15"/>
+        </w:numPr>
+        <w:jc w:val="both"/>
+      </w:pPr>
+      <w:r>
+        <w:t xml:space="preserve">Office </w:t>
+      </w:r>
+      <w:r>
+        <w:t>ID</w:t>
+      </w:r>
+      <w:r>
+        <w:t xml:space="preserve"> [FK</w:t>
+      </w:r>
+      <w:r>
+        <w:t xml:space="preserve"> (</w:t>
+      </w:r>
+      <w:r>
+        <w:t>Office table</w:t>
+      </w:r>
+      <w:r>
+        <w:t>)</w:t>
+      </w:r>
+      <w:r>
+        <w:t>]</w:t>
+      </w:r>
+    </w:p>
+    <w:p>
+      <w:pPr>
+        <w:pStyle w:val="a3"/>
+        <w:numPr>
+          <w:ilvl w:val="1"/>
+          <w:numId w:val="15"/>
+        </w:numPr>
+        <w:jc w:val="both"/>
+        <w:rPr>
+          <w:lang w:val="ru-RU"/>
+        </w:rPr>
+      </w:pPr>
+      <w:r>
+        <w:t>Start</w:t>
+      </w:r>
+      <w:r>
+        <w:t xml:space="preserve"> date and</w:t>
+      </w:r>
+      <w:r>
+        <w:t xml:space="preserve"> time</w:t>
+      </w:r>
+    </w:p>
+    <w:p>
+      <w:pPr>
+        <w:pStyle w:val="a3"/>
+        <w:numPr>
+          <w:ilvl w:val="1"/>
+          <w:numId w:val="15"/>
+        </w:numPr>
+        <w:jc w:val="both"/>
+        <w:rPr>
+          <w:lang w:val="ru-RU"/>
+        </w:rPr>
+      </w:pPr>
+      <w:r>
+        <w:t xml:space="preserve">End </w:t>
+      </w:r>
+      <w:r>
+        <w:t xml:space="preserve">date and </w:t>
+      </w:r>
+      <w:r>
+        <w:t>time</w:t>
+      </w:r>
+    </w:p>
+    <w:p>
+      <w:pPr>
+        <w:pStyle w:val="a3"/>
+        <w:numPr>
+          <w:ilvl w:val="0"/>
+          <w:numId w:val="15"/>
+        </w:numPr>
+        <w:jc w:val="both"/>
+      </w:pPr>
+      <w:r>
+        <w:t>Invite table</w:t>
+      </w:r>
+      <w:r>
+        <w:t xml:space="preserve"> (</w:t>
+      </w:r>
+      <w:r>
+        <w:t>Table for linking employees and meetings</w:t>
+      </w:r>
+      <w:r>
+        <w:t>)</w:t>
+      </w:r>
+    </w:p>
+    <w:p>
+      <w:pPr>
+        <w:pStyle w:val="a3"/>
+        <w:numPr>
+          <w:ilvl w:val="1"/>
+          <w:numId w:val="15"/>
+        </w:numPr>
+        <w:jc w:val="both"/>
+      </w:pPr>
+      <w:r>
+        <w:t xml:space="preserve">Employee </w:t>
+      </w:r>
+      <w:r>
+        <w:t xml:space="preserve">ID </w:t>
+      </w:r>
+      <w:r>
+        <w:t xml:space="preserve">[PK, FK </w:t>
+      </w:r>
+      <w:r>
+        <w:t>(</w:t>
+      </w:r>
+      <w:r>
+        <w:t>Employee table</w:t>
+      </w:r>
+      <w:r>
+        <w:t>)</w:t>
+      </w:r>
+      <w:r>
+        <w:t>]</w:t>
+      </w:r>
+    </w:p>
+    <w:p>
+      <w:pPr>
+        <w:pStyle w:val="a3"/>
+        <w:numPr>
+          <w:ilvl w:val="1"/>
+          <w:numId w:val="15"/>
+        </w:numPr>
+        <w:jc w:val="both"/>
+      </w:pPr>
+      <w:r>
+        <w:t xml:space="preserve">Meeting </w:t>
+      </w:r>
+      <w:r>
+        <w:t xml:space="preserve">ID </w:t>
+      </w:r>
+      <w:r>
+        <w:t xml:space="preserve">[PK, FK </w:t>
+      </w:r>
+      <w:r>
+        <w:t>(</w:t>
+      </w:r>
+      <w:r>
+        <w:t>Meeting table</w:t>
+      </w:r>
+      <w:r>
+        <w:t>)</w:t>
+      </w:r>
+      <w:r>
+        <w:t>]</w:t>
+      </w:r>
+    </w:p>
+    <w:p>
+      <w:pPr>
+        <w:pStyle w:val="a3"/>
+        <w:numPr>
+          <w:ilvl w:val="1"/>
+          <w:numId w:val="15"/>
+        </w:numPr>
+        <w:jc w:val="both"/>
+      </w:pPr>
+      <w:r>
+        <w:t xml:space="preserve">Invite accept </w:t>
+      </w:r>
+    </w:p>
+    <w:p>
+      <w:pPr>
+        <w:pStyle w:val="a3"/>
+        <w:numPr>
+          <w:ilvl w:val="2"/>
+          <w:numId w:val="15"/>
+        </w:numPr>
+        <w:jc w:val="both"/>
+      </w:pPr>
+      <w:r>
+        <w:t>Employee can accept invite or refuse</w:t>
+      </w:r>
+    </w:p>
+    <w:p>
+      <w:pPr>
+        <w:pStyle w:val="a3"/>
+        <w:numPr>
+          <w:ilvl w:val="2"/>
+          <w:numId w:val="15"/>
+        </w:numPr>
+        <w:jc w:val="both"/>
+      </w:pPr>
+      <w:r>
+        <w:t>Employee can cancel their current meeting to accept a new one</w:t>
+      </w:r>
+    </w:p>
+    <w:p>
+      <w:pPr>
+        <w:pStyle w:val="a3"/>
+        <w:ind w:left="3216"/>
+        <w:jc w:val="both"/>
+      </w:pPr>
+    </w:p>
+    <w:p>
+      <w:pPr>
+        <w:keepNext/>
+        <w:jc w:val="both"/>
+      </w:pPr>
+    </w:p>
+    <w:p>
+      <w:pPr>
+        <w:pStyle w:val="a4"/>
+        <w:jc w:val="both"/>
+      </w:pPr>
+    </w:p>
+    <w:p>
+      <w:pPr>
+        <w:keepNext/>
+        <w:rPr>
+          <w:lang w:val="ru-RU"/>
+        </w:rPr>
+      </w:pPr>
+      <w:r>
+        <w:rPr>
+          <w:noProof/>
+        </w:rPr>
+        <w:lastRenderedPageBreak/>
+        <w:drawing>
+          <wp:inline distT="0" distB="0" distL="0" distR="0" wp14:anchorId="5ADBF4D8" wp14:editId="3E9E3D63">
+            <wp:extent cx="5931535" cy="6090920"/>
+            <wp:effectExtent l="0" t="0" r="0" b="5080"/>
+            <wp:docPr id="3" name="Рисунок 3"/>
+            <wp:cNvGraphicFramePr>
+              <a:graphicFrameLocks xmlns:a="http://schemas.openxmlformats.org/drawingml/2006/main" noChangeAspect="1"/>
+            </wp:cNvGraphicFramePr>
+            <a:graphic xmlns:a="http://schemas.openxmlformats.org/drawingml/2006/main">
+              <a:graphicData uri="http://schemas.openxmlformats.org/drawingml/2006/picture">
+                <pic:pic xmlns:pic="http://schemas.openxmlformats.org/drawingml/2006/picture">
+                  <pic:nvPicPr>
+                    <pic:cNvPr id="0" name="Picture 1"/>
+                    <pic:cNvPicPr>
+                      <a:picLocks noChangeAspect="1" noChangeArrowheads="1"/>
+                    </pic:cNvPicPr>
+                  </pic:nvPicPr>
+                  <pic:blipFill>
+                    <a:blip r:embed="rId6">
+                      <a:extLst>
+                        <a:ext uri="{28A0092B-C50C-407E-A947-70E740481C1C}">
+                          <a14:useLocalDpi xmlns:a14="http://schemas.microsoft.com/office/drawing/2010/main" val="0"/>
+                        </a:ext>
+                      </a:extLst>
+                    </a:blip>
+                    <a:srcRect/>
+                    <a:stretch>
+                      <a:fillRect/>
+                    </a:stretch>
+                  </pic:blipFill>
+                  <pic:spPr bwMode="auto">
+                    <a:xfrm>
+                      <a:off x="0" y="0"/>
+                      <a:ext cx="5931535" cy="6090920"/>
+                    </a:xfrm>
+                    <a:prstGeom prst="rect">
+                      <a:avLst/>
+                    </a:prstGeom>
+                    <a:noFill/>
+                    <a:ln>
+                      <a:noFill/>
+                    </a:ln>
+                  </pic:spPr>
+                </pic:pic>
+              </a:graphicData>
+            </a:graphic>
+          </wp:inline>
+        </w:drawing>
+      </w:r>
+    </w:p>
+    <w:p>
+      <w:pPr>
+        <w:pStyle w:val="a4"/>
+        <w:jc w:val="center"/>
+      </w:pPr>
+      <w:r>
+        <w:t xml:space="preserve">Figure </w:t>
+      </w:r>
+      <w:r>
+        <w:fldChar w:fldCharType="begin"/>
+      </w:r>
+      <w:r>
+        <w:instrText xml:space="preserve"> SEQ Figure \* ARABIC </w:instrText>
+      </w:r>
+      <w:r>
+        <w:fldChar w:fldCharType="separate"/>
+      </w:r>
+      <w:r>
+        <w:rPr>
+          <w:noProof/>
+        </w:rPr>
+        <w:t>1</w:t>
+      </w:r>
+      <w:r>
+        <w:fldChar w:fldCharType="end"/>
+      </w:r>
+      <w:r>
+        <w:t>. UML diagram for DB</w:t>
+      </w:r>
+    </w:p>
+    <w:p>
+      <w:pPr>
+        <w:rPr>
+          <w:i/>
+          <w:iCs/>
+          <w:color w:val="44546A" w:themeColor="text2"/>
+          <w:sz w:val="18"/>
+          <w:szCs w:val="18"/>
+        </w:rPr>
+      </w:pPr>
+      <w:r>
+        <w:br w:type="page"/>
+      </w:r>
+    </w:p>
+    <w:p>
+      <w:pPr>
+        <w:jc w:val="center"/>
         <w:rPr>
           <w:b/>
           <w:bCs/>
           <w:sz w:val="44"/>
           <w:szCs w:val="44"/>
         </w:rPr>
+      </w:pPr>
+      <w:r>
+        <w:rPr>
+          <w:b/>
+          <w:bCs/>
+          <w:sz w:val="44"/>
+          <w:szCs w:val="44"/>
+        </w:rPr>
+        <w:lastRenderedPageBreak/>
+        <w:t>Se</w:t>
+      </w:r>
+      <w:r>
+        <w:rPr>
+          <w:b/>
+          <w:bCs/>
+          <w:sz w:val="44"/>
+          <w:szCs w:val="44"/>
+        </w:rPr>
         <w:t>curity</w:t>
       </w:r>
     </w:p>
@@ -2168,12 +2323,14 @@
         </w:rPr>
         <w:t xml:space="preserve">To achieve </w:t>
       </w:r>
+      <w:proofErr w:type="gramStart"/>
       <w:r>
         <w:rPr>
           <w:rStyle w:val="jlqj4b"/>
         </w:rPr>
         <w:t>this goals</w:t>
       </w:r>
+      <w:proofErr w:type="gramEnd"/>
       <w:r>
         <w:rPr>
           <w:rStyle w:val="jlqj4b"/>
@@ -2203,275 +2360,223 @@
           <w:rStyle w:val="jlqj4b"/>
           <w:lang w:val="en"/>
         </w:rPr>
-        <w:t>t gives us the opportunity to implement the necessary</w:t>
+        <w:t>t gives us the opportunity to implement the necessary security mechanisms in the application</w:t>
+      </w:r>
+      <w:r>
+        <w:rPr>
+          <w:rStyle w:val="jlqj4b"/>
+        </w:rPr>
+        <w:t>)</w:t>
+      </w:r>
+      <w:r>
+        <w:rPr>
+          <w:rStyle w:val="jlqj4b"/>
+        </w:rPr>
+        <w:t xml:space="preserve"> and JWT tokens</w:t>
+      </w:r>
+      <w:r>
+        <w:t xml:space="preserve"> </w:t>
+      </w:r>
+      <w:r>
+        <w:rPr>
+          <w:rStyle w:val="jlqj4b"/>
+        </w:rPr>
+        <w:t>(</w:t>
+      </w:r>
+      <w:r>
+        <w:rPr>
+          <w:rStyle w:val="jlqj4b"/>
+        </w:rPr>
+        <w:t>I</w:t>
       </w:r>
       <w:r>
         <w:rPr>
           <w:rStyle w:val="jlqj4b"/>
           <w:lang w:val="en"/>
         </w:rPr>
-        <w:t xml:space="preserve"> security</w:t>
-      </w:r>
-      <w:r>
+        <w:t xml:space="preserve">t gives us the opportunity to uniquely identify users </w:t>
+      </w:r>
+      <w:r>
+        <w:rPr>
+          <w:rStyle w:val="jlqj4b"/>
+        </w:rPr>
+        <w:t>with roles</w:t>
+      </w:r>
+      <w:r>
+        <w:rPr>
+          <w:rStyle w:val="jlqj4b"/>
+        </w:rPr>
+        <w:t>)</w:t>
+      </w:r>
+      <w:r>
+        <w:rPr>
+          <w:rStyle w:val="jlqj4b"/>
+        </w:rPr>
+        <w:t>.</w:t>
+      </w:r>
+    </w:p>
+    <w:p>
+      <w:pPr>
+        <w:jc w:val="both"/>
         <w:rPr>
           <w:rStyle w:val="jlqj4b"/>
           <w:lang w:val="en"/>
         </w:rPr>
-        <w:t xml:space="preserve"> mechanisms in the application</w:t>
-      </w:r>
+      </w:pPr>
       <w:r>
         <w:rPr>
           <w:rStyle w:val="jlqj4b"/>
         </w:rPr>
-        <w:t>)</w:t>
-      </w:r>
-      <w:r>
-        <w:rPr>
-          <w:rStyle w:val="jlqj4b"/>
-        </w:rPr>
-        <w:t xml:space="preserve"> and JWT tokens</w:t>
-      </w:r>
-      <w:r>
-        <w:rPr>
-          <w:rStyle w:val="a3"/>
-        </w:rPr>
+        <w:tab/>
         <w:t xml:space="preserve"> </w:t>
-      </w:r>
-      <w:r>
-        <w:rPr>
-          <w:rStyle w:val="jlqj4b"/>
-        </w:rPr>
-        <w:t>(</w:t>
-      </w:r>
-      <w:r>
-        <w:rPr>
-          <w:rStyle w:val="jlqj4b"/>
-        </w:rPr>
-        <w:t>I</w:t>
       </w:r>
       <w:r>
         <w:rPr>
           <w:rStyle w:val="jlqj4b"/>
           <w:lang w:val="en"/>
         </w:rPr>
-        <w:t xml:space="preserve">t gives us the opportunity to uniquely identify users </w:t>
-      </w:r>
-      <w:r>
+        <w:t xml:space="preserve">In the application, users are divided into three groups: an admin user, a regular user and user before authorization. </w:t>
+      </w:r>
+    </w:p>
+    <w:p>
+      <w:pPr>
+        <w:jc w:val="both"/>
         <w:rPr>
           <w:rStyle w:val="jlqj4b"/>
         </w:rPr>
-        <w:t>with roles</w:t>
-      </w:r>
+      </w:pPr>
       <w:r>
         <w:rPr>
           <w:rStyle w:val="jlqj4b"/>
         </w:rPr>
-        <w:t>)</w:t>
-      </w:r>
-      <w:r>
+        <w:tab/>
+        <w:t>Granted opportunities:</w:t>
+      </w:r>
+    </w:p>
+    <w:p>
+      <w:pPr>
+        <w:pStyle w:val="a3"/>
+        <w:numPr>
+          <w:ilvl w:val="0"/>
+          <w:numId w:val="22"/>
+        </w:numPr>
+        <w:jc w:val="both"/>
+      </w:pPr>
+      <w:r>
+        <w:t xml:space="preserve">User before authorization: </w:t>
+      </w:r>
+    </w:p>
+    <w:p>
+      <w:pPr>
+        <w:pStyle w:val="a3"/>
+        <w:numPr>
+          <w:ilvl w:val="1"/>
+          <w:numId w:val="22"/>
+        </w:numPr>
+        <w:jc w:val="both"/>
+      </w:pPr>
+      <w:r>
+        <w:t>Login</w:t>
+      </w:r>
+    </w:p>
+    <w:p>
+      <w:pPr>
+        <w:pStyle w:val="a3"/>
+        <w:numPr>
+          <w:ilvl w:val="0"/>
+          <w:numId w:val="22"/>
+        </w:numPr>
+        <w:jc w:val="both"/>
+      </w:pPr>
+      <w:r>
+        <w:t>Regular user:</w:t>
+      </w:r>
+    </w:p>
+    <w:p>
+      <w:pPr>
+        <w:pStyle w:val="a3"/>
+        <w:numPr>
+          <w:ilvl w:val="1"/>
+          <w:numId w:val="22"/>
+        </w:numPr>
+        <w:jc w:val="both"/>
+      </w:pPr>
+      <w:r>
+        <w:t>Creating meetings</w:t>
+      </w:r>
+    </w:p>
+    <w:p>
+      <w:pPr>
+        <w:pStyle w:val="a3"/>
+        <w:numPr>
+          <w:ilvl w:val="1"/>
+          <w:numId w:val="22"/>
+        </w:numPr>
+        <w:jc w:val="both"/>
+      </w:pPr>
+      <w:r>
+        <w:t>Accepting or declining meetings</w:t>
+      </w:r>
+      <w:r>
+        <w:t xml:space="preserve"> </w:t>
+      </w:r>
+      <w:r>
+        <w:t>invites</w:t>
+      </w:r>
+    </w:p>
+    <w:p>
+      <w:pPr>
+        <w:pStyle w:val="a3"/>
+        <w:numPr>
+          <w:ilvl w:val="1"/>
+          <w:numId w:val="22"/>
+        </w:numPr>
+        <w:jc w:val="both"/>
+      </w:pPr>
+      <w:r>
+        <w:t>Change information about yourself</w:t>
+      </w:r>
+    </w:p>
+    <w:p>
+      <w:pPr>
+        <w:pStyle w:val="a3"/>
+        <w:numPr>
+          <w:ilvl w:val="0"/>
+          <w:numId w:val="22"/>
+        </w:numPr>
+        <w:jc w:val="both"/>
+      </w:pPr>
+      <w:r>
+        <w:t>Admin:</w:t>
+      </w:r>
+    </w:p>
+    <w:p>
+      <w:pPr>
+        <w:pStyle w:val="a3"/>
+        <w:numPr>
+          <w:ilvl w:val="1"/>
+          <w:numId w:val="22"/>
+        </w:numPr>
+        <w:jc w:val="both"/>
+      </w:pPr>
+      <w:r>
+        <w:t>Full application functional</w:t>
+      </w:r>
+    </w:p>
+    <w:p>
+      <w:pPr>
+        <w:ind w:firstLine="708"/>
+        <w:jc w:val="both"/>
         <w:rPr>
           <w:rStyle w:val="jlqj4b"/>
         </w:rPr>
-        <w:t>.</w:t>
-      </w:r>
-    </w:p>
-    <w:p>
-      <w:pPr>
-        <w:jc w:val="both"/>
+      </w:pPr>
+      <w:r>
         <w:rPr>
           <w:rStyle w:val="jlqj4b"/>
           <w:lang w:val="en"/>
         </w:rPr>
-      </w:pPr>
-      <w:r>
-        <w:rPr>
-          <w:rStyle w:val="jlqj4b"/>
-        </w:rPr>
-        <w:tab/>
-        <w:t xml:space="preserve"> </w:t>
-      </w:r>
-      <w:r>
-        <w:rPr>
-          <w:rStyle w:val="jlqj4b"/>
-          <w:lang w:val="en"/>
-        </w:rPr>
-        <w:t xml:space="preserve">In the application, users are divided into three groups: an admin user, a </w:t>
-      </w:r>
-      <w:r>
-        <w:rPr>
-          <w:rStyle w:val="jlqj4b"/>
-          <w:lang w:val="en"/>
-        </w:rPr>
-        <w:t>regular</w:t>
-      </w:r>
-      <w:r>
-        <w:rPr>
-          <w:rStyle w:val="jlqj4b"/>
-          <w:lang w:val="en"/>
-        </w:rPr>
-        <w:t xml:space="preserve"> user and user before authorization</w:t>
-      </w:r>
-      <w:r>
-        <w:rPr>
-          <w:rStyle w:val="jlqj4b"/>
-          <w:lang w:val="en"/>
-        </w:rPr>
-        <w:t xml:space="preserve">. </w:t>
-      </w:r>
-    </w:p>
-    <w:p>
-      <w:pPr>
-        <w:jc w:val="both"/>
-        <w:rPr>
-          <w:rStyle w:val="jlqj4b"/>
-        </w:rPr>
-      </w:pPr>
-      <w:r>
-        <w:rPr>
-          <w:rStyle w:val="jlqj4b"/>
-        </w:rPr>
-        <w:tab/>
-        <w:t>Granted opportunities:</w:t>
-      </w:r>
-    </w:p>
-    <w:p>
-      <w:pPr>
-        <w:pStyle w:val="a3"/>
-        <w:numPr>
-          <w:ilvl w:val="0"/>
-          <w:numId w:val="22"/>
-        </w:numPr>
-        <w:jc w:val="both"/>
-      </w:pPr>
-      <w:r>
-        <w:t xml:space="preserve">User before authorization: </w:t>
-      </w:r>
-    </w:p>
-    <w:p>
-      <w:pPr>
-        <w:pStyle w:val="a3"/>
-        <w:numPr>
-          <w:ilvl w:val="1"/>
-          <w:numId w:val="22"/>
-        </w:numPr>
-        <w:jc w:val="both"/>
-      </w:pPr>
-      <w:r>
-        <w:t>Login</w:t>
-      </w:r>
-    </w:p>
-    <w:p>
-      <w:pPr>
-        <w:pStyle w:val="a3"/>
-        <w:numPr>
-          <w:ilvl w:val="0"/>
-          <w:numId w:val="22"/>
-        </w:numPr>
-        <w:jc w:val="both"/>
-      </w:pPr>
-      <w:r>
-        <w:t>Regular user:</w:t>
-      </w:r>
-    </w:p>
-    <w:p>
-      <w:pPr>
-        <w:pStyle w:val="a3"/>
-        <w:numPr>
-          <w:ilvl w:val="1"/>
-          <w:numId w:val="22"/>
-        </w:numPr>
-        <w:jc w:val="both"/>
-      </w:pPr>
-      <w:r>
-        <w:t>Creating meetings</w:t>
-      </w:r>
-    </w:p>
-    <w:p>
-      <w:pPr>
-        <w:pStyle w:val="a3"/>
-        <w:numPr>
-          <w:ilvl w:val="1"/>
-          <w:numId w:val="22"/>
-        </w:numPr>
-        <w:jc w:val="both"/>
-      </w:pPr>
-      <w:r>
-        <w:t>Accepting or declining meetings</w:t>
-      </w:r>
-      <w:r>
-        <w:t xml:space="preserve"> </w:t>
-      </w:r>
-      <w:r>
-        <w:t>invites</w:t>
-      </w:r>
-    </w:p>
-    <w:p>
-      <w:pPr>
-        <w:pStyle w:val="a3"/>
-        <w:numPr>
-          <w:ilvl w:val="1"/>
-          <w:numId w:val="22"/>
-        </w:numPr>
-        <w:jc w:val="both"/>
-      </w:pPr>
-      <w:r>
-        <w:t>Change information about yourself</w:t>
-      </w:r>
-    </w:p>
-    <w:p>
-      <w:pPr>
-        <w:pStyle w:val="a3"/>
-        <w:numPr>
-          <w:ilvl w:val="0"/>
-          <w:numId w:val="22"/>
-        </w:numPr>
-        <w:jc w:val="both"/>
-      </w:pPr>
-      <w:r>
-        <w:t>Admin:</w:t>
-      </w:r>
-    </w:p>
-    <w:p>
-      <w:pPr>
-        <w:pStyle w:val="a3"/>
-        <w:numPr>
-          <w:ilvl w:val="1"/>
-          <w:numId w:val="22"/>
-        </w:numPr>
-        <w:jc w:val="both"/>
-      </w:pPr>
-      <w:r>
-        <w:t>Full application functional</w:t>
-      </w:r>
-    </w:p>
-    <w:p>
-      <w:pPr>
-        <w:ind w:firstLine="708"/>
-        <w:jc w:val="both"/>
-        <w:rPr>
-          <w:rStyle w:val="jlqj4b"/>
-        </w:rPr>
-      </w:pPr>
-      <w:r>
-        <w:rPr>
-          <w:rStyle w:val="jlqj4b"/>
-          <w:lang w:val="en"/>
-        </w:rPr>
-        <w:t>Initially, only the admin is present in the system and only he can create</w:t>
-      </w:r>
-      <w:r>
-        <w:rPr>
-          <w:rStyle w:val="jlqj4b"/>
-          <w:lang w:val="en"/>
-        </w:rPr>
-        <w:t xml:space="preserve"> </w:t>
-      </w:r>
-      <w:r>
-        <w:rPr>
-          <w:rStyle w:val="jlqj4b"/>
-          <w:lang w:val="en"/>
-        </w:rPr>
-        <w:t>new users</w:t>
+        <w:t>Initially, only the admin is present in the system and only he can create new users</w:t>
       </w:r>
       <w:r>
         <w:rPr>
@@ -2490,6 +2595,9 @@
         <w:t xml:space="preserve">      </w:t>
       </w:r>
       <w:r>
+        <w:rPr>
+          <w:noProof/>
+        </w:rPr>
         <w:drawing>
           <wp:inline distT="0" distB="0" distL="0" distR="0" wp14:anchorId="580360C9" wp14:editId="0D7DF8B5">
             <wp:extent cx="4628571" cy="3837893"/>
@@ -2506,7 +2614,7 @@
                     <pic:cNvPicPr/>
                   </pic:nvPicPr>
                   <pic:blipFill>
-                    <a:blip r:embed="rId6"/>
+                    <a:blip r:embed="rId7"/>
                     <a:stretch>
                       <a:fillRect/>
                     </a:stretch>
@@ -2548,7 +2656,7 @@
         <w:rPr>
           <w:noProof/>
         </w:rPr>
-        <w:t>2</w:t>
+        <w:t>3</w:t>
       </w:r>
       <w:r>
         <w:fldChar w:fldCharType="end"/>
@@ -2560,6 +2668,10 @@
     <w:p>
       <w:pPr>
         <w:jc w:val="both"/>
+        <w:rPr>
+          <w:rStyle w:val="jlqj4b"/>
+          <w:lang w:val="en"/>
+        </w:rPr>
       </w:pPr>
       <w:r>
         <w:lastRenderedPageBreak/>
@@ -2570,164 +2682,120 @@
           <w:rStyle w:val="jlqj4b"/>
           <w:lang w:val="en"/>
         </w:rPr>
-        <w:t>When a user visits a website, he is taken to an authentication page where he must enter his username and password.</w:t>
+        <w:t xml:space="preserve">When a user visits a website, he is taken to an authentication page where he must enter his username and password. Then, a request with his data is sent to the server, and if such a user exists, he receives back a </w:t>
+      </w:r>
+      <w:r>
+        <w:rPr>
+          <w:rStyle w:val="jlqj4b"/>
+        </w:rPr>
+        <w:t>JWT</w:t>
+      </w:r>
+      <w:r>
+        <w:rPr>
+          <w:rStyle w:val="jlqj4b"/>
+        </w:rPr>
+        <w:t xml:space="preserve"> </w:t>
       </w:r>
       <w:r>
         <w:rPr>
           <w:rStyle w:val="jlqj4b"/>
           <w:lang w:val="en"/>
         </w:rPr>
-        <w:t xml:space="preserve"> </w:t>
+        <w:t xml:space="preserve">token from the server and s redirected to the home page, from where he can continue interacting with the application. </w:t>
+      </w:r>
+      <w:r>
+        <w:rPr>
+          <w:rStyle w:val="jlqj4b"/>
+        </w:rPr>
+        <w:t>After</w:t>
       </w:r>
       <w:r>
         <w:rPr>
           <w:rStyle w:val="jlqj4b"/>
           <w:lang w:val="en"/>
         </w:rPr>
-        <w:t xml:space="preserve">Then, a request with his data is sent to the server, and if such a user exists, he receives back a </w:t>
+        <w:t xml:space="preserve"> authentication, the</w:t>
       </w:r>
       <w:r>
         <w:rPr>
           <w:rStyle w:val="jlqj4b"/>
         </w:rPr>
-        <w:t>JWT</w:t>
+        <w:t xml:space="preserve"> </w:t>
       </w:r>
       <w:r>
         <w:rPr>
           <w:rStyle w:val="jlqj4b"/>
         </w:rPr>
-        <w:t xml:space="preserve"> </w:t>
+        <w:t>received</w:t>
       </w:r>
       <w:r>
         <w:rPr>
           <w:rStyle w:val="jlqj4b"/>
           <w:lang w:val="en"/>
         </w:rPr>
-        <w:t>token from the server and s redirected to the home page, from where he can continue interacting with the application</w:t>
+        <w:t xml:space="preserve"> J</w:t>
       </w:r>
       <w:r>
         <w:rPr>
           <w:rStyle w:val="jlqj4b"/>
           <w:lang w:val="en"/>
         </w:rPr>
-        <w:t xml:space="preserve">. </w:t>
-      </w:r>
-      <w:r>
-        <w:rPr>
-          <w:rStyle w:val="jlqj4b"/>
-        </w:rPr>
-        <w:t>After</w:t>
+        <w:t>W</w:t>
       </w:r>
       <w:r>
         <w:rPr>
           <w:rStyle w:val="jlqj4b"/>
           <w:lang w:val="en"/>
         </w:rPr>
-        <w:t xml:space="preserve"> authenticat</w:t>
+        <w:t xml:space="preserve">T token will be embedded in each subsequent request from client to the server to gain access to </w:t>
       </w:r>
       <w:r>
         <w:rPr>
           <w:rStyle w:val="jlqj4b"/>
           <w:lang w:val="en"/>
         </w:rPr>
-        <w:t>ion</w:t>
+        <w:t>another</w:t>
       </w:r>
       <w:r>
         <w:rPr>
           <w:rStyle w:val="jlqj4b"/>
           <w:lang w:val="en"/>
         </w:rPr>
-        <w:t>, the</w:t>
-      </w:r>
-      <w:r>
-        <w:rPr>
-          <w:rStyle w:val="jlqj4b"/>
-        </w:rPr>
-        <w:t xml:space="preserve"> </w:t>
-      </w:r>
-      <w:r>
-        <w:rPr>
-          <w:rStyle w:val="jlqj4b"/>
-        </w:rPr>
-        <w:t>received</w:t>
+        <w:t xml:space="preserve"> web application</w:t>
       </w:r>
       <w:r>
         <w:rPr>
           <w:rStyle w:val="jlqj4b"/>
           <w:lang w:val="en"/>
         </w:rPr>
-        <w:t xml:space="preserve"> </w:t>
+        <w:t xml:space="preserve"> functionality. </w:t>
       </w:r>
       <w:r>
         <w:rPr>
           <w:rStyle w:val="jlqj4b"/>
           <w:lang w:val="en"/>
         </w:rPr>
-        <w:t>J</w:t>
-      </w:r>
+        <w:t>Each token is valid for one hour, after the expiration of its validity, it is necessary to authentication again.</w:t>
+      </w:r>
+    </w:p>
+    <w:p>
+      <w:pPr>
+        <w:rPr>
+          <w:lang w:val="en"/>
+        </w:rPr>
+      </w:pPr>
       <w:r>
         <w:rPr>
           <w:rStyle w:val="jlqj4b"/>
           <w:lang w:val="en"/>
         </w:rPr>
-        <w:t>W</w:t>
-      </w:r>
-      <w:r>
-        <w:rPr>
-          <w:rStyle w:val="jlqj4b"/>
-          <w:lang w:val="en"/>
-        </w:rPr>
-        <w:t>T token will be embedded in each subsequent request</w:t>
-      </w:r>
-      <w:r>
-        <w:rPr>
-          <w:rStyle w:val="jlqj4b"/>
-          <w:lang w:val="en"/>
-        </w:rPr>
-        <w:t xml:space="preserve"> from client</w:t>
-      </w:r>
-      <w:r>
-        <w:rPr>
-          <w:rStyle w:val="jlqj4b"/>
-          <w:lang w:val="en"/>
-        </w:rPr>
-        <w:t xml:space="preserve"> to the server to gain access to </w:t>
-      </w:r>
-      <w:r>
-        <w:rPr>
-          <w:rStyle w:val="jlqj4b"/>
-          <w:lang w:val="en"/>
-        </w:rPr>
-        <w:t>another</w:t>
-      </w:r>
-      <w:r>
-        <w:rPr>
-          <w:rStyle w:val="jlqj4b"/>
-          <w:lang w:val="en"/>
-        </w:rPr>
-        <w:t xml:space="preserve"> web application</w:t>
-      </w:r>
-      <w:r>
-        <w:rPr>
-          <w:rStyle w:val="jlqj4b"/>
-          <w:lang w:val="en"/>
-        </w:rPr>
-        <w:t xml:space="preserve"> functionality.</w:t>
-      </w:r>
-      <w:r>
-        <w:rPr>
-          <w:rStyle w:val="jlqj4b"/>
-          <w:lang w:val="en"/>
-        </w:rPr>
-        <w:t xml:space="preserve"> </w:t>
-      </w:r>
-      <w:r>
-        <w:rPr>
-          <w:rStyle w:val="jlqj4b"/>
-          <w:lang w:val="en"/>
-        </w:rPr>
-        <w:t>Each token is valid for one hour, after the expiration of its validity, it is necessary to authentication again.</w:t>
-      </w:r>
+        <w:br w:type="page"/>
+      </w:r>
+    </w:p>
+    <w:p>
+      <w:pPr>
+        <w:jc w:val="both"/>
+      </w:pPr>
     </w:p>
     <w:sectPr>
       <w:pgSz w:w="12240" w:h="15840"/>
@@ -5484,7 +5552,7 @@
   <w:style w:type="paragraph" w:default="1" w:styleId="a">
     <w:name w:val="Normal"/>
     <w:qFormat/>
-    <w:rsid w:val="00CA6E23"/>
+    <w:rsid w:val="005C506F"/>
     <w:rPr>
       <w:lang w:val="en-US"/>
     </w:rPr>

</xml_diff>